<commit_message>
Roteiro (FALTA A PARTE DOS OUTROS)
</commit_message>
<xml_diff>
--- a/Roteiro_Explicado.docx
+++ b/Roteiro_Explicado.docx
@@ -1,6 +1,6 @@
 
 <file path=word/document.xml><?xml version="1.0" encoding="utf-8"?>
-<w:document xmlns:wpc="http://schemas.microsoft.com/office/word/2010/wordprocessingCanvas" xmlns:mc="http://schemas.openxmlformats.org/markup-compatibility/2006" xmlns:o="urn:schemas-microsoft-com:office:office" xmlns:r="http://schemas.openxmlformats.org/officeDocument/2006/relationships" xmlns:m="http://schemas.openxmlformats.org/officeDocument/2006/math" xmlns:v="urn:schemas-microsoft-com:vml" xmlns:wp14="http://schemas.microsoft.com/office/word/2010/wordprocessingDrawing" xmlns:wp="http://schemas.openxmlformats.org/drawingml/2006/wordprocessingDrawing" xmlns:w10="urn:schemas-microsoft-com:office:word" xmlns:w="http://schemas.openxmlformats.org/wordprocessingml/2006/main" xmlns:w14="http://schemas.microsoft.com/office/word/2010/wordml" xmlns:w15="http://schemas.microsoft.com/office/word/2012/wordml" xmlns:wpg="http://schemas.microsoft.com/office/word/2010/wordprocessingGroup" xmlns:wpi="http://schemas.microsoft.com/office/word/2010/wordprocessingInk" xmlns:wne="http://schemas.microsoft.com/office/word/2006/wordml" xmlns:wps="http://schemas.microsoft.com/office/word/2010/wordprocessingShape" mc:Ignorable="w14 w15 wp14">
+<w:document xmlns:wpc="http://schemas.microsoft.com/office/word/2010/wordprocessingCanvas" xmlns:cx="http://schemas.microsoft.com/office/drawing/2014/chartex" xmlns:cx1="http://schemas.microsoft.com/office/drawing/2015/9/8/chartex" xmlns:cx2="http://schemas.microsoft.com/office/drawing/2015/10/21/chartex" xmlns:cx3="http://schemas.microsoft.com/office/drawing/2016/5/9/chartex" xmlns:cx4="http://schemas.microsoft.com/office/drawing/2016/5/10/chartex" xmlns:cx5="http://schemas.microsoft.com/office/drawing/2016/5/11/chartex" xmlns:cx6="http://schemas.microsoft.com/office/drawing/2016/5/12/chartex" xmlns:cx7="http://schemas.microsoft.com/office/drawing/2016/5/13/chartex" xmlns:cx8="http://schemas.microsoft.com/office/drawing/2016/5/14/chartex" xmlns:mc="http://schemas.openxmlformats.org/markup-compatibility/2006" xmlns:aink="http://schemas.microsoft.com/office/drawing/2016/ink" xmlns:am3d="http://schemas.microsoft.com/office/drawing/2017/model3d" xmlns:o="urn:schemas-microsoft-com:office:office" xmlns:oel="http://schemas.microsoft.com/office/2019/extlst" xmlns:r="http://schemas.openxmlformats.org/officeDocument/2006/relationships" xmlns:m="http://schemas.openxmlformats.org/officeDocument/2006/math" xmlns:v="urn:schemas-microsoft-com:vml" xmlns:wp14="http://schemas.microsoft.com/office/word/2010/wordprocessingDrawing" xmlns:wp="http://schemas.openxmlformats.org/drawingml/2006/wordprocessingDrawing" xmlns:w10="urn:schemas-microsoft-com:office:word" xmlns:w="http://schemas.openxmlformats.org/wordprocessingml/2006/main" xmlns:w14="http://schemas.microsoft.com/office/word/2010/wordml" xmlns:w15="http://schemas.microsoft.com/office/word/2012/wordml" xmlns:w16cex="http://schemas.microsoft.com/office/word/2018/wordml/cex" xmlns:w16cid="http://schemas.microsoft.com/office/word/2016/wordml/cid" xmlns:w16="http://schemas.microsoft.com/office/word/2018/wordml" xmlns:w16du="http://schemas.microsoft.com/office/word/2023/wordml/word16du" xmlns:w16sdtdh="http://schemas.microsoft.com/office/word/2020/wordml/sdtdatahash" xmlns:w16se="http://schemas.microsoft.com/office/word/2015/wordml/symex" xmlns:wpg="http://schemas.microsoft.com/office/word/2010/wordprocessingGroup" xmlns:wpi="http://schemas.microsoft.com/office/word/2010/wordprocessingInk" xmlns:wne="http://schemas.microsoft.com/office/word/2006/wordml" xmlns:wps="http://schemas.microsoft.com/office/word/2010/wordprocessingShape" mc:Ignorable="w14 w15 w16se w16cid w16 w16cex w16sdtdh w16du wp14">
   <w:body>
     <w:p>
       <w:pPr>
@@ -20,9 +20,13 @@
           <w:sz w:val="24"/>
           <w:szCs w:val="24"/>
         </w:rPr>
-        <w:t>NOME D</w:t>
-      </w:r>
-      <w:r>
+        <w:t>ESTÁCIO DE SÁ</w:t>
+      </w:r>
+    </w:p>
+    <w:p>
+      <w:pPr>
+        <w:spacing w:after="0" w:line="276" w:lineRule="auto"/>
+        <w:jc w:val="center"/>
         <w:rPr>
           <w:rFonts w:eastAsia="Calibri" w:cstheme="minorHAnsi"/>
           <w:b/>
@@ -30,8 +34,7 @@
           <w:sz w:val="24"/>
           <w:szCs w:val="24"/>
         </w:rPr>
-        <w:t xml:space="preserve">A </w:t>
-      </w:r>
+      </w:pPr>
       <w:r>
         <w:rPr>
           <w:rFonts w:eastAsia="Calibri" w:cstheme="minorHAnsi"/>
@@ -40,13 +43,9 @@
           <w:sz w:val="24"/>
           <w:szCs w:val="24"/>
         </w:rPr>
-        <w:t>IES</w:t>
-      </w:r>
-    </w:p>
-    <w:p>
-      <w:pPr>
-        <w:spacing w:after="0" w:line="276" w:lineRule="auto"/>
-        <w:jc w:val="center"/>
+        <w:t>CAMPUS</w:t>
+      </w:r>
+      <w:r>
         <w:rPr>
           <w:rFonts w:eastAsia="Calibri" w:cstheme="minorHAnsi"/>
           <w:b/>
@@ -54,8 +53,13 @@
           <w:sz w:val="24"/>
           <w:szCs w:val="24"/>
         </w:rPr>
-      </w:pPr>
-      <w:r>
+        <w:t xml:space="preserve"> NOVA AMÉRICA</w:t>
+      </w:r>
+    </w:p>
+    <w:p>
+      <w:pPr>
+        <w:spacing w:after="0" w:line="276" w:lineRule="auto"/>
+        <w:jc w:val="center"/>
         <w:rPr>
           <w:rFonts w:eastAsia="Calibri" w:cstheme="minorHAnsi"/>
           <w:b/>
@@ -63,8 +67,7 @@
           <w:sz w:val="24"/>
           <w:szCs w:val="24"/>
         </w:rPr>
-        <w:t>CAMPUS</w:t>
-      </w:r>
+      </w:pPr>
     </w:p>
     <w:p>
       <w:pPr>
@@ -299,11 +302,7 @@
           <w:szCs w:val="24"/>
         </w:rPr>
       </w:pPr>
-    </w:p>
-    <w:p>
-      <w:pPr>
-        <w:spacing w:after="0" w:line="276" w:lineRule="auto"/>
-        <w:jc w:val="center"/>
+      <w:r>
         <w:rPr>
           <w:rFonts w:eastAsia="Calibri" w:cstheme="minorHAnsi"/>
           <w:b/>
@@ -311,8 +310,13 @@
           <w:sz w:val="24"/>
           <w:szCs w:val="24"/>
         </w:rPr>
-      </w:pPr>
-      <w:r>
+        <w:t>SENSOR DE TEMPERATURA DE FRESA</w:t>
+      </w:r>
+    </w:p>
+    <w:p>
+      <w:pPr>
+        <w:spacing w:after="0" w:line="276" w:lineRule="auto"/>
+        <w:jc w:val="center"/>
         <w:rPr>
           <w:rFonts w:eastAsia="Calibri" w:cstheme="minorHAnsi"/>
           <w:b/>
@@ -320,8 +324,7 @@
           <w:sz w:val="24"/>
           <w:szCs w:val="24"/>
         </w:rPr>
-        <w:t>TÍTULO DO PROJETO DE EXTENSÃO</w:t>
-      </w:r>
+      </w:pPr>
     </w:p>
     <w:p>
       <w:pPr>
@@ -335,11 +338,7 @@
           <w:szCs w:val="24"/>
         </w:rPr>
       </w:pPr>
-    </w:p>
-    <w:p>
-      <w:pPr>
-        <w:spacing w:after="0" w:line="276" w:lineRule="auto"/>
-        <w:jc w:val="center"/>
+      <w:r>
         <w:rPr>
           <w:rFonts w:eastAsia="Calibri" w:cstheme="minorHAnsi"/>
           <w:b/>
@@ -347,7 +346,8 @@
           <w:sz w:val="24"/>
           <w:szCs w:val="24"/>
         </w:rPr>
-      </w:pPr>
+        <w:t xml:space="preserve">Gabriel Guedes da Silva, </w:t>
+      </w:r>
       <w:r>
         <w:rPr>
           <w:rFonts w:eastAsia="Calibri" w:cstheme="minorHAnsi"/>
@@ -356,7 +356,7 @@
           <w:sz w:val="24"/>
           <w:szCs w:val="24"/>
         </w:rPr>
-        <w:t>Nome do(s) discente(s)</w:t>
+        <w:t>Caio Victor Pereira de Oliveira</w:t>
       </w:r>
       <w:r>
         <w:rPr>
@@ -366,13 +366,9 @@
           <w:sz w:val="24"/>
           <w:szCs w:val="24"/>
         </w:rPr>
-        <w:t xml:space="preserve"> integrantes do grupo</w:t>
-      </w:r>
-    </w:p>
-    <w:p>
-      <w:pPr>
-        <w:spacing w:after="0" w:line="276" w:lineRule="auto"/>
-        <w:jc w:val="center"/>
+        <w:t xml:space="preserve">, </w:t>
+      </w:r>
+      <w:r>
         <w:rPr>
           <w:rFonts w:eastAsia="Calibri" w:cstheme="minorHAnsi"/>
           <w:b/>
@@ -380,7 +376,9 @@
           <w:sz w:val="24"/>
           <w:szCs w:val="24"/>
         </w:rPr>
-      </w:pPr>
+        <w:t xml:space="preserve">João </w:t>
+      </w:r>
+      <w:proofErr w:type="spellStart"/>
       <w:r>
         <w:rPr>
           <w:rFonts w:eastAsia="Calibri" w:cstheme="minorHAnsi"/>
@@ -389,13 +387,10 @@
           <w:sz w:val="24"/>
           <w:szCs w:val="24"/>
         </w:rPr>
-        <w:t>Nome do(a) professor(a) orientador</w:t>
-      </w:r>
-    </w:p>
-    <w:p>
-      <w:pPr>
-        <w:spacing w:after="0" w:line="276" w:lineRule="auto"/>
-        <w:jc w:val="center"/>
+        <w:t>Vicktor</w:t>
+      </w:r>
+      <w:proofErr w:type="spellEnd"/>
+      <w:r>
         <w:rPr>
           <w:rFonts w:eastAsia="Calibri" w:cstheme="minorHAnsi"/>
           <w:b/>
@@ -403,7 +398,8 @@
           <w:sz w:val="24"/>
           <w:szCs w:val="24"/>
         </w:rPr>
-      </w:pPr>
+        <w:t xml:space="preserve"> Mendonça Gomes</w:t>
+      </w:r>
     </w:p>
     <w:p>
       <w:pPr>
@@ -417,11 +413,7 @@
           <w:szCs w:val="24"/>
         </w:rPr>
       </w:pPr>
-    </w:p>
-    <w:p>
-      <w:pPr>
-        <w:spacing w:after="0" w:line="276" w:lineRule="auto"/>
-        <w:jc w:val="center"/>
+      <w:r>
         <w:rPr>
           <w:rFonts w:eastAsia="Calibri" w:cstheme="minorHAnsi"/>
           <w:b/>
@@ -429,7 +421,8 @@
           <w:sz w:val="24"/>
           <w:szCs w:val="24"/>
         </w:rPr>
-      </w:pPr>
+        <w:t>Prof. Lucas Antunes Floriano</w:t>
+      </w:r>
     </w:p>
     <w:p>
       <w:pPr>
@@ -586,7 +579,11 @@
           <w:szCs w:val="24"/>
         </w:rPr>
       </w:pPr>
-      <w:r>
+    </w:p>
+    <w:p>
+      <w:pPr>
+        <w:spacing w:after="0" w:line="276" w:lineRule="auto"/>
+        <w:jc w:val="center"/>
         <w:rPr>
           <w:rFonts w:eastAsia="Calibri" w:cstheme="minorHAnsi"/>
           <w:b/>
@@ -594,8 +591,7 @@
           <w:sz w:val="24"/>
           <w:szCs w:val="24"/>
         </w:rPr>
-        <w:t>Ano</w:t>
-      </w:r>
+      </w:pPr>
     </w:p>
     <w:p>
       <w:pPr>
@@ -609,7 +605,11 @@
           <w:szCs w:val="24"/>
         </w:rPr>
       </w:pPr>
-      <w:r>
+    </w:p>
+    <w:p>
+      <w:pPr>
+        <w:spacing w:after="0" w:line="276" w:lineRule="auto"/>
+        <w:jc w:val="center"/>
         <w:rPr>
           <w:rFonts w:eastAsia="Calibri" w:cstheme="minorHAnsi"/>
           <w:b/>
@@ -617,7 +617,39 @@
           <w:sz w:val="24"/>
           <w:szCs w:val="24"/>
         </w:rPr>
-        <w:t>Cidade/estado</w:t>
+      </w:pPr>
+      <w:r>
+        <w:rPr>
+          <w:rFonts w:eastAsia="Calibri" w:cstheme="minorHAnsi"/>
+          <w:b/>
+          <w:bCs/>
+          <w:sz w:val="24"/>
+          <w:szCs w:val="24"/>
+        </w:rPr>
+        <w:t>2024</w:t>
+      </w:r>
+    </w:p>
+    <w:p>
+      <w:pPr>
+        <w:spacing w:after="0" w:line="276" w:lineRule="auto"/>
+        <w:jc w:val="center"/>
+        <w:rPr>
+          <w:rFonts w:eastAsia="Calibri" w:cstheme="minorHAnsi"/>
+          <w:b/>
+          <w:bCs/>
+          <w:sz w:val="24"/>
+          <w:szCs w:val="24"/>
+        </w:rPr>
+      </w:pPr>
+      <w:r>
+        <w:rPr>
+          <w:rFonts w:eastAsia="Calibri" w:cstheme="minorHAnsi"/>
+          <w:b/>
+          <w:bCs/>
+          <w:sz w:val="24"/>
+          <w:szCs w:val="24"/>
+        </w:rPr>
+        <w:t>Rio de Janeiro - RJ</w:t>
       </w:r>
     </w:p>
     <w:p>
@@ -2687,124 +2719,168 @@
           <w:sz w:val="24"/>
           <w:szCs w:val="24"/>
         </w:rPr>
-        <w:t xml:space="preserve">Descrever as partes </w:t>
-      </w:r>
-      <w:r>
-        <w:rPr>
-          <w:rFonts w:eastAsia="Calibri"/>
-          <w:color w:val="FF0000"/>
-          <w:sz w:val="24"/>
-          <w:szCs w:val="24"/>
-        </w:rPr>
-        <w:t>interessadas</w:t>
-      </w:r>
-      <w:r>
-        <w:rPr>
-          <w:rFonts w:eastAsia="Calibri"/>
-          <w:color w:val="FF0000"/>
-          <w:sz w:val="24"/>
-          <w:szCs w:val="24"/>
-        </w:rPr>
-        <w:t xml:space="preserve"> no projeto</w:t>
-      </w:r>
-      <w:r>
-        <w:rPr>
-          <w:rFonts w:eastAsia="Calibri"/>
-          <w:color w:val="FF0000"/>
-          <w:sz w:val="24"/>
-          <w:szCs w:val="24"/>
-        </w:rPr>
-        <w:t xml:space="preserve"> (perfil socioeconômico, escolaridade, gênero, faixa etária, quantidade estimada de participantes, outras informações)</w:t>
-      </w:r>
-      <w:r>
-        <w:rPr>
-          <w:rFonts w:eastAsia="Calibri"/>
-          <w:color w:val="FF0000"/>
-          <w:sz w:val="24"/>
-          <w:szCs w:val="24"/>
-        </w:rPr>
-        <w:t>, inclusive</w:t>
-      </w:r>
-      <w:r>
-        <w:rPr>
-          <w:rFonts w:eastAsia="Calibri"/>
-          <w:color w:val="FF0000"/>
-          <w:sz w:val="24"/>
-          <w:szCs w:val="24"/>
-        </w:rPr>
-        <w:t xml:space="preserve"> citando</w:t>
-      </w:r>
-      <w:r>
-        <w:rPr>
-          <w:rFonts w:eastAsia="Calibri"/>
-          <w:color w:val="FF0000"/>
-          <w:sz w:val="24"/>
-          <w:szCs w:val="24"/>
-        </w:rPr>
-        <w:t xml:space="preserve"> parceiros, se houver. Nesta etapa </w:t>
-      </w:r>
-      <w:r>
-        <w:rPr>
-          <w:rFonts w:eastAsia="Calibri"/>
-          <w:color w:val="FF0000"/>
-          <w:sz w:val="24"/>
-          <w:szCs w:val="24"/>
-        </w:rPr>
-        <w:t xml:space="preserve">é importante demonstrar quem são os participantes para justificar a pertinência </w:t>
-      </w:r>
-      <w:r>
-        <w:rPr>
-          <w:rFonts w:eastAsia="Calibri"/>
-          <w:color w:val="FF0000"/>
-          <w:sz w:val="24"/>
-          <w:szCs w:val="24"/>
-        </w:rPr>
-        <w:t>social</w:t>
-      </w:r>
-      <w:r>
-        <w:rPr>
-          <w:rFonts w:eastAsia="Calibri"/>
-          <w:color w:val="FF0000"/>
-          <w:sz w:val="24"/>
-          <w:szCs w:val="24"/>
-        </w:rPr>
-        <w:t xml:space="preserve"> </w:t>
-      </w:r>
-      <w:r>
-        <w:rPr>
-          <w:rFonts w:eastAsia="Calibri"/>
-          <w:color w:val="FF0000"/>
-          <w:sz w:val="24"/>
-          <w:szCs w:val="24"/>
-        </w:rPr>
-        <w:t xml:space="preserve">do projeto. </w:t>
-      </w:r>
-      <w:r>
-        <w:rPr>
-          <w:rFonts w:eastAsia="Calibri"/>
-          <w:color w:val="FF0000"/>
-          <w:sz w:val="24"/>
-          <w:szCs w:val="24"/>
-        </w:rPr>
-        <w:t xml:space="preserve">Incluir evidências (ex: </w:t>
-      </w:r>
-      <w:r>
-        <w:rPr>
-          <w:rFonts w:eastAsia="Calibri"/>
-          <w:color w:val="FF0000"/>
-          <w:sz w:val="24"/>
-          <w:szCs w:val="24"/>
-        </w:rPr>
-        <w:t>termo de acordo de cooperação)</w:t>
-      </w:r>
-      <w:r>
-        <w:rPr>
-          <w:rFonts w:eastAsia="Calibri"/>
-          <w:color w:val="FF0000"/>
-          <w:sz w:val="24"/>
-          <w:szCs w:val="24"/>
-        </w:rPr>
-        <w:t xml:space="preserve"> do acordo entre as partes interessadas.</w:t>
+        <w:t xml:space="preserve">A parte interessada é uma gráfica, localizada na </w:t>
+      </w:r>
+      <w:r>
+        <w:rPr>
+          <w:rFonts w:eastAsia="Calibri"/>
+          <w:color w:val="FF0000"/>
+          <w:sz w:val="24"/>
+          <w:szCs w:val="24"/>
+        </w:rPr>
+        <w:t>Rua Sinimbu, 485</w:t>
+      </w:r>
+      <w:r>
+        <w:rPr>
+          <w:rFonts w:eastAsia="Calibri"/>
+          <w:color w:val="FF0000"/>
+          <w:sz w:val="24"/>
+          <w:szCs w:val="24"/>
+        </w:rPr>
+        <w:t xml:space="preserve"> - </w:t>
+      </w:r>
+      <w:r>
+        <w:rPr>
+          <w:rFonts w:eastAsia="Calibri"/>
+          <w:color w:val="FF0000"/>
+          <w:sz w:val="24"/>
+          <w:szCs w:val="24"/>
+        </w:rPr>
+        <w:t>S</w:t>
+      </w:r>
+      <w:r>
+        <w:rPr>
+          <w:rFonts w:eastAsia="Calibri"/>
+          <w:color w:val="FF0000"/>
+          <w:sz w:val="24"/>
+          <w:szCs w:val="24"/>
+        </w:rPr>
+        <w:t>ã</w:t>
+      </w:r>
+      <w:r>
+        <w:rPr>
+          <w:rFonts w:eastAsia="Calibri"/>
+          <w:color w:val="FF0000"/>
+          <w:sz w:val="24"/>
+          <w:szCs w:val="24"/>
+        </w:rPr>
+        <w:t>o Crist</w:t>
+      </w:r>
+      <w:r>
+        <w:rPr>
+          <w:rFonts w:eastAsia="Calibri"/>
+          <w:color w:val="FF0000"/>
+          <w:sz w:val="24"/>
+          <w:szCs w:val="24"/>
+        </w:rPr>
+        <w:t>ó</w:t>
+      </w:r>
+      <w:r>
+        <w:rPr>
+          <w:rFonts w:eastAsia="Calibri"/>
+          <w:color w:val="FF0000"/>
+          <w:sz w:val="24"/>
+          <w:szCs w:val="24"/>
+        </w:rPr>
+        <w:t>v</w:t>
+      </w:r>
+      <w:r>
+        <w:rPr>
+          <w:rFonts w:eastAsia="Calibri"/>
+          <w:color w:val="FF0000"/>
+          <w:sz w:val="24"/>
+          <w:szCs w:val="24"/>
+        </w:rPr>
+        <w:t>ã</w:t>
+      </w:r>
+      <w:r>
+        <w:rPr>
+          <w:rFonts w:eastAsia="Calibri"/>
+          <w:color w:val="FF0000"/>
+          <w:sz w:val="24"/>
+          <w:szCs w:val="24"/>
+        </w:rPr>
+        <w:t>o, Rio de Janeiro</w:t>
+      </w:r>
+      <w:r>
+        <w:rPr>
+          <w:rFonts w:eastAsia="Calibri"/>
+          <w:color w:val="FF0000"/>
+          <w:sz w:val="24"/>
+          <w:szCs w:val="24"/>
+        </w:rPr>
+        <w:t xml:space="preserve">. </w:t>
+      </w:r>
+      <w:r>
+        <w:rPr>
+          <w:rFonts w:eastAsia="Calibri"/>
+          <w:color w:val="FF0000"/>
+          <w:sz w:val="24"/>
+          <w:szCs w:val="24"/>
+        </w:rPr>
+        <w:br/>
+      </w:r>
+      <w:r>
+        <w:rPr>
+          <w:rFonts w:eastAsia="Calibri"/>
+          <w:color w:val="FF0000"/>
+          <w:sz w:val="24"/>
+          <w:szCs w:val="24"/>
+        </w:rPr>
+        <w:drawing>
+          <wp:inline distT="0" distB="0" distL="0" distR="0" wp14:anchorId="04F42B08" wp14:editId="19ACF4B6">
+            <wp:extent cx="5731510" cy="2305685"/>
+            <wp:effectExtent l="0" t="0" r="2540" b="0"/>
+            <wp:docPr id="1076340318" name="Imagem 1" descr="Rua com carros e prédios ao fundo&#10;&#10;Descrição gerada automaticamente com confiança média"/>
+            <wp:cNvGraphicFramePr>
+              <a:graphicFrameLocks xmlns:a="http://schemas.openxmlformats.org/drawingml/2006/main" noChangeAspect="1"/>
+            </wp:cNvGraphicFramePr>
+            <a:graphic xmlns:a="http://schemas.openxmlformats.org/drawingml/2006/main">
+              <a:graphicData uri="http://schemas.openxmlformats.org/drawingml/2006/picture">
+                <pic:pic xmlns:pic="http://schemas.openxmlformats.org/drawingml/2006/picture">
+                  <pic:nvPicPr>
+                    <pic:cNvPr id="1076340318" name="Imagem 1" descr="Rua com carros e prédios ao fundo&#10;&#10;Descrição gerada automaticamente com confiança média"/>
+                    <pic:cNvPicPr/>
+                  </pic:nvPicPr>
+                  <pic:blipFill>
+                    <a:blip r:embed="rId11"/>
+                    <a:stretch>
+                      <a:fillRect/>
+                    </a:stretch>
+                  </pic:blipFill>
+                  <pic:spPr>
+                    <a:xfrm>
+                      <a:off x="0" y="0"/>
+                      <a:ext cx="5731510" cy="2305685"/>
+                    </a:xfrm>
+                    <a:prstGeom prst="rect">
+                      <a:avLst/>
+                    </a:prstGeom>
+                  </pic:spPr>
+                </pic:pic>
+              </a:graphicData>
+            </a:graphic>
+          </wp:inline>
+        </w:drawing>
+      </w:r>
+      <w:r>
+        <w:rPr>
+          <w:rFonts w:eastAsia="Calibri"/>
+          <w:color w:val="FF0000"/>
+          <w:sz w:val="24"/>
+          <w:szCs w:val="24"/>
+        </w:rPr>
+        <w:br/>
+      </w:r>
+      <w:r>
+        <w:rPr>
+          <w:rFonts w:eastAsia="Calibri"/>
+          <w:color w:val="FF0000"/>
+          <w:sz w:val="24"/>
+          <w:szCs w:val="24"/>
+        </w:rPr>
+        <w:br/>
+        <w:t>A parceria foi firmada com Rodrigo, gerente de produção do setor Digital. Um dos integrantes do grupo, Gabriel, trabalhou com eles durante 5 anos no setor Digital, o que facilitou a comunicação entre as partes.</w:t>
       </w:r>
     </w:p>
     <w:p>
@@ -2817,6 +2893,48 @@
           <w:szCs w:val="24"/>
         </w:rPr>
       </w:pPr>
+      <w:r>
+        <w:rPr>
+          <w:rFonts w:eastAsia="Calibri" w:cstheme="minorHAnsi"/>
+          <w:sz w:val="24"/>
+          <w:szCs w:val="24"/>
+        </w:rPr>
+        <w:drawing>
+          <wp:inline distT="0" distB="0" distL="0" distR="0" wp14:anchorId="35D5F4F2" wp14:editId="3ACB049F">
+            <wp:extent cx="5731510" cy="2556510"/>
+            <wp:effectExtent l="0" t="0" r="2540" b="0"/>
+            <wp:docPr id="29972916" name="Imagem 1" descr="Interface gráfica do usuário, Texto, Aplicativo, chat ou mensagem de texto&#10;&#10;Descrição gerada automaticamente"/>
+            <wp:cNvGraphicFramePr>
+              <a:graphicFrameLocks xmlns:a="http://schemas.openxmlformats.org/drawingml/2006/main" noChangeAspect="1"/>
+            </wp:cNvGraphicFramePr>
+            <a:graphic xmlns:a="http://schemas.openxmlformats.org/drawingml/2006/main">
+              <a:graphicData uri="http://schemas.openxmlformats.org/drawingml/2006/picture">
+                <pic:pic xmlns:pic="http://schemas.openxmlformats.org/drawingml/2006/picture">
+                  <pic:nvPicPr>
+                    <pic:cNvPr id="29972916" name="Imagem 1" descr="Interface gráfica do usuário, Texto, Aplicativo, chat ou mensagem de texto&#10;&#10;Descrição gerada automaticamente"/>
+                    <pic:cNvPicPr/>
+                  </pic:nvPicPr>
+                  <pic:blipFill>
+                    <a:blip r:embed="rId12"/>
+                    <a:stretch>
+                      <a:fillRect/>
+                    </a:stretch>
+                  </pic:blipFill>
+                  <pic:spPr>
+                    <a:xfrm>
+                      <a:off x="0" y="0"/>
+                      <a:ext cx="5731510" cy="2556510"/>
+                    </a:xfrm>
+                    <a:prstGeom prst="rect">
+                      <a:avLst/>
+                    </a:prstGeom>
+                  </pic:spPr>
+                </pic:pic>
+              </a:graphicData>
+            </a:graphic>
+          </wp:inline>
+        </w:drawing>
+      </w:r>
     </w:p>
     <w:p>
       <w:pPr>
@@ -2846,6 +2964,150 @@
     </w:p>
     <w:p>
       <w:pPr>
+        <w:rPr>
+          <w:rFonts w:eastAsia="Calibri"/>
+          <w:color w:val="FF0000"/>
+          <w:sz w:val="24"/>
+          <w:szCs w:val="24"/>
+        </w:rPr>
+      </w:pPr>
+      <w:r>
+        <w:rPr>
+          <w:rFonts w:eastAsia="Calibri"/>
+          <w:color w:val="FF0000"/>
+          <w:sz w:val="24"/>
+          <w:szCs w:val="24"/>
+        </w:rPr>
+        <w:t>Uma das máquinas</w:t>
+      </w:r>
+      <w:r>
+        <w:rPr>
+          <w:rFonts w:eastAsia="Calibri"/>
+          <w:color w:val="FF0000"/>
+          <w:sz w:val="24"/>
+          <w:szCs w:val="24"/>
+        </w:rPr>
+        <w:t xml:space="preserve"> da gráfica</w:t>
+      </w:r>
+      <w:r>
+        <w:rPr>
+          <w:rFonts w:eastAsia="Calibri"/>
+          <w:color w:val="FF0000"/>
+          <w:sz w:val="24"/>
+          <w:szCs w:val="24"/>
+        </w:rPr>
+        <w:t xml:space="preserve">, </w:t>
+      </w:r>
+      <w:proofErr w:type="spellStart"/>
+      <w:r>
+        <w:rPr>
+          <w:rFonts w:eastAsia="Calibri"/>
+          <w:color w:val="FF0000"/>
+          <w:sz w:val="24"/>
+          <w:szCs w:val="24"/>
+        </w:rPr>
+        <w:t>Kongsberg</w:t>
+      </w:r>
+      <w:proofErr w:type="spellEnd"/>
+      <w:r>
+        <w:rPr>
+          <w:rFonts w:eastAsia="Calibri"/>
+          <w:color w:val="FF0000"/>
+          <w:sz w:val="24"/>
+          <w:szCs w:val="24"/>
+        </w:rPr>
+        <w:t xml:space="preserve"> </w:t>
+      </w:r>
+      <w:proofErr w:type="spellStart"/>
+      <w:r>
+        <w:rPr>
+          <w:rFonts w:eastAsia="Calibri"/>
+          <w:color w:val="FF0000"/>
+          <w:sz w:val="24"/>
+          <w:szCs w:val="24"/>
+        </w:rPr>
+        <w:t>Esko</w:t>
+      </w:r>
+      <w:proofErr w:type="spellEnd"/>
+      <w:r>
+        <w:rPr>
+          <w:rFonts w:eastAsia="Calibri"/>
+          <w:color w:val="FF0000"/>
+          <w:sz w:val="24"/>
+          <w:szCs w:val="24"/>
+        </w:rPr>
+        <w:t xml:space="preserve"> XL, era utilizada para corte com fresa. </w:t>
+      </w:r>
+      <w:r>
+        <w:rPr>
+          <w:rFonts w:eastAsia="Calibri"/>
+          <w:color w:val="FF0000"/>
+          <w:sz w:val="24"/>
+          <w:szCs w:val="24"/>
+        </w:rPr>
+        <w:t>Devido a natureza do corte (fricção a 60000 rotações por minuto), o poliestireno (PS) utilizado no corte poderia aquecer e causar o efeito chamado “</w:t>
+      </w:r>
+      <w:r>
+        <w:rPr>
+          <w:rFonts w:eastAsia="Calibri"/>
+          <w:color w:val="FF0000"/>
+          <w:sz w:val="24"/>
+          <w:szCs w:val="24"/>
+        </w:rPr>
+        <w:t>Transição vítrea</w:t>
+      </w:r>
+      <w:r>
+        <w:rPr>
+          <w:rFonts w:eastAsia="Calibri"/>
+          <w:color w:val="FF0000"/>
+          <w:sz w:val="24"/>
+          <w:szCs w:val="24"/>
+        </w:rPr>
+        <w:t>”, que causava problemas no acabamento do material.</w:t>
+      </w:r>
+    </w:p>
+    <w:p>
+      <w:r>
+        <w:lastRenderedPageBreak/>
+        <w:drawing>
+          <wp:inline distT="0" distB="0" distL="0" distR="0" wp14:anchorId="2B369A1E" wp14:editId="69101B7B">
+            <wp:extent cx="5731510" cy="2789555"/>
+            <wp:effectExtent l="0" t="0" r="2540" b="0"/>
+            <wp:docPr id="1665000742" name="Imagem 1" descr="Computador em cima&#10;&#10;Descrição gerada automaticamente com confiança baixa"/>
+            <wp:cNvGraphicFramePr>
+              <a:graphicFrameLocks xmlns:a="http://schemas.openxmlformats.org/drawingml/2006/main" noChangeAspect="1"/>
+            </wp:cNvGraphicFramePr>
+            <a:graphic xmlns:a="http://schemas.openxmlformats.org/drawingml/2006/main">
+              <a:graphicData uri="http://schemas.openxmlformats.org/drawingml/2006/picture">
+                <pic:pic xmlns:pic="http://schemas.openxmlformats.org/drawingml/2006/picture">
+                  <pic:nvPicPr>
+                    <pic:cNvPr id="1665000742" name="Imagem 1" descr="Computador em cima&#10;&#10;Descrição gerada automaticamente com confiança baixa"/>
+                    <pic:cNvPicPr/>
+                  </pic:nvPicPr>
+                  <pic:blipFill>
+                    <a:blip r:embed="rId13"/>
+                    <a:stretch>
+                      <a:fillRect/>
+                    </a:stretch>
+                  </pic:blipFill>
+                  <pic:spPr>
+                    <a:xfrm>
+                      <a:off x="0" y="0"/>
+                      <a:ext cx="5731510" cy="2789555"/>
+                    </a:xfrm>
+                    <a:prstGeom prst="rect">
+                      <a:avLst/>
+                    </a:prstGeom>
+                  </pic:spPr>
+                </pic:pic>
+              </a:graphicData>
+            </a:graphic>
+          </wp:inline>
+        </w:drawing>
+      </w:r>
+    </w:p>
+    <w:p>
+      <w:pPr>
         <w:spacing w:after="0" w:line="276" w:lineRule="auto"/>
         <w:jc w:val="both"/>
         <w:rPr>
@@ -2857,201 +3119,155 @@
       </w:pPr>
       <w:r>
         <w:rPr>
-          <w:rFonts w:eastAsia="Calibri" w:cstheme="minorHAnsi"/>
-          <w:color w:val="FF0000"/>
-          <w:sz w:val="24"/>
-          <w:szCs w:val="24"/>
-        </w:rPr>
-        <w:t>Descrever a</w:t>
-      </w:r>
-      <w:r>
-        <w:rPr>
-          <w:rFonts w:eastAsia="Calibri" w:cstheme="minorHAnsi"/>
-          <w:color w:val="FF0000"/>
-          <w:sz w:val="24"/>
-          <w:szCs w:val="24"/>
-        </w:rPr>
-        <w:t xml:space="preserve"> (s)</w:t>
-      </w:r>
-      <w:r>
-        <w:rPr>
-          <w:rFonts w:eastAsia="Calibri" w:cstheme="minorHAnsi"/>
-          <w:color w:val="FF0000"/>
-          <w:sz w:val="24"/>
-          <w:szCs w:val="24"/>
-        </w:rPr>
-        <w:t xml:space="preserve"> problemática</w:t>
-      </w:r>
-      <w:r>
-        <w:rPr>
-          <w:rFonts w:eastAsia="Calibri" w:cstheme="minorHAnsi"/>
-          <w:color w:val="FF0000"/>
-          <w:sz w:val="24"/>
-          <w:szCs w:val="24"/>
-        </w:rPr>
-        <w:t xml:space="preserve"> (s)</w:t>
-      </w:r>
-      <w:r>
-        <w:rPr>
-          <w:rFonts w:eastAsia="Calibri" w:cstheme="minorHAnsi"/>
-          <w:color w:val="FF0000"/>
-          <w:sz w:val="24"/>
-          <w:szCs w:val="24"/>
-        </w:rPr>
-        <w:t xml:space="preserve"> identificada</w:t>
-      </w:r>
-      <w:r>
-        <w:rPr>
-          <w:rFonts w:eastAsia="Calibri" w:cstheme="minorHAnsi"/>
-          <w:color w:val="FF0000"/>
-          <w:sz w:val="24"/>
-          <w:szCs w:val="24"/>
-        </w:rPr>
-        <w:t xml:space="preserve"> (s)</w:t>
-      </w:r>
-      <w:r>
-        <w:rPr>
-          <w:rFonts w:eastAsia="Calibri" w:cstheme="minorHAnsi"/>
-          <w:color w:val="FF0000"/>
-          <w:sz w:val="24"/>
-          <w:szCs w:val="24"/>
-        </w:rPr>
-        <w:t xml:space="preserve"> e </w:t>
-      </w:r>
-      <w:r>
-        <w:rPr>
-          <w:rFonts w:eastAsia="Calibri" w:cstheme="minorHAnsi"/>
-          <w:color w:val="FF0000"/>
-          <w:sz w:val="24"/>
-          <w:szCs w:val="24"/>
-        </w:rPr>
-        <w:t xml:space="preserve">a </w:t>
-      </w:r>
-      <w:r>
-        <w:rPr>
-          <w:rFonts w:eastAsia="Calibri" w:cstheme="minorHAnsi"/>
-          <w:color w:val="FF0000"/>
-          <w:sz w:val="24"/>
-          <w:szCs w:val="24"/>
-        </w:rPr>
-        <w:t>escolhida</w:t>
-      </w:r>
-      <w:r>
-        <w:rPr>
-          <w:rFonts w:eastAsia="Calibri" w:cstheme="minorHAnsi"/>
-          <w:color w:val="FF0000"/>
-          <w:sz w:val="24"/>
-          <w:szCs w:val="24"/>
-        </w:rPr>
-        <w:t>/priorizada</w:t>
-      </w:r>
-      <w:r>
-        <w:rPr>
-          <w:rFonts w:eastAsia="Calibri" w:cstheme="minorHAnsi"/>
-          <w:color w:val="FF0000"/>
-          <w:sz w:val="24"/>
-          <w:szCs w:val="24"/>
-        </w:rPr>
-        <w:t xml:space="preserve"> que motiv</w:t>
-      </w:r>
-      <w:r>
-        <w:rPr>
-          <w:rFonts w:eastAsia="Calibri" w:cstheme="minorHAnsi"/>
-          <w:color w:val="FF0000"/>
-          <w:sz w:val="24"/>
-          <w:szCs w:val="24"/>
-        </w:rPr>
-        <w:t>a</w:t>
-      </w:r>
-      <w:r>
-        <w:rPr>
-          <w:rFonts w:eastAsia="Calibri" w:cstheme="minorHAnsi"/>
-          <w:color w:val="FF0000"/>
-          <w:sz w:val="24"/>
-          <w:szCs w:val="24"/>
-        </w:rPr>
-        <w:t xml:space="preserve"> a elaboração do projeto de </w:t>
-      </w:r>
-      <w:r>
-        <w:rPr>
-          <w:rFonts w:eastAsia="Calibri" w:cstheme="minorHAnsi"/>
-          <w:color w:val="FF0000"/>
-          <w:sz w:val="24"/>
-          <w:szCs w:val="24"/>
-        </w:rPr>
-        <w:t>extensão</w:t>
-      </w:r>
-      <w:r>
-        <w:rPr>
-          <w:rFonts w:eastAsia="Calibri" w:cstheme="minorHAnsi"/>
-          <w:color w:val="FF0000"/>
-          <w:sz w:val="24"/>
-          <w:szCs w:val="24"/>
-        </w:rPr>
-        <w:t xml:space="preserve">. </w:t>
-      </w:r>
-      <w:r>
-        <w:rPr>
-          <w:rFonts w:eastAsia="Calibri" w:cstheme="minorHAnsi"/>
-          <w:color w:val="FF0000"/>
-          <w:sz w:val="24"/>
-          <w:szCs w:val="24"/>
-        </w:rPr>
-        <w:t xml:space="preserve">Nesta etapa deve-se demonstrar </w:t>
-      </w:r>
-      <w:r>
-        <w:rPr>
-          <w:rFonts w:eastAsia="Calibri" w:cstheme="minorHAnsi"/>
-          <w:color w:val="FF0000"/>
-          <w:sz w:val="24"/>
-          <w:szCs w:val="24"/>
-        </w:rPr>
-        <w:t>de maneira clara o problema e/ou situação-prob</w:t>
-      </w:r>
-      <w:r>
-        <w:rPr>
-          <w:rFonts w:eastAsia="Calibri" w:cstheme="minorHAnsi"/>
-          <w:color w:val="FF0000"/>
-          <w:sz w:val="24"/>
-          <w:szCs w:val="24"/>
-        </w:rPr>
-        <w:t xml:space="preserve">lema que demandou a elaboração </w:t>
-      </w:r>
-      <w:r>
-        <w:rPr>
-          <w:rFonts w:eastAsia="Calibri" w:cstheme="minorHAnsi"/>
-          <w:color w:val="FF0000"/>
-          <w:sz w:val="24"/>
-          <w:szCs w:val="24"/>
-        </w:rPr>
-        <w:t xml:space="preserve">do projeto de extensão. </w:t>
-      </w:r>
-      <w:r>
-        <w:rPr>
-          <w:rFonts w:eastAsia="Calibri"/>
-          <w:color w:val="FF0000"/>
-          <w:sz w:val="24"/>
-          <w:szCs w:val="24"/>
-        </w:rPr>
-        <w:t xml:space="preserve">Elucidar também que a demanda sociocomunitária foi identificada, a partir de encontros/conversas/trocas/escuta da comunidade onde o projeto </w:t>
-      </w:r>
-      <w:r>
-        <w:rPr>
-          <w:rFonts w:eastAsia="Calibri"/>
-          <w:color w:val="FF0000"/>
-          <w:sz w:val="24"/>
-          <w:szCs w:val="24"/>
-        </w:rPr>
-        <w:t>será</w:t>
-      </w:r>
-      <w:r>
-        <w:rPr>
-          <w:rFonts w:eastAsia="Calibri"/>
-          <w:color w:val="FF0000"/>
-          <w:sz w:val="24"/>
-          <w:szCs w:val="24"/>
-        </w:rPr>
-        <w:t xml:space="preserve"> desenvolvido.</w:t>
+          <w:rFonts w:eastAsia="Calibri"/>
+          <w:color w:val="FF0000"/>
+          <w:sz w:val="24"/>
+          <w:szCs w:val="24"/>
+        </w:rPr>
+        <w:t>Como a máquina não possuía um controle de temperatura integrado, havia a necessidade de implementar um alarme para alertar os operadores caso a temperatura da broca ultrapassasse 95 graus (ponto de transição vítrea do poliestireno).</w:t>
+      </w:r>
+    </w:p>
+    <w:p>
+      <w:pPr>
+        <w:spacing w:after="0" w:line="276" w:lineRule="auto"/>
+        <w:jc w:val="both"/>
+        <w:rPr>
+          <w:rFonts w:eastAsia="Calibri"/>
+          <w:color w:val="FF0000"/>
+          <w:sz w:val="24"/>
+          <w:szCs w:val="24"/>
+        </w:rPr>
+      </w:pPr>
+    </w:p>
+    <w:p>
+      <w:pPr>
+        <w:spacing w:after="0" w:line="276" w:lineRule="auto"/>
+        <w:jc w:val="both"/>
+        <w:rPr>
+          <w:rFonts w:eastAsia="Calibri"/>
+          <w:color w:val="FF0000"/>
+          <w:sz w:val="24"/>
+          <w:szCs w:val="24"/>
+        </w:rPr>
+      </w:pPr>
+      <w:r>
+        <w:rPr>
+          <w:noProof/>
+        </w:rPr>
+        <w:drawing>
+          <wp:inline distT="0" distB="0" distL="0" distR="0" wp14:anchorId="3E66955E" wp14:editId="05B15090">
+            <wp:extent cx="2386965" cy="1924050"/>
+            <wp:effectExtent l="0" t="0" r="0" b="0"/>
+            <wp:docPr id="1945815191" name="Imagem 3" descr="Gráfico, Gráfico de linhas&#10;&#10;Descrição gerada automaticamente"/>
+            <wp:cNvGraphicFramePr>
+              <a:graphicFrameLocks xmlns:a="http://schemas.openxmlformats.org/drawingml/2006/main" noChangeAspect="1"/>
+            </wp:cNvGraphicFramePr>
+            <a:graphic xmlns:a="http://schemas.openxmlformats.org/drawingml/2006/main">
+              <a:graphicData uri="http://schemas.openxmlformats.org/drawingml/2006/picture">
+                <pic:pic xmlns:pic="http://schemas.openxmlformats.org/drawingml/2006/picture">
+                  <pic:nvPicPr>
+                    <pic:cNvPr id="1945815191" name="Imagem 3" descr="Gráfico, Gráfico de linhas&#10;&#10;Descrição gerada automaticamente"/>
+                    <pic:cNvPicPr>
+                      <a:picLocks noChangeAspect="1" noChangeArrowheads="1"/>
+                    </pic:cNvPicPr>
+                  </pic:nvPicPr>
+                  <pic:blipFill>
+                    <a:blip r:embed="rId14">
+                      <a:extLst>
+                        <a:ext uri="{28A0092B-C50C-407E-A947-70E740481C1C}">
+                          <a14:useLocalDpi xmlns:a14="http://schemas.microsoft.com/office/drawing/2010/main" val="0"/>
+                        </a:ext>
+                      </a:extLst>
+                    </a:blip>
+                    <a:srcRect/>
+                    <a:stretch>
+                      <a:fillRect/>
+                    </a:stretch>
+                  </pic:blipFill>
+                  <pic:spPr bwMode="auto">
+                    <a:xfrm>
+                      <a:off x="0" y="0"/>
+                      <a:ext cx="2386965" cy="1924050"/>
+                    </a:xfrm>
+                    <a:prstGeom prst="rect">
+                      <a:avLst/>
+                    </a:prstGeom>
+                    <a:noFill/>
+                    <a:ln>
+                      <a:noFill/>
+                    </a:ln>
+                  </pic:spPr>
+                </pic:pic>
+              </a:graphicData>
+            </a:graphic>
+          </wp:inline>
+        </w:drawing>
+      </w:r>
+      <w:r>
+        <w:rPr>
+          <w:rFonts w:eastAsia="Calibri"/>
+          <w:color w:val="FF0000"/>
+          <w:sz w:val="24"/>
+          <w:szCs w:val="24"/>
+        </w:rPr>
+        <w:t xml:space="preserve"> </w:t>
+      </w:r>
+      <w:r>
+        <w:rPr>
+          <w:rFonts w:eastAsia="Calibri"/>
+          <w:noProof/>
+          <w:color w:val="FF0000"/>
+          <w:sz w:val="24"/>
+          <w:szCs w:val="24"/>
+        </w:rPr>
+        <w:drawing>
+          <wp:inline distT="0" distB="0" distL="0" distR="0" wp14:anchorId="4BCF93AE" wp14:editId="0DAE4EB2">
+            <wp:extent cx="1471994" cy="3111261"/>
+            <wp:effectExtent l="0" t="318" r="0" b="0"/>
+            <wp:docPr id="1333659495" name="Imagem 2"/>
+            <wp:cNvGraphicFramePr>
+              <a:graphicFrameLocks xmlns:a="http://schemas.openxmlformats.org/drawingml/2006/main" noChangeAspect="1"/>
+            </wp:cNvGraphicFramePr>
+            <a:graphic xmlns:a="http://schemas.openxmlformats.org/drawingml/2006/main">
+              <a:graphicData uri="http://schemas.openxmlformats.org/drawingml/2006/picture">
+                <pic:pic xmlns:pic="http://schemas.openxmlformats.org/drawingml/2006/picture">
+                  <pic:nvPicPr>
+                    <pic:cNvPr id="0" name="Picture 6"/>
+                    <pic:cNvPicPr>
+                      <a:picLocks noChangeAspect="1" noChangeArrowheads="1"/>
+                    </pic:cNvPicPr>
+                  </pic:nvPicPr>
+                  <pic:blipFill>
+                    <a:blip r:embed="rId15" cstate="print">
+                      <a:extLst>
+                        <a:ext uri="{28A0092B-C50C-407E-A947-70E740481C1C}">
+                          <a14:useLocalDpi xmlns:a14="http://schemas.microsoft.com/office/drawing/2010/main" val="0"/>
+                        </a:ext>
+                      </a:extLst>
+                    </a:blip>
+                    <a:srcRect/>
+                    <a:stretch>
+                      <a:fillRect/>
+                    </a:stretch>
+                  </pic:blipFill>
+                  <pic:spPr bwMode="auto">
+                    <a:xfrm rot="5400000">
+                      <a:off x="0" y="0"/>
+                      <a:ext cx="1480833" cy="3129943"/>
+                    </a:xfrm>
+                    <a:prstGeom prst="rect">
+                      <a:avLst/>
+                    </a:prstGeom>
+                    <a:noFill/>
+                    <a:ln>
+                      <a:noFill/>
+                    </a:ln>
+                  </pic:spPr>
+                </pic:pic>
+              </a:graphicData>
+            </a:graphic>
+          </wp:inline>
+        </w:drawing>
       </w:r>
     </w:p>
     <w:p>
@@ -3110,61 +3326,27 @@
           <w:sz w:val="24"/>
           <w:szCs w:val="24"/>
         </w:rPr>
-        <w:t>Descrever como a questão identificada</w:t>
-      </w:r>
-      <w:r>
-        <w:rPr>
-          <w:rFonts w:eastAsia="Calibri"/>
-          <w:color w:val="FF0000"/>
-          <w:sz w:val="24"/>
-          <w:szCs w:val="24"/>
-        </w:rPr>
-        <w:t xml:space="preserve"> (</w:t>
-      </w:r>
-      <w:r>
-        <w:rPr>
-          <w:rFonts w:eastAsia="Calibri"/>
-          <w:color w:val="FF0000"/>
-          <w:sz w:val="24"/>
-          <w:szCs w:val="24"/>
-        </w:rPr>
-        <w:t>1.2</w:t>
-      </w:r>
-      <w:r>
-        <w:rPr>
-          <w:rFonts w:eastAsia="Calibri"/>
-          <w:color w:val="FF0000"/>
-          <w:sz w:val="24"/>
-          <w:szCs w:val="24"/>
-        </w:rPr>
-        <w:t xml:space="preserve"> – problemática escolhida</w:t>
-      </w:r>
-      <w:r>
-        <w:rPr>
-          <w:rFonts w:eastAsia="Calibri"/>
-          <w:color w:val="FF0000"/>
-          <w:sz w:val="24"/>
-          <w:szCs w:val="24"/>
-        </w:rPr>
-        <w:t xml:space="preserve">) é </w:t>
-      </w:r>
-      <w:r>
-        <w:rPr>
-          <w:rFonts w:eastAsia="Calibri"/>
-          <w:color w:val="FF0000"/>
-          <w:sz w:val="24"/>
-          <w:szCs w:val="24"/>
-        </w:rPr>
-        <w:t xml:space="preserve">pertinente academicamente, uma vez que a aprendizagem </w:t>
-      </w:r>
-      <w:r>
-        <w:rPr>
-          <w:rFonts w:eastAsia="Calibri"/>
-          <w:color w:val="FF0000"/>
-          <w:sz w:val="24"/>
-          <w:szCs w:val="24"/>
-        </w:rPr>
-        <w:t>baseada em projetos consiste na produção e aplicação de conhecimentos com vistas à resolução de demandas reais. Importante destacar a relação com o curso (objetivos de formação/aprendizagens), bem como as motivações do grupo de trabalho.</w:t>
+        <w:t xml:space="preserve">Resolver essa problemática será de grande aproveitamento para o nosso grupo, já que testará nossos conhecimentos em Arduino, Python e elétrica para elaborar uma solução viável para o problema apresentado, além de manter uma boa relação com a empresa </w:t>
+      </w:r>
+      <w:proofErr w:type="spellStart"/>
+      <w:r>
+        <w:rPr>
+          <w:rFonts w:eastAsia="Calibri"/>
+          <w:color w:val="FF0000"/>
+          <w:sz w:val="24"/>
+          <w:szCs w:val="24"/>
+        </w:rPr>
+        <w:t>Prosign</w:t>
+      </w:r>
+      <w:proofErr w:type="spellEnd"/>
+      <w:r>
+        <w:rPr>
+          <w:rFonts w:eastAsia="Calibri"/>
+          <w:color w:val="FF0000"/>
+          <w:sz w:val="24"/>
+          <w:szCs w:val="24"/>
+        </w:rPr>
+        <w:t xml:space="preserve"> que já nos ajudou em trabalhos anteriores.</w:t>
       </w:r>
     </w:p>
     <w:p>
@@ -3236,115 +3418,7 @@
           <w:sz w:val="24"/>
           <w:szCs w:val="24"/>
         </w:rPr>
-        <w:t>Descrever entre 1 e 3 objetivos</w:t>
-      </w:r>
-      <w:r>
-        <w:rPr>
-          <w:rFonts w:eastAsia="Calibri" w:cstheme="minorHAnsi"/>
-          <w:color w:val="FF0000"/>
-          <w:sz w:val="24"/>
-          <w:szCs w:val="24"/>
-        </w:rPr>
-        <w:t>, no máximo,</w:t>
-      </w:r>
-      <w:r>
-        <w:rPr>
-          <w:rFonts w:eastAsia="Calibri" w:cstheme="minorHAnsi"/>
-          <w:color w:val="FF0000"/>
-          <w:sz w:val="24"/>
-          <w:szCs w:val="24"/>
-        </w:rPr>
-        <w:t xml:space="preserve"> que devem ser alcançados pela equipe ao </w:t>
-      </w:r>
-      <w:r>
-        <w:rPr>
-          <w:rFonts w:eastAsia="Calibri" w:cstheme="minorHAnsi"/>
-          <w:color w:val="FF0000"/>
-          <w:sz w:val="24"/>
-          <w:szCs w:val="24"/>
-        </w:rPr>
-        <w:t xml:space="preserve">desenvolver o </w:t>
-      </w:r>
-      <w:r>
-        <w:rPr>
-          <w:rFonts w:eastAsia="Calibri" w:cstheme="minorHAnsi"/>
-          <w:color w:val="FF0000"/>
-          <w:sz w:val="24"/>
-          <w:szCs w:val="24"/>
-        </w:rPr>
-        <w:t>projeto de e</w:t>
-      </w:r>
-      <w:r>
-        <w:rPr>
-          <w:rFonts w:eastAsia="Calibri" w:cstheme="minorHAnsi"/>
-          <w:color w:val="FF0000"/>
-          <w:sz w:val="24"/>
-          <w:szCs w:val="24"/>
-        </w:rPr>
-        <w:t>xtensão</w:t>
-      </w:r>
-      <w:r>
-        <w:rPr>
-          <w:rFonts w:eastAsia="Calibri" w:cstheme="minorHAnsi"/>
-          <w:color w:val="FF0000"/>
-          <w:sz w:val="24"/>
-          <w:szCs w:val="24"/>
-        </w:rPr>
-        <w:t xml:space="preserve">. </w:t>
-      </w:r>
-      <w:r>
-        <w:rPr>
-          <w:rFonts w:eastAsia="Calibri" w:cstheme="minorHAnsi"/>
-          <w:color w:val="FF0000"/>
-          <w:sz w:val="24"/>
-          <w:szCs w:val="24"/>
-        </w:rPr>
-        <w:t>Nesta etapa o</w:t>
-      </w:r>
-      <w:r>
-        <w:rPr>
-          <w:rFonts w:eastAsia="Calibri" w:cstheme="minorHAnsi"/>
-          <w:color w:val="FF0000"/>
-          <w:sz w:val="24"/>
-          <w:szCs w:val="24"/>
-        </w:rPr>
-        <w:t>s objetivos</w:t>
-      </w:r>
-      <w:r>
-        <w:rPr>
-          <w:rFonts w:eastAsia="Calibri" w:cstheme="minorHAnsi"/>
-          <w:color w:val="FF0000"/>
-          <w:sz w:val="24"/>
-          <w:szCs w:val="24"/>
-        </w:rPr>
-        <w:t xml:space="preserve"> devem ser descritos </w:t>
-      </w:r>
-      <w:r>
-        <w:rPr>
-          <w:rFonts w:eastAsia="Calibri" w:cstheme="minorHAnsi"/>
-          <w:color w:val="FF0000"/>
-          <w:sz w:val="24"/>
-          <w:szCs w:val="24"/>
-        </w:rPr>
-        <w:t xml:space="preserve">com verbos de ação, de </w:t>
-      </w:r>
-      <w:r>
-        <w:rPr>
-          <w:rFonts w:eastAsia="Calibri" w:cstheme="minorHAnsi"/>
-          <w:color w:val="FF0000"/>
-          <w:sz w:val="24"/>
-          <w:szCs w:val="24"/>
-        </w:rPr>
-        <w:t xml:space="preserve">maneira clara e sucinta, em forma de tópicos (quando for mais de um), </w:t>
-      </w:r>
-      <w:r>
-        <w:rPr>
-          <w:rFonts w:eastAsia="Calibri" w:cstheme="minorHAnsi"/>
-          <w:color w:val="FF0000"/>
-          <w:sz w:val="24"/>
-          <w:szCs w:val="24"/>
-        </w:rPr>
-        <w:t xml:space="preserve">correspondentes aos resultados concretos que o projeto de extensão pretende alcançar. </w:t>
+        <w:t>• Criar um dispositivo que retorne o valor da temperatura atual com precisão, com margem de erro aceitável sendo de meio grau para cima ou pra baixo, e alerte o usuário caso a temperatura ultrapasse 95 graus.</w:t>
       </w:r>
     </w:p>
     <w:p>
@@ -3365,7 +3439,7 @@
           <w:sz w:val="24"/>
           <w:szCs w:val="24"/>
         </w:rPr>
-        <w:t>Cabe ressaltar que os resultados obtidos pelo projeto deverão ser demonstrados, portanto, quando o grupo de trabalho definir os objetivos deve pensar na forma de participação dos públicos no processo avaliativo (que instrumentos usar?).</w:t>
+        <w:t>• Fazer com que ele seja utilizável mesmo que não esteja conectado a nenhum dispositivo, mostrando a temperatura atual e os extremos em um display LCD.</w:t>
       </w:r>
     </w:p>
     <w:p>
@@ -3379,6 +3453,16 @@
           <w:szCs w:val="24"/>
         </w:rPr>
       </w:pPr>
+      <w:r>
+        <w:rPr>
+          <w:rFonts w:eastAsia="Calibri" w:cstheme="minorHAnsi"/>
+          <w:color w:val="FF0000"/>
+          <w:sz w:val="24"/>
+          <w:szCs w:val="24"/>
+        </w:rPr>
+        <w:lastRenderedPageBreak/>
+        <w:t>• Utilizar a integração com Python para gerar um relatório e gráficos da temperatura da máquina durante um dia de produção, caso o dispositivo esteja conectado a um laptop ou computador.</w:t>
+      </w:r>
     </w:p>
     <w:p>
       <w:pPr>
@@ -3409,128 +3493,25 @@
         <w:jc w:val="both"/>
         <w:rPr>
           <w:rFonts w:eastAsia="Calibri"/>
-          <w:color w:val="FF0000"/>
-          <w:sz w:val="24"/>
-          <w:szCs w:val="24"/>
-        </w:rPr>
-      </w:pPr>
-      <w:r>
-        <w:rPr>
-          <w:rFonts w:eastAsia="Calibri"/>
-          <w:color w:val="FF0000"/>
-          <w:sz w:val="24"/>
-          <w:szCs w:val="24"/>
-        </w:rPr>
-        <w:t xml:space="preserve">Breve exposição e discussão dos referenciais teóricos utilizados para entender e esclarecer </w:t>
-      </w:r>
-      <w:r>
-        <w:rPr>
-          <w:rFonts w:eastAsia="Calibri"/>
-          <w:color w:val="FF0000"/>
-          <w:sz w:val="24"/>
-          <w:szCs w:val="24"/>
-        </w:rPr>
-        <w:t>a situação-problema que orienta o projeto</w:t>
-      </w:r>
-      <w:r>
-        <w:rPr>
-          <w:rFonts w:eastAsia="Calibri"/>
-          <w:color w:val="FF0000"/>
-          <w:sz w:val="24"/>
-          <w:szCs w:val="24"/>
-        </w:rPr>
-        <w:t>, apresentando-as e relacionando-as com o desenvolvimento do projeto.</w:t>
-      </w:r>
-      <w:r>
-        <w:rPr>
-          <w:rFonts w:eastAsia="Calibri"/>
-          <w:color w:val="FF0000"/>
-          <w:sz w:val="24"/>
-          <w:szCs w:val="24"/>
-        </w:rPr>
-        <w:t xml:space="preserve"> O referencial teórico escolhido deve ser assertivo para </w:t>
-      </w:r>
-      <w:r>
-        <w:rPr>
-          <w:rFonts w:eastAsia="Calibri"/>
-          <w:color w:val="FF0000"/>
-          <w:sz w:val="24"/>
-          <w:szCs w:val="24"/>
-        </w:rPr>
-        <w:t xml:space="preserve">justificar </w:t>
-      </w:r>
-      <w:r>
-        <w:rPr>
-          <w:rFonts w:eastAsia="Calibri"/>
-          <w:color w:val="FF0000"/>
-          <w:sz w:val="24"/>
-          <w:szCs w:val="24"/>
-        </w:rPr>
-        <w:t>a</w:t>
-      </w:r>
-      <w:r>
-        <w:rPr>
-          <w:rFonts w:eastAsia="Calibri"/>
-          <w:color w:val="FF0000"/>
-          <w:sz w:val="24"/>
-          <w:szCs w:val="24"/>
-        </w:rPr>
-        <w:t>s</w:t>
-      </w:r>
-      <w:r>
-        <w:rPr>
-          <w:rFonts w:eastAsia="Calibri"/>
-          <w:color w:val="FF0000"/>
-          <w:sz w:val="24"/>
-          <w:szCs w:val="24"/>
-        </w:rPr>
-        <w:t xml:space="preserve"> escolhas das ações formuladas, ou seja, </w:t>
-      </w:r>
-      <w:r>
-        <w:rPr>
-          <w:rFonts w:eastAsia="Calibri"/>
-          <w:color w:val="FF0000"/>
-          <w:sz w:val="24"/>
-          <w:szCs w:val="24"/>
-        </w:rPr>
-        <w:t>obras e autores citados devem apresentar respostas teóricas-científicas apropriadas para os desafios enfrentados durante a</w:t>
-      </w:r>
-      <w:r>
-        <w:rPr>
-          <w:rFonts w:eastAsia="Calibri"/>
-          <w:color w:val="FF0000"/>
-          <w:sz w:val="24"/>
-          <w:szCs w:val="24"/>
-        </w:rPr>
-        <w:t xml:space="preserve"> execução do projeto de extensão.</w:t>
-      </w:r>
-      <w:r>
-        <w:rPr>
-          <w:rFonts w:eastAsia="Calibri"/>
-          <w:color w:val="FF0000"/>
-          <w:sz w:val="24"/>
-          <w:szCs w:val="24"/>
-        </w:rPr>
-        <w:t xml:space="preserve"> </w:t>
-      </w:r>
-      <w:r>
-        <w:rPr>
-          <w:rFonts w:eastAsia="Calibri"/>
-          <w:color w:val="FF0000"/>
-          <w:sz w:val="24"/>
-          <w:szCs w:val="24"/>
-        </w:rPr>
-        <w:t xml:space="preserve">Aqui no mínimo 3 (três) autores deverão ser referenciados (ver </w:t>
-      </w:r>
-      <w:r>
-        <w:rPr>
-          <w:rFonts w:eastAsia="Calibri"/>
-          <w:color w:val="FF0000"/>
-          <w:sz w:val="24"/>
-          <w:szCs w:val="24"/>
-        </w:rPr>
-        <w:lastRenderedPageBreak/>
-        <w:t>referências bibliográficas da disciplina e outras a critério do professor e ou dos acadêmicos). Sugere-se mínimo de 500 caracteres e máximo de 3 (três) páginas.</w:t>
+          <w:b/>
+          <w:bCs/>
+          <w:color w:val="FF0000"/>
+          <w:sz w:val="24"/>
+          <w:szCs w:val="24"/>
+          <w:lang w:val="en-US"/>
+        </w:rPr>
+      </w:pPr>
+      <w:r>
+        <w:rPr>
+          <w:rFonts w:eastAsia="Calibri"/>
+          <w:b/>
+          <w:bCs/>
+          <w:color w:val="FF0000"/>
+          <w:sz w:val="24"/>
+          <w:szCs w:val="24"/>
+          <w:lang w:val="en-US"/>
+        </w:rPr>
+        <w:t>Massimo Banzi e Michael Shiloh – "Getting Started with Arduino"</w:t>
       </w:r>
     </w:p>
     <w:p>
@@ -3541,9 +3522,188 @@
         <w:spacing w:after="0" w:line="276" w:lineRule="auto"/>
         <w:jc w:val="both"/>
         <w:rPr>
-          <w:rFonts w:eastAsia="Calibri" w:cstheme="minorHAnsi"/>
+          <w:rFonts w:eastAsia="Calibri"/>
+          <w:color w:val="FF0000"/>
+          <w:sz w:val="24"/>
+          <w:szCs w:val="24"/>
+        </w:rPr>
+      </w:pPr>
+      <w:r>
+        <w:rPr>
+          <w:rFonts w:eastAsia="Calibri"/>
+          <w:color w:val="FF0000"/>
+          <w:sz w:val="24"/>
+          <w:szCs w:val="24"/>
+        </w:rPr>
+        <w:t>Este livro é uma referência essencial para quem está começando com Arduino. Ele cobre desde os conceitos básicos até aplicações práticas e projetos de prototipagem, incluindo sensores. A obra ajuda a contextualizar a escolha do Arduino como plataforma de hardware, abordando a facilidade de programação e integração com componentes externos, como sensores de temperatura.</w:t>
+      </w:r>
+    </w:p>
+    <w:p>
+      <w:pPr>
+        <w:tabs>
+          <w:tab w:val="left" w:pos="1591"/>
+        </w:tabs>
+        <w:spacing w:after="0" w:line="276" w:lineRule="auto"/>
+        <w:jc w:val="both"/>
+        <w:rPr>
+          <w:rFonts w:eastAsia="Calibri"/>
+          <w:color w:val="FF0000"/>
+          <w:sz w:val="24"/>
+          <w:szCs w:val="24"/>
+        </w:rPr>
+      </w:pPr>
+    </w:p>
+    <w:p>
+      <w:pPr>
+        <w:tabs>
+          <w:tab w:val="left" w:pos="1591"/>
+        </w:tabs>
+        <w:spacing w:after="0" w:line="276" w:lineRule="auto"/>
+        <w:jc w:val="both"/>
+        <w:rPr>
+          <w:rFonts w:eastAsia="Calibri"/>
           <w:b/>
           <w:bCs/>
+          <w:color w:val="FF0000"/>
+          <w:sz w:val="24"/>
+          <w:szCs w:val="24"/>
+          <w:lang w:val="en-US"/>
+        </w:rPr>
+      </w:pPr>
+      <w:r>
+        <w:rPr>
+          <w:rFonts w:eastAsia="Calibri"/>
+          <w:b/>
+          <w:bCs/>
+          <w:color w:val="FF0000"/>
+          <w:sz w:val="24"/>
+          <w:szCs w:val="24"/>
+          <w:lang w:val="en-US"/>
+        </w:rPr>
+        <w:t>Simon Monk – "Programming Arduino: Getting Started with Sketches"</w:t>
+      </w:r>
+    </w:p>
+    <w:p>
+      <w:pPr>
+        <w:tabs>
+          <w:tab w:val="left" w:pos="1591"/>
+        </w:tabs>
+        <w:spacing w:after="0" w:line="276" w:lineRule="auto"/>
+        <w:jc w:val="both"/>
+        <w:rPr>
+          <w:rFonts w:eastAsia="Calibri"/>
+          <w:color w:val="FF0000"/>
+          <w:sz w:val="24"/>
+          <w:szCs w:val="24"/>
+        </w:rPr>
+      </w:pPr>
+      <w:r>
+        <w:rPr>
+          <w:rFonts w:eastAsia="Calibri"/>
+          <w:color w:val="FF0000"/>
+          <w:sz w:val="24"/>
+          <w:szCs w:val="24"/>
+        </w:rPr>
+        <w:t>Simon Monk é conhecido por suas obras acessíveis e práticas sobre Arduino. Neste livro, ele explora a programação de sketches (códigos) em Arduino e inclui exemplos com sensores e interfaces com outros sistemas.</w:t>
+      </w:r>
+    </w:p>
+    <w:p>
+      <w:pPr>
+        <w:tabs>
+          <w:tab w:val="left" w:pos="1591"/>
+        </w:tabs>
+        <w:spacing w:after="0" w:line="276" w:lineRule="auto"/>
+        <w:jc w:val="both"/>
+        <w:rPr>
+          <w:rFonts w:eastAsia="Calibri"/>
+          <w:color w:val="FF0000"/>
+          <w:sz w:val="24"/>
+          <w:szCs w:val="24"/>
+        </w:rPr>
+      </w:pPr>
+    </w:p>
+    <w:p>
+      <w:pPr>
+        <w:tabs>
+          <w:tab w:val="left" w:pos="1591"/>
+        </w:tabs>
+        <w:spacing w:after="0" w:line="276" w:lineRule="auto"/>
+        <w:jc w:val="both"/>
+        <w:rPr>
+          <w:rFonts w:eastAsia="Calibri"/>
+          <w:b/>
+          <w:bCs/>
+          <w:color w:val="FF0000"/>
+          <w:sz w:val="24"/>
+          <w:szCs w:val="24"/>
+          <w:lang w:val="en-US"/>
+        </w:rPr>
+      </w:pPr>
+      <w:r>
+        <w:rPr>
+          <w:rFonts w:eastAsia="Calibri"/>
+          <w:b/>
+          <w:bCs/>
+          <w:color w:val="FF0000"/>
+          <w:sz w:val="24"/>
+          <w:szCs w:val="24"/>
+          <w:lang w:val="en-US"/>
+        </w:rPr>
+        <w:t>Zelle, John M. – "Python Programming: An Introduction to Computer Science"</w:t>
+      </w:r>
+    </w:p>
+    <w:p>
+      <w:pPr>
+        <w:tabs>
+          <w:tab w:val="left" w:pos="1591"/>
+        </w:tabs>
+        <w:spacing w:after="0" w:line="276" w:lineRule="auto"/>
+        <w:jc w:val="both"/>
+        <w:rPr>
+          <w:rFonts w:eastAsia="Calibri"/>
+          <w:color w:val="FF0000"/>
+          <w:sz w:val="24"/>
+          <w:szCs w:val="24"/>
+        </w:rPr>
+      </w:pPr>
+      <w:r>
+        <w:rPr>
+          <w:rFonts w:eastAsia="Calibri"/>
+          <w:color w:val="FF0000"/>
+          <w:sz w:val="24"/>
+          <w:szCs w:val="24"/>
+        </w:rPr>
+        <w:t xml:space="preserve">Este livro é uma introdução aos conceitos de programação em Python, com enfoque na lógica computacional. </w:t>
+      </w:r>
+      <w:r>
+        <w:rPr>
+          <w:rFonts w:eastAsia="Calibri"/>
+          <w:color w:val="FF0000"/>
+          <w:sz w:val="24"/>
+          <w:szCs w:val="24"/>
+        </w:rPr>
+        <w:t>Foi</w:t>
+      </w:r>
+      <w:r>
+        <w:rPr>
+          <w:rFonts w:eastAsia="Calibri"/>
+          <w:color w:val="FF0000"/>
+          <w:sz w:val="24"/>
+          <w:szCs w:val="24"/>
+        </w:rPr>
+        <w:t xml:space="preserve"> útil para embasar a parte do projeto que envolve o uso de Python para tratamento de dados coletados pelo Arduino.</w:t>
+      </w:r>
+    </w:p>
+    <w:p>
+      <w:pPr>
+        <w:tabs>
+          <w:tab w:val="left" w:pos="1591"/>
+        </w:tabs>
+        <w:spacing w:after="0" w:line="276" w:lineRule="auto"/>
+        <w:jc w:val="both"/>
+        <w:rPr>
+          <w:rFonts w:eastAsia="Calibri"/>
+          <w:color w:val="FF0000"/>
           <w:sz w:val="24"/>
           <w:szCs w:val="24"/>
         </w:rPr>
@@ -3674,178 +3834,66 @@
           <w:sz w:val="24"/>
           <w:szCs w:val="24"/>
         </w:rPr>
-        <w:t xml:space="preserve">Montar </w:t>
-      </w:r>
-      <w:r>
-        <w:rPr>
-          <w:rFonts w:eastAsia="Calibri"/>
-          <w:color w:val="FF0000"/>
-          <w:sz w:val="24"/>
-          <w:szCs w:val="24"/>
-        </w:rPr>
-        <w:t>um plano</w:t>
-      </w:r>
-      <w:r>
-        <w:rPr>
-          <w:rFonts w:eastAsia="Calibri"/>
-          <w:color w:val="FF0000"/>
-          <w:sz w:val="24"/>
-          <w:szCs w:val="24"/>
-        </w:rPr>
-        <w:t xml:space="preserve"> de trabalho</w:t>
-      </w:r>
-      <w:r>
-        <w:rPr>
-          <w:rFonts w:eastAsia="Calibri"/>
-          <w:color w:val="FF0000"/>
-          <w:sz w:val="24"/>
-          <w:szCs w:val="24"/>
-        </w:rPr>
-        <w:t xml:space="preserve"> </w:t>
-      </w:r>
-      <w:r>
-        <w:rPr>
-          <w:rFonts w:eastAsia="Calibri"/>
-          <w:color w:val="FF0000"/>
-          <w:sz w:val="24"/>
-          <w:szCs w:val="24"/>
-        </w:rPr>
-        <w:t>contendo informações sobre</w:t>
-      </w:r>
-      <w:r>
-        <w:rPr>
-          <w:rFonts w:eastAsia="Calibri"/>
-          <w:color w:val="FF0000"/>
-          <w:sz w:val="24"/>
-          <w:szCs w:val="24"/>
-        </w:rPr>
-        <w:t xml:space="preserve"> as ações a serem executadas</w:t>
-      </w:r>
-      <w:r>
-        <w:rPr>
-          <w:rFonts w:eastAsia="Calibri"/>
-          <w:color w:val="FF0000"/>
-          <w:sz w:val="24"/>
-          <w:szCs w:val="24"/>
-        </w:rPr>
-        <w:t xml:space="preserve"> para a</w:t>
-      </w:r>
-      <w:r>
-        <w:rPr>
-          <w:rFonts w:eastAsia="Calibri"/>
-          <w:color w:val="FF0000"/>
-          <w:sz w:val="24"/>
-          <w:szCs w:val="24"/>
-        </w:rPr>
-        <w:t>lcançar</w:t>
-      </w:r>
-      <w:r>
-        <w:rPr>
-          <w:rFonts w:eastAsia="Calibri"/>
-          <w:color w:val="FF0000"/>
-          <w:sz w:val="24"/>
-          <w:szCs w:val="24"/>
-        </w:rPr>
-        <w:t xml:space="preserve"> os objetivos do projeto,</w:t>
-      </w:r>
-      <w:r>
-        <w:rPr>
-          <w:rFonts w:eastAsia="Calibri"/>
-          <w:color w:val="FF0000"/>
-          <w:sz w:val="24"/>
-          <w:szCs w:val="24"/>
-        </w:rPr>
-        <w:t xml:space="preserve"> contendo</w:t>
-      </w:r>
-      <w:r>
-        <w:rPr>
-          <w:rFonts w:eastAsia="Calibri"/>
-          <w:color w:val="FF0000"/>
-          <w:sz w:val="24"/>
-          <w:szCs w:val="24"/>
-        </w:rPr>
-        <w:t xml:space="preserve"> cronograma com os prazos, responsáveis por cada tarefa, recursos e </w:t>
-      </w:r>
-      <w:r>
-        <w:rPr>
-          <w:rFonts w:eastAsia="Calibri"/>
-          <w:color w:val="FF0000"/>
-          <w:sz w:val="24"/>
-          <w:szCs w:val="24"/>
-        </w:rPr>
-        <w:t xml:space="preserve">formas de </w:t>
-      </w:r>
-      <w:r>
-        <w:rPr>
-          <w:rFonts w:eastAsia="Calibri"/>
-          <w:color w:val="FF0000"/>
-          <w:sz w:val="24"/>
-          <w:szCs w:val="24"/>
-        </w:rPr>
-        <w:t>ac</w:t>
-      </w:r>
-      <w:r>
-        <w:rPr>
-          <w:rFonts w:eastAsia="Calibri"/>
-          <w:color w:val="FF0000"/>
-          <w:sz w:val="24"/>
-          <w:szCs w:val="24"/>
-        </w:rPr>
-        <w:t>ompanhamento dos resultados.</w:t>
-      </w:r>
-      <w:r>
-        <w:rPr>
-          <w:rFonts w:eastAsia="Calibri"/>
-          <w:color w:val="FF0000"/>
-          <w:sz w:val="24"/>
-          <w:szCs w:val="24"/>
-        </w:rPr>
-        <w:t xml:space="preserve"> </w:t>
-      </w:r>
-      <w:r>
-        <w:rPr>
-          <w:rFonts w:eastAsia="Calibri"/>
-          <w:color w:val="FF0000"/>
-          <w:sz w:val="24"/>
-          <w:szCs w:val="24"/>
-        </w:rPr>
-        <w:t>O</w:t>
-      </w:r>
-      <w:r>
-        <w:rPr>
-          <w:rFonts w:eastAsia="Calibri"/>
-          <w:color w:val="FF0000"/>
-          <w:sz w:val="24"/>
-          <w:szCs w:val="24"/>
-        </w:rPr>
-        <w:t xml:space="preserve"> plano de </w:t>
-      </w:r>
-      <w:r>
-        <w:rPr>
-          <w:rFonts w:eastAsia="Calibri"/>
-          <w:color w:val="FF0000"/>
-          <w:sz w:val="24"/>
-          <w:szCs w:val="24"/>
-        </w:rPr>
-        <w:t>trabalho</w:t>
-      </w:r>
-      <w:r>
-        <w:rPr>
-          <w:rFonts w:eastAsia="Calibri"/>
-          <w:color w:val="FF0000"/>
-          <w:sz w:val="24"/>
-          <w:szCs w:val="24"/>
-        </w:rPr>
-        <w:t xml:space="preserve"> pode ser formulado de forma digital, de maneira assíncrona ou síncrona, ou mesmo por uso de material físico em sala de aula, tais como:</w:t>
-      </w:r>
-      <w:r>
-        <w:rPr>
-          <w:rFonts w:eastAsia="Calibri"/>
-          <w:color w:val="FF0000"/>
-          <w:sz w:val="24"/>
-          <w:szCs w:val="24"/>
-        </w:rPr>
-        <w:t xml:space="preserve"> cartolinas, quadro branco, murais etc.</w:t>
+        <w:t>Dividimos as tarefas em sala assim que o grupo foi fechado. Decidimos dividir o grupo em três partes:</w:t>
+      </w:r>
+      <w:r>
+        <w:rPr>
+          <w:rFonts w:eastAsia="Calibri"/>
+          <w:color w:val="FF0000"/>
+          <w:sz w:val="24"/>
+          <w:szCs w:val="24"/>
+        </w:rPr>
+        <w:br/>
+        <w:t xml:space="preserve">• </w:t>
+      </w:r>
+      <w:r>
+        <w:rPr>
+          <w:rFonts w:eastAsia="Calibri"/>
+          <w:b/>
+          <w:bCs/>
+          <w:color w:val="FF0000"/>
+          <w:sz w:val="24"/>
+          <w:szCs w:val="24"/>
+        </w:rPr>
+        <w:t>Gabriel</w:t>
+      </w:r>
+      <w:r>
+        <w:rPr>
+          <w:rFonts w:eastAsia="Calibri"/>
+          <w:color w:val="FF0000"/>
+          <w:sz w:val="24"/>
+          <w:szCs w:val="24"/>
+        </w:rPr>
+        <w:t xml:space="preserve"> – Responsável pela elétrica, programação do Arduino e conexão do Arduino com Python.</w:t>
+      </w:r>
+      <w:r>
+        <w:rPr>
+          <w:rFonts w:eastAsia="Calibri"/>
+          <w:color w:val="FF0000"/>
+          <w:sz w:val="24"/>
+          <w:szCs w:val="24"/>
+        </w:rPr>
+        <w:t xml:space="preserve"> Também foi a ponte entre o grupo e a empresa </w:t>
+      </w:r>
+      <w:proofErr w:type="spellStart"/>
+      <w:r>
+        <w:rPr>
+          <w:rFonts w:eastAsia="Calibri"/>
+          <w:color w:val="FF0000"/>
+          <w:sz w:val="24"/>
+          <w:szCs w:val="24"/>
+        </w:rPr>
+        <w:t>Prosign</w:t>
+      </w:r>
+      <w:proofErr w:type="spellEnd"/>
+      <w:r>
+        <w:rPr>
+          <w:rFonts w:eastAsia="Calibri"/>
+          <w:color w:val="FF0000"/>
+          <w:sz w:val="24"/>
+          <w:szCs w:val="24"/>
+        </w:rPr>
+        <w:t>.</w:t>
       </w:r>
     </w:p>
     <w:p>
@@ -3866,34 +3914,47 @@
           <w:sz w:val="24"/>
           <w:szCs w:val="24"/>
         </w:rPr>
-        <w:t xml:space="preserve">O cronograma deve </w:t>
-      </w:r>
-      <w:r>
-        <w:rPr>
-          <w:rFonts w:eastAsia="Calibri"/>
-          <w:color w:val="FF0000"/>
-          <w:sz w:val="24"/>
-          <w:szCs w:val="24"/>
-        </w:rPr>
-        <w:t xml:space="preserve">especificar qual é o prazo de entrega de cada </w:t>
-      </w:r>
-      <w:r>
-        <w:rPr>
-          <w:rFonts w:eastAsia="Calibri"/>
-          <w:color w:val="FF0000"/>
-          <w:sz w:val="24"/>
-          <w:szCs w:val="24"/>
-        </w:rPr>
-        <w:t xml:space="preserve">uma das etapas do projeto descritas no item 14 – Procedimentos de Ensino-Aprendizagem do Plano de Ensino, bem como </w:t>
-      </w:r>
-      <w:r>
-        <w:rPr>
-          <w:rFonts w:eastAsia="Calibri"/>
-          <w:color w:val="FF0000"/>
-          <w:sz w:val="24"/>
-          <w:szCs w:val="24"/>
-        </w:rPr>
-        <w:t>os prazos para as entregas do texto de cada item deste roteiro de extensão.</w:t>
+        <w:t xml:space="preserve">• </w:t>
+      </w:r>
+      <w:r>
+        <w:rPr>
+          <w:rFonts w:eastAsia="Calibri"/>
+          <w:b/>
+          <w:bCs/>
+          <w:color w:val="FF0000"/>
+          <w:sz w:val="24"/>
+          <w:szCs w:val="24"/>
+        </w:rPr>
+        <w:t>Caio</w:t>
+      </w:r>
+      <w:r>
+        <w:rPr>
+          <w:rFonts w:eastAsia="Calibri"/>
+          <w:color w:val="FF0000"/>
+          <w:sz w:val="24"/>
+          <w:szCs w:val="24"/>
+        </w:rPr>
+        <w:t xml:space="preserve"> – Responsável pelo código no Python que transforma a planilha do Excel em um gráfico usando </w:t>
+      </w:r>
+      <w:proofErr w:type="spellStart"/>
+      <w:r>
+        <w:rPr>
+          <w:rFonts w:eastAsia="Calibri"/>
+          <w:color w:val="FF0000"/>
+          <w:sz w:val="24"/>
+          <w:szCs w:val="24"/>
+        </w:rPr>
+        <w:t>Pyplot</w:t>
+      </w:r>
+      <w:proofErr w:type="spellEnd"/>
+      <w:r>
+        <w:rPr>
+          <w:rFonts w:eastAsia="Calibri"/>
+          <w:color w:val="FF0000"/>
+          <w:sz w:val="24"/>
+          <w:szCs w:val="24"/>
+        </w:rPr>
+        <w:t>.</w:t>
       </w:r>
     </w:p>
     <w:p>
@@ -3901,12 +3962,74 @@
         <w:spacing w:after="0" w:line="276" w:lineRule="auto"/>
         <w:jc w:val="both"/>
         <w:rPr>
-          <w:rFonts w:eastAsia="Calibri" w:cstheme="minorHAnsi"/>
-          <w:color w:val="FF0000"/>
-          <w:sz w:val="24"/>
-          <w:szCs w:val="24"/>
-        </w:rPr>
-      </w:pPr>
+          <w:rFonts w:eastAsia="Calibri"/>
+          <w:color w:val="FF0000"/>
+          <w:sz w:val="24"/>
+          <w:szCs w:val="24"/>
+        </w:rPr>
+      </w:pPr>
+      <w:r>
+        <w:rPr>
+          <w:rFonts w:eastAsia="Calibri"/>
+          <w:color w:val="FF0000"/>
+          <w:sz w:val="24"/>
+          <w:szCs w:val="24"/>
+        </w:rPr>
+        <w:t xml:space="preserve">• </w:t>
+      </w:r>
+      <w:r>
+        <w:rPr>
+          <w:rFonts w:eastAsia="Calibri"/>
+          <w:b/>
+          <w:bCs/>
+          <w:color w:val="FF0000"/>
+          <w:sz w:val="24"/>
+          <w:szCs w:val="24"/>
+        </w:rPr>
+        <w:t>João</w:t>
+      </w:r>
+      <w:r>
+        <w:rPr>
+          <w:rFonts w:eastAsia="Calibri"/>
+          <w:color w:val="FF0000"/>
+          <w:sz w:val="24"/>
+          <w:szCs w:val="24"/>
+        </w:rPr>
+        <w:t xml:space="preserve"> – Responsável pela escrita do roteiro, além de formatá-lo para apresentação.</w:t>
+      </w:r>
+    </w:p>
+    <w:p>
+      <w:pPr>
+        <w:spacing w:after="0" w:line="276" w:lineRule="auto"/>
+        <w:jc w:val="both"/>
+        <w:rPr>
+          <w:rFonts w:eastAsia="Calibri"/>
+          <w:color w:val="FF0000"/>
+          <w:sz w:val="24"/>
+          <w:szCs w:val="24"/>
+        </w:rPr>
+      </w:pPr>
+    </w:p>
+    <w:p>
+      <w:pPr>
+        <w:spacing w:after="0" w:line="276" w:lineRule="auto"/>
+        <w:jc w:val="both"/>
+        <w:rPr>
+          <w:rFonts w:eastAsia="Calibri" w:cstheme="minorHAnsi"/>
+          <w:color w:val="FF0000"/>
+          <w:sz w:val="24"/>
+          <w:szCs w:val="24"/>
+        </w:rPr>
+      </w:pPr>
+      <w:r>
+        <w:rPr>
+          <w:rFonts w:eastAsia="Calibri" w:cstheme="minorHAnsi"/>
+          <w:color w:val="FF0000"/>
+          <w:sz w:val="24"/>
+          <w:szCs w:val="24"/>
+        </w:rPr>
+        <w:t>Utilizamos o aplicativo de mensagem instantânea “WhatsApp” para a comunicação entre membros e o GitHub para versionamento das partes do trabalho. Combinamos com o professor de apresentar o trabalho no dia 04/11/2024, durante a semana de AV.</w:t>
+      </w:r>
     </w:p>
     <w:p>
       <w:pPr>
@@ -3924,6 +4047,7 @@
         <w:rPr>
           <w:rFonts w:eastAsia="Calibri"/>
         </w:rPr>
+        <w:lastRenderedPageBreak/>
         <w:t xml:space="preserve">Descrição da forma de </w:t>
       </w:r>
       <w:r>
@@ -3969,245 +4093,155 @@
         <w:spacing w:after="0" w:line="276" w:lineRule="auto"/>
         <w:jc w:val="both"/>
         <w:rPr>
-          <w:rFonts w:eastAsia="Calibri"/>
-          <w:color w:val="FF0000"/>
-          <w:sz w:val="24"/>
-          <w:szCs w:val="24"/>
-        </w:rPr>
-      </w:pPr>
-      <w:r>
-        <w:rPr>
-          <w:rFonts w:eastAsia="Calibri"/>
-          <w:color w:val="FF0000"/>
-          <w:sz w:val="24"/>
-          <w:szCs w:val="24"/>
-        </w:rPr>
-        <w:t xml:space="preserve">Apresentar a </w:t>
-      </w:r>
-      <w:r>
-        <w:rPr>
-          <w:rFonts w:eastAsia="Calibri"/>
-          <w:color w:val="FF0000"/>
-          <w:sz w:val="24"/>
-          <w:szCs w:val="24"/>
-        </w:rPr>
-        <w:t xml:space="preserve">forma </w:t>
-      </w:r>
-      <w:r>
-        <w:rPr>
-          <w:rFonts w:eastAsia="Calibri"/>
-          <w:color w:val="FF0000"/>
-          <w:sz w:val="24"/>
-          <w:szCs w:val="24"/>
-        </w:rPr>
-        <w:t xml:space="preserve">como </w:t>
-      </w:r>
-      <w:r>
-        <w:rPr>
-          <w:rFonts w:eastAsia="Calibri"/>
-          <w:color w:val="FF0000"/>
-          <w:sz w:val="24"/>
-          <w:szCs w:val="24"/>
-        </w:rPr>
-        <w:t xml:space="preserve">os </w:t>
-      </w:r>
-      <w:r>
-        <w:rPr>
-          <w:rFonts w:eastAsia="Calibri"/>
-          <w:color w:val="FF0000"/>
-          <w:sz w:val="24"/>
-          <w:szCs w:val="24"/>
-        </w:rPr>
-        <w:t xml:space="preserve">participantes </w:t>
-      </w:r>
-      <w:r>
-        <w:rPr>
-          <w:rFonts w:eastAsia="Calibri"/>
-          <w:color w:val="FF0000"/>
-          <w:sz w:val="24"/>
-          <w:szCs w:val="24"/>
-        </w:rPr>
-        <w:t>sociocomunit</w:t>
-      </w:r>
-      <w:r>
-        <w:rPr>
-          <w:rFonts w:eastAsia="Calibri"/>
-          <w:color w:val="FF0000"/>
-          <w:sz w:val="24"/>
-          <w:szCs w:val="24"/>
-        </w:rPr>
-        <w:t>á</w:t>
-      </w:r>
-      <w:r>
-        <w:rPr>
-          <w:rFonts w:eastAsia="Calibri"/>
-          <w:color w:val="FF0000"/>
-          <w:sz w:val="24"/>
-          <w:szCs w:val="24"/>
-        </w:rPr>
-        <w:t>rios envolvidos atuaram</w:t>
-      </w:r>
-      <w:r>
-        <w:rPr>
-          <w:rFonts w:eastAsia="Calibri"/>
-          <w:color w:val="FF0000"/>
-          <w:sz w:val="24"/>
-          <w:szCs w:val="24"/>
+          <w:noProof/>
+        </w:rPr>
+      </w:pPr>
+      <w:r>
+        <w:rPr>
+          <w:rFonts w:eastAsia="Calibri"/>
+          <w:color w:val="FF0000"/>
+          <w:sz w:val="24"/>
+          <w:szCs w:val="24"/>
+        </w:rPr>
+        <w:drawing>
+          <wp:inline distT="0" distB="0" distL="0" distR="0" wp14:anchorId="4477EDFC" wp14:editId="778BD03A">
+            <wp:extent cx="3021448" cy="2399385"/>
+            <wp:effectExtent l="0" t="0" r="7620" b="1270"/>
+            <wp:docPr id="1275821866" name="Imagem 1" descr="Placa verde com texto branco sobre fundo preto&#10;&#10;Descrição gerada automaticamente"/>
+            <wp:cNvGraphicFramePr>
+              <a:graphicFrameLocks xmlns:a="http://schemas.openxmlformats.org/drawingml/2006/main" noChangeAspect="1"/>
+            </wp:cNvGraphicFramePr>
+            <a:graphic xmlns:a="http://schemas.openxmlformats.org/drawingml/2006/main">
+              <a:graphicData uri="http://schemas.openxmlformats.org/drawingml/2006/picture">
+                <pic:pic xmlns:pic="http://schemas.openxmlformats.org/drawingml/2006/picture">
+                  <pic:nvPicPr>
+                    <pic:cNvPr id="1275821866" name="Imagem 1" descr="Placa verde com texto branco sobre fundo preto&#10;&#10;Descrição gerada automaticamente"/>
+                    <pic:cNvPicPr/>
+                  </pic:nvPicPr>
+                  <pic:blipFill>
+                    <a:blip r:embed="rId16"/>
+                    <a:stretch>
+                      <a:fillRect/>
+                    </a:stretch>
+                  </pic:blipFill>
+                  <pic:spPr>
+                    <a:xfrm>
+                      <a:off x="0" y="0"/>
+                      <a:ext cx="3024958" cy="2402172"/>
+                    </a:xfrm>
+                    <a:prstGeom prst="rect">
+                      <a:avLst/>
+                    </a:prstGeom>
+                  </pic:spPr>
+                </pic:pic>
+              </a:graphicData>
+            </a:graphic>
+          </wp:inline>
+        </w:drawing>
+      </w:r>
+      <w:r>
+        <w:rPr>
+          <w:noProof/>
         </w:rPr>
         <w:t xml:space="preserve"> </w:t>
       </w:r>
       <w:r>
         <w:rPr>
-          <w:rFonts w:eastAsia="Calibri"/>
-          <w:color w:val="FF0000"/>
-          <w:sz w:val="24"/>
-          <w:szCs w:val="24"/>
-        </w:rPr>
-        <w:t>no planejamento</w:t>
-      </w:r>
-      <w:r>
-        <w:rPr>
-          <w:rFonts w:eastAsia="Calibri"/>
-          <w:color w:val="FF0000"/>
-          <w:sz w:val="24"/>
-          <w:szCs w:val="24"/>
-        </w:rPr>
-        <w:t xml:space="preserve">, desenvolvimento e </w:t>
-      </w:r>
-      <w:r>
-        <w:rPr>
-          <w:rFonts w:eastAsia="Calibri"/>
-          <w:color w:val="FF0000"/>
-          <w:sz w:val="24"/>
-          <w:szCs w:val="24"/>
-        </w:rPr>
-        <w:t>avaliação</w:t>
-      </w:r>
-      <w:r>
-        <w:rPr>
-          <w:rFonts w:eastAsia="Calibri"/>
-          <w:color w:val="FF0000"/>
-          <w:sz w:val="24"/>
-          <w:szCs w:val="24"/>
-        </w:rPr>
-        <w:t xml:space="preserve"> do projeto.</w:t>
-      </w:r>
-      <w:r>
-        <w:rPr>
-          <w:rFonts w:eastAsia="Calibri"/>
-          <w:color w:val="FF0000"/>
-          <w:sz w:val="24"/>
-          <w:szCs w:val="24"/>
-        </w:rPr>
-        <w:t xml:space="preserve"> Importante destacar que essas etapas serão </w:t>
-      </w:r>
-      <w:r>
-        <w:rPr>
-          <w:rFonts w:eastAsia="Calibri"/>
-          <w:color w:val="FF0000"/>
-          <w:sz w:val="24"/>
-          <w:szCs w:val="24"/>
-        </w:rPr>
-        <w:t>definidas</w:t>
-      </w:r>
-      <w:r>
-        <w:rPr>
-          <w:rFonts w:eastAsia="Calibri"/>
-          <w:color w:val="FF0000"/>
-          <w:sz w:val="24"/>
-          <w:szCs w:val="24"/>
-        </w:rPr>
-        <w:t xml:space="preserve">, a partir de </w:t>
-      </w:r>
-      <w:r>
-        <w:rPr>
-          <w:rFonts w:eastAsia="Calibri"/>
-          <w:color w:val="FF0000"/>
-          <w:sz w:val="24"/>
-          <w:szCs w:val="24"/>
-        </w:rPr>
-        <w:t xml:space="preserve">encontros/conversas/trocas/escuta </w:t>
-      </w:r>
-      <w:r>
-        <w:rPr>
-          <w:rFonts w:eastAsia="Calibri"/>
-          <w:color w:val="FF0000"/>
-          <w:sz w:val="24"/>
-          <w:szCs w:val="24"/>
-        </w:rPr>
-        <w:t xml:space="preserve">da comunidade, </w:t>
-      </w:r>
-      <w:r>
-        <w:rPr>
-          <w:rFonts w:eastAsia="Calibri"/>
-          <w:color w:val="FF0000"/>
-          <w:sz w:val="24"/>
-          <w:szCs w:val="24"/>
-        </w:rPr>
-        <w:t>contexto no qual a delimitação das ações do projeto de extensão serão produto também da interação entre o público acadêmico e o público local</w:t>
-      </w:r>
-      <w:r>
-        <w:rPr>
-          <w:rFonts w:eastAsia="Calibri"/>
-          <w:color w:val="FF0000"/>
-          <w:sz w:val="24"/>
-          <w:szCs w:val="24"/>
-        </w:rPr>
-        <w:t xml:space="preserve"> em construção conjunta.</w:t>
-      </w:r>
-      <w:r>
-        <w:rPr>
-          <w:rFonts w:eastAsia="Calibri"/>
-          <w:color w:val="FF0000"/>
-          <w:sz w:val="24"/>
-          <w:szCs w:val="24"/>
-        </w:rPr>
-        <w:t xml:space="preserve"> Produzir registros (ex: fotos, </w:t>
-      </w:r>
-      <w:r>
-        <w:rPr>
-          <w:rFonts w:eastAsia="Calibri"/>
-          <w:color w:val="FF0000"/>
-          <w:sz w:val="24"/>
-          <w:szCs w:val="24"/>
-        </w:rPr>
-        <w:t xml:space="preserve">capturas de tela, </w:t>
-      </w:r>
-      <w:r>
-        <w:rPr>
-          <w:rFonts w:eastAsia="Calibri"/>
-          <w:color w:val="FF0000"/>
-          <w:sz w:val="24"/>
-          <w:szCs w:val="24"/>
-        </w:rPr>
-        <w:t>mensagens, formulários etc.)</w:t>
-      </w:r>
-      <w:r>
-        <w:rPr>
-          <w:rFonts w:eastAsia="Calibri"/>
-          <w:color w:val="FF0000"/>
-          <w:sz w:val="24"/>
-          <w:szCs w:val="24"/>
-        </w:rPr>
-        <w:t xml:space="preserve"> das reuniões, discussões, interações</w:t>
-      </w:r>
-      <w:r>
-        <w:rPr>
-          <w:rFonts w:eastAsia="Calibri"/>
-          <w:color w:val="FF0000"/>
-          <w:sz w:val="24"/>
-          <w:szCs w:val="24"/>
-        </w:rPr>
-        <w:t xml:space="preserve"> </w:t>
-      </w:r>
-      <w:r>
-        <w:rPr>
-          <w:rFonts w:eastAsia="Calibri"/>
-          <w:color w:val="FF0000"/>
-          <w:sz w:val="24"/>
-          <w:szCs w:val="24"/>
-        </w:rPr>
-        <w:t>para evidenciar a ocorrência da troca mútua.</w:t>
+          <w:rFonts w:eastAsia="Calibri" w:cstheme="minorHAnsi"/>
+          <w:color w:val="FF0000"/>
+          <w:sz w:val="24"/>
+          <w:szCs w:val="24"/>
+        </w:rPr>
+        <w:drawing>
+          <wp:inline distT="0" distB="0" distL="0" distR="0" wp14:anchorId="5D01710A" wp14:editId="75E2DA63">
+            <wp:extent cx="2479891" cy="3533242"/>
+            <wp:effectExtent l="0" t="0" r="0" b="0"/>
+            <wp:docPr id="594107613" name="Imagem 1" descr="Interface gráfica do usuário, Texto, chat ou mensagem de texto&#10;&#10;Descrição gerada automaticamente"/>
+            <wp:cNvGraphicFramePr>
+              <a:graphicFrameLocks xmlns:a="http://schemas.openxmlformats.org/drawingml/2006/main" noChangeAspect="1"/>
+            </wp:cNvGraphicFramePr>
+            <a:graphic xmlns:a="http://schemas.openxmlformats.org/drawingml/2006/main">
+              <a:graphicData uri="http://schemas.openxmlformats.org/drawingml/2006/picture">
+                <pic:pic xmlns:pic="http://schemas.openxmlformats.org/drawingml/2006/picture">
+                  <pic:nvPicPr>
+                    <pic:cNvPr id="594107613" name="Imagem 1" descr="Interface gráfica do usuário, Texto, chat ou mensagem de texto&#10;&#10;Descrição gerada automaticamente"/>
+                    <pic:cNvPicPr/>
+                  </pic:nvPicPr>
+                  <pic:blipFill>
+                    <a:blip r:embed="rId17"/>
+                    <a:stretch>
+                      <a:fillRect/>
+                    </a:stretch>
+                  </pic:blipFill>
+                  <pic:spPr>
+                    <a:xfrm>
+                      <a:off x="0" y="0"/>
+                      <a:ext cx="2486527" cy="3542696"/>
+                    </a:xfrm>
+                    <a:prstGeom prst="rect">
+                      <a:avLst/>
+                    </a:prstGeom>
+                  </pic:spPr>
+                </pic:pic>
+              </a:graphicData>
+            </a:graphic>
+          </wp:inline>
+        </w:drawing>
+      </w:r>
+    </w:p>
+    <w:p>
+      <w:pPr>
+        <w:spacing w:after="0" w:line="276" w:lineRule="auto"/>
+        <w:jc w:val="both"/>
+        <w:rPr>
+          <w:rFonts w:eastAsia="Calibri" w:cstheme="minorHAnsi"/>
+          <w:color w:val="FF0000"/>
+          <w:sz w:val="24"/>
+          <w:szCs w:val="24"/>
+        </w:rPr>
+      </w:pPr>
+      <w:r>
+        <w:rPr>
+          <w:rFonts w:eastAsia="Calibri" w:cstheme="minorHAnsi"/>
+          <w:color w:val="FF0000"/>
+          <w:sz w:val="24"/>
+          <w:szCs w:val="24"/>
+        </w:rPr>
+        <w:drawing>
+          <wp:inline distT="0" distB="0" distL="0" distR="0" wp14:anchorId="4E549E8B" wp14:editId="11B0A86A">
+            <wp:extent cx="2628792" cy="3226003"/>
+            <wp:effectExtent l="0" t="0" r="635" b="0"/>
+            <wp:docPr id="1767815415" name="Imagem 1" descr="Interface gráfica do usuário, Aplicativo&#10;&#10;Descrição gerada automaticamente"/>
+            <wp:cNvGraphicFramePr>
+              <a:graphicFrameLocks xmlns:a="http://schemas.openxmlformats.org/drawingml/2006/main" noChangeAspect="1"/>
+            </wp:cNvGraphicFramePr>
+            <a:graphic xmlns:a="http://schemas.openxmlformats.org/drawingml/2006/main">
+              <a:graphicData uri="http://schemas.openxmlformats.org/drawingml/2006/picture">
+                <pic:pic xmlns:pic="http://schemas.openxmlformats.org/drawingml/2006/picture">
+                  <pic:nvPicPr>
+                    <pic:cNvPr id="1767815415" name="Imagem 1" descr="Interface gráfica do usuário, Aplicativo&#10;&#10;Descrição gerada automaticamente"/>
+                    <pic:cNvPicPr/>
+                  </pic:nvPicPr>
+                  <pic:blipFill>
+                    <a:blip r:embed="rId18"/>
+                    <a:stretch>
+                      <a:fillRect/>
+                    </a:stretch>
+                  </pic:blipFill>
+                  <pic:spPr>
+                    <a:xfrm>
+                      <a:off x="0" y="0"/>
+                      <a:ext cx="2633060" cy="3231240"/>
+                    </a:xfrm>
+                    <a:prstGeom prst="rect">
+                      <a:avLst/>
+                    </a:prstGeom>
+                  </pic:spPr>
+                </pic:pic>
+              </a:graphicData>
+            </a:graphic>
+          </wp:inline>
+        </w:drawing>
       </w:r>
     </w:p>
     <w:p>
@@ -4268,52 +4302,36 @@
           <w:sz w:val="24"/>
           <w:szCs w:val="24"/>
         </w:rPr>
-        <w:t xml:space="preserve">Apresentar </w:t>
-      </w:r>
-      <w:r>
-        <w:rPr>
-          <w:rFonts w:eastAsia="Calibri"/>
-          <w:color w:val="FF0000"/>
-          <w:sz w:val="24"/>
-          <w:szCs w:val="24"/>
-        </w:rPr>
-        <w:t xml:space="preserve">o papel, </w:t>
-      </w:r>
-      <w:r>
-        <w:rPr>
-          <w:rFonts w:eastAsia="Calibri"/>
-          <w:color w:val="FF0000"/>
-          <w:sz w:val="24"/>
-          <w:szCs w:val="24"/>
-        </w:rPr>
-        <w:t>a</w:t>
-      </w:r>
-      <w:r>
-        <w:rPr>
-          <w:rFonts w:eastAsia="Calibri"/>
-          <w:color w:val="FF0000"/>
-          <w:sz w:val="24"/>
-          <w:szCs w:val="24"/>
-        </w:rPr>
-        <w:t>(s)</w:t>
-      </w:r>
-      <w:r>
-        <w:rPr>
-          <w:rFonts w:eastAsia="Calibri"/>
-          <w:color w:val="FF0000"/>
-          <w:sz w:val="24"/>
-          <w:szCs w:val="24"/>
-        </w:rPr>
-        <w:t xml:space="preserve"> responsabilidade</w:t>
-      </w:r>
-      <w:r>
-        <w:rPr>
-          <w:rFonts w:eastAsia="Calibri"/>
-          <w:color w:val="FF0000"/>
-          <w:sz w:val="24"/>
-          <w:szCs w:val="24"/>
-        </w:rPr>
-        <w:t>(s)</w:t>
+        <w:t>Gabriel fez a primeira etapa do trabalho, fechando com a empresa, fazendo o levantamento do equipamento necessário e fazendo o termômetro em si. Com a conexão feita, Caio conseguiu fazer a ligação d</w:t>
+      </w:r>
+      <w:r>
+        <w:rPr>
+          <w:rFonts w:eastAsia="Calibri"/>
+          <w:color w:val="FF0000"/>
+          <w:sz w:val="24"/>
+          <w:szCs w:val="24"/>
+        </w:rPr>
+        <w:t xml:space="preserve">a planilha gerada pelo termômetro com o </w:t>
+      </w:r>
+      <w:proofErr w:type="spellStart"/>
+      <w:r>
+        <w:rPr>
+          <w:rFonts w:eastAsia="Calibri"/>
+          <w:color w:val="FF0000"/>
+          <w:sz w:val="24"/>
+          <w:szCs w:val="24"/>
+        </w:rPr>
+        <w:t>Pyplot</w:t>
+      </w:r>
+      <w:proofErr w:type="spellEnd"/>
+      <w:r>
+        <w:rPr>
+          <w:rFonts w:eastAsia="Calibri"/>
+          <w:color w:val="FF0000"/>
+          <w:sz w:val="24"/>
+          <w:szCs w:val="24"/>
+        </w:rPr>
+        <w:t>, que gera os gráficos. João arquivou o nosso progresso e manteve o roteiro atualizado.</w:t>
       </w:r>
       <w:r>
         <w:rPr>
@@ -4323,141 +4341,6 @@
           <w:szCs w:val="24"/>
         </w:rPr>
         <w:t xml:space="preserve"> </w:t>
-      </w:r>
-      <w:r>
-        <w:rPr>
-          <w:rFonts w:eastAsia="Calibri"/>
-          <w:color w:val="FF0000"/>
-          <w:sz w:val="24"/>
-          <w:szCs w:val="24"/>
-        </w:rPr>
-        <w:t xml:space="preserve">e a(s) </w:t>
-      </w:r>
-      <w:r>
-        <w:rPr>
-          <w:rFonts w:eastAsia="Calibri"/>
-          <w:color w:val="FF0000"/>
-          <w:sz w:val="24"/>
-          <w:szCs w:val="24"/>
-        </w:rPr>
-        <w:t>atividades</w:t>
-      </w:r>
-      <w:r>
-        <w:rPr>
-          <w:rFonts w:eastAsia="Calibri"/>
-          <w:color w:val="FF0000"/>
-          <w:sz w:val="24"/>
-          <w:szCs w:val="24"/>
-        </w:rPr>
-        <w:t xml:space="preserve"> </w:t>
-      </w:r>
-      <w:r>
-        <w:rPr>
-          <w:rFonts w:eastAsia="Calibri"/>
-          <w:color w:val="FF0000"/>
-          <w:sz w:val="24"/>
-          <w:szCs w:val="24"/>
-        </w:rPr>
-        <w:t xml:space="preserve">de </w:t>
-      </w:r>
-      <w:r>
-        <w:rPr>
-          <w:rFonts w:eastAsia="Calibri"/>
-          <w:color w:val="FF0000"/>
-          <w:sz w:val="24"/>
-          <w:szCs w:val="24"/>
-        </w:rPr>
-        <w:t xml:space="preserve">responsabilidade de </w:t>
-      </w:r>
-      <w:r>
-        <w:rPr>
-          <w:rFonts w:eastAsia="Calibri"/>
-          <w:color w:val="FF0000"/>
-          <w:sz w:val="24"/>
-          <w:szCs w:val="24"/>
-        </w:rPr>
-        <w:t>cada membro d</w:t>
-      </w:r>
-      <w:r>
-        <w:rPr>
-          <w:rFonts w:eastAsia="Calibri"/>
-          <w:color w:val="FF0000"/>
-          <w:sz w:val="24"/>
-          <w:szCs w:val="24"/>
-        </w:rPr>
-        <w:t>o</w:t>
-      </w:r>
-      <w:r>
-        <w:rPr>
-          <w:rFonts w:eastAsia="Calibri"/>
-          <w:color w:val="FF0000"/>
-          <w:sz w:val="24"/>
-          <w:szCs w:val="24"/>
-        </w:rPr>
-        <w:t xml:space="preserve"> </w:t>
-      </w:r>
-      <w:r>
-        <w:rPr>
-          <w:rFonts w:eastAsia="Calibri"/>
-          <w:color w:val="FF0000"/>
-          <w:sz w:val="24"/>
-          <w:szCs w:val="24"/>
-        </w:rPr>
-        <w:t>grupo</w:t>
-      </w:r>
-      <w:r>
-        <w:rPr>
-          <w:rFonts w:eastAsia="Calibri"/>
-          <w:color w:val="FF0000"/>
-          <w:sz w:val="24"/>
-          <w:szCs w:val="24"/>
-        </w:rPr>
-        <w:t xml:space="preserve"> de trabalho</w:t>
-      </w:r>
-      <w:r>
-        <w:rPr>
-          <w:rFonts w:eastAsia="Calibri"/>
-          <w:color w:val="FF0000"/>
-          <w:sz w:val="24"/>
-          <w:szCs w:val="24"/>
-        </w:rPr>
-        <w:t>. Importante destacar que esta delimitação será a base para a avaliação do relato individual de aprendizagem</w:t>
-      </w:r>
-      <w:r>
-        <w:rPr>
-          <w:rFonts w:eastAsia="Calibri"/>
-          <w:color w:val="FF0000"/>
-          <w:sz w:val="24"/>
-          <w:szCs w:val="24"/>
-        </w:rPr>
-        <w:t xml:space="preserve">, </w:t>
-      </w:r>
-      <w:r>
-        <w:rPr>
-          <w:rFonts w:eastAsia="Calibri"/>
-          <w:color w:val="FF0000"/>
-          <w:sz w:val="24"/>
-          <w:szCs w:val="24"/>
-        </w:rPr>
-        <w:t>a ser preenchido no</w:t>
-      </w:r>
-      <w:r>
-        <w:rPr>
-          <w:rFonts w:eastAsia="Calibri"/>
-          <w:color w:val="FF0000"/>
-          <w:sz w:val="24"/>
-          <w:szCs w:val="24"/>
-        </w:rPr>
-        <w:t xml:space="preserve"> item 3.2 deste documento</w:t>
-      </w:r>
-      <w:r>
-        <w:rPr>
-          <w:rFonts w:eastAsia="Calibri"/>
-          <w:color w:val="FF0000"/>
-          <w:sz w:val="24"/>
-          <w:szCs w:val="24"/>
-        </w:rPr>
-        <w:t>.</w:t>
       </w:r>
     </w:p>
     <w:p>
@@ -4510,70 +4393,214 @@
           <w:sz w:val="24"/>
           <w:szCs w:val="24"/>
         </w:rPr>
-        <w:t>Descrever o detalhamento d</w:t>
-      </w:r>
-      <w:r>
-        <w:rPr>
-          <w:rFonts w:eastAsia="Calibri"/>
-          <w:color w:val="FF0000"/>
-          <w:sz w:val="24"/>
-          <w:szCs w:val="24"/>
-        </w:rPr>
-        <w:t>as etapas</w:t>
-      </w:r>
-      <w:r>
-        <w:rPr>
-          <w:rFonts w:eastAsia="Calibri"/>
-          <w:color w:val="FF0000"/>
-          <w:sz w:val="24"/>
-          <w:szCs w:val="24"/>
-        </w:rPr>
-        <w:t xml:space="preserve"> para atingir os</w:t>
-      </w:r>
-      <w:r>
-        <w:rPr>
-          <w:rFonts w:eastAsia="Calibri"/>
-          <w:color w:val="FF0000"/>
-          <w:sz w:val="24"/>
-          <w:szCs w:val="24"/>
-        </w:rPr>
-        <w:t xml:space="preserve"> objetivos previstos n</w:t>
-      </w:r>
-      <w:r>
-        <w:rPr>
-          <w:rFonts w:eastAsia="Calibri"/>
-          <w:color w:val="FF0000"/>
-          <w:sz w:val="24"/>
-          <w:szCs w:val="24"/>
-        </w:rPr>
-        <w:t>a seção 1.</w:t>
-      </w:r>
-      <w:r>
-        <w:rPr>
-          <w:rFonts w:eastAsia="Calibri"/>
-          <w:color w:val="FF0000"/>
-          <w:sz w:val="24"/>
-          <w:szCs w:val="24"/>
-        </w:rPr>
-        <w:t>4, indicando como eles serão alcançados, definindo os critérios e os indicadores necessários para</w:t>
-      </w:r>
-      <w:r>
-        <w:rPr>
-          <w:rFonts w:eastAsia="Calibri"/>
-          <w:color w:val="FF0000"/>
-          <w:sz w:val="24"/>
-          <w:szCs w:val="24"/>
-        </w:rPr>
-        <w:t xml:space="preserve"> a efetividade do projeto</w:t>
-      </w:r>
-      <w:r>
-        <w:rPr>
-          <w:rFonts w:eastAsia="Calibri"/>
-          <w:color w:val="FF0000"/>
-          <w:sz w:val="24"/>
-          <w:szCs w:val="24"/>
-        </w:rPr>
-        <w:t xml:space="preserve">.  </w:t>
+        <w:t>Começamos</w:t>
+      </w:r>
+      <w:r>
+        <w:rPr>
+          <w:rFonts w:eastAsia="Calibri"/>
+          <w:color w:val="FF0000"/>
+          <w:sz w:val="24"/>
+          <w:szCs w:val="24"/>
+        </w:rPr>
+        <w:t xml:space="preserve"> com a precisão do termômetro.</w:t>
+      </w:r>
+      <w:r>
+        <w:rPr>
+          <w:rFonts w:eastAsia="Calibri"/>
+          <w:color w:val="FF0000"/>
+          <w:sz w:val="24"/>
+          <w:szCs w:val="24"/>
+        </w:rPr>
+        <w:t xml:space="preserve"> Utilizamos um termômetro externo, e </w:t>
+      </w:r>
+      <w:proofErr w:type="gramStart"/>
+      <w:r>
+        <w:rPr>
+          <w:rFonts w:eastAsia="Calibri"/>
+          <w:color w:val="FF0000"/>
+          <w:sz w:val="24"/>
+          <w:szCs w:val="24"/>
+        </w:rPr>
+        <w:t>o mesmo</w:t>
+      </w:r>
+      <w:proofErr w:type="gramEnd"/>
+      <w:r>
+        <w:rPr>
+          <w:rFonts w:eastAsia="Calibri"/>
+          <w:color w:val="FF0000"/>
+          <w:sz w:val="24"/>
+          <w:szCs w:val="24"/>
+        </w:rPr>
+        <w:t xml:space="preserve"> apontou a mesma temperatura que o nosso termômetro em um intervalo de 2 horas. Ao mesmo tempo vimos que o display LCD funcionou durante esse tempo, mesmo com uma taxa de atualização de 1 segundo.</w:t>
+      </w:r>
+    </w:p>
+    <w:p>
+      <w:pPr>
+        <w:spacing w:after="0" w:line="276" w:lineRule="auto"/>
+        <w:jc w:val="both"/>
+        <w:rPr>
+          <w:rFonts w:eastAsia="Calibri"/>
+          <w:color w:val="FF0000"/>
+          <w:sz w:val="24"/>
+          <w:szCs w:val="24"/>
+        </w:rPr>
+      </w:pPr>
+      <w:r>
+        <w:rPr>
+          <w:rFonts w:eastAsia="Calibri"/>
+          <w:color w:val="FF0000"/>
+          <w:sz w:val="24"/>
+          <w:szCs w:val="24"/>
+        </w:rPr>
+        <w:drawing>
+          <wp:inline distT="0" distB="0" distL="0" distR="0" wp14:anchorId="5377DBC1" wp14:editId="6381CACB">
+            <wp:extent cx="5731510" cy="3672205"/>
+            <wp:effectExtent l="0" t="0" r="2540" b="4445"/>
+            <wp:docPr id="1549332466" name="Imagem 1" descr="Interface gráfica do usuário&#10;&#10;Descrição gerada automaticamente"/>
+            <wp:cNvGraphicFramePr>
+              <a:graphicFrameLocks xmlns:a="http://schemas.openxmlformats.org/drawingml/2006/main" noChangeAspect="1"/>
+            </wp:cNvGraphicFramePr>
+            <a:graphic xmlns:a="http://schemas.openxmlformats.org/drawingml/2006/main">
+              <a:graphicData uri="http://schemas.openxmlformats.org/drawingml/2006/picture">
+                <pic:pic xmlns:pic="http://schemas.openxmlformats.org/drawingml/2006/picture">
+                  <pic:nvPicPr>
+                    <pic:cNvPr id="1549332466" name="Imagem 1" descr="Interface gráfica do usuário&#10;&#10;Descrição gerada automaticamente"/>
+                    <pic:cNvPicPr/>
+                  </pic:nvPicPr>
+                  <pic:blipFill>
+                    <a:blip r:embed="rId19"/>
+                    <a:stretch>
+                      <a:fillRect/>
+                    </a:stretch>
+                  </pic:blipFill>
+                  <pic:spPr>
+                    <a:xfrm>
+                      <a:off x="0" y="0"/>
+                      <a:ext cx="5731510" cy="3672205"/>
+                    </a:xfrm>
+                    <a:prstGeom prst="rect">
+                      <a:avLst/>
+                    </a:prstGeom>
+                  </pic:spPr>
+                </pic:pic>
+              </a:graphicData>
+            </a:graphic>
+          </wp:inline>
+        </w:drawing>
+      </w:r>
+    </w:p>
+    <w:p>
+      <w:pPr>
+        <w:spacing w:after="0" w:line="276" w:lineRule="auto"/>
+        <w:jc w:val="both"/>
+        <w:rPr>
+          <w:rFonts w:eastAsia="Calibri"/>
+          <w:color w:val="FF0000"/>
+          <w:sz w:val="24"/>
+          <w:szCs w:val="24"/>
+        </w:rPr>
+      </w:pPr>
+    </w:p>
+    <w:p>
+      <w:pPr>
+        <w:spacing w:after="0" w:line="276" w:lineRule="auto"/>
+        <w:jc w:val="both"/>
+        <w:rPr>
+          <w:rFonts w:eastAsia="Calibri"/>
+          <w:color w:val="FF0000"/>
+          <w:sz w:val="24"/>
+          <w:szCs w:val="24"/>
+        </w:rPr>
+      </w:pPr>
+      <w:r>
+        <w:rPr>
+          <w:rFonts w:eastAsia="Calibri"/>
+          <w:color w:val="FF0000"/>
+          <w:sz w:val="24"/>
+          <w:szCs w:val="24"/>
+        </w:rPr>
+        <w:t>Com o termômetro em mãos e uma base de dados de 2 horas, Caio conseguiu utilizar o seu script no Python para testar o gráfico, que retornou um gráfico legível como esperado.</w:t>
+      </w:r>
+    </w:p>
+    <w:p>
+      <w:pPr>
+        <w:spacing w:after="0" w:line="276" w:lineRule="auto"/>
+        <w:jc w:val="both"/>
+        <w:rPr>
+          <w:rFonts w:eastAsia="Calibri"/>
+          <w:color w:val="FF0000"/>
+          <w:sz w:val="24"/>
+          <w:szCs w:val="24"/>
+        </w:rPr>
+      </w:pPr>
+    </w:p>
+    <w:p>
+      <w:pPr>
+        <w:spacing w:after="0" w:line="276" w:lineRule="auto"/>
+        <w:jc w:val="both"/>
+        <w:rPr>
+          <w:rFonts w:eastAsia="Calibri"/>
+          <w:color w:val="FF0000"/>
+          <w:sz w:val="24"/>
+          <w:szCs w:val="24"/>
+        </w:rPr>
+      </w:pPr>
+      <w:r>
+        <w:rPr>
+          <w:rFonts w:eastAsia="Calibri" w:cstheme="minorHAnsi"/>
+          <w:noProof/>
+          <w:color w:val="FF0000"/>
+          <w:sz w:val="24"/>
+          <w:szCs w:val="24"/>
+        </w:rPr>
+        <w:drawing>
+          <wp:inline distT="0" distB="0" distL="0" distR="0" wp14:anchorId="55EBD7D0" wp14:editId="5F78F70B">
+            <wp:extent cx="5510151" cy="2934675"/>
+            <wp:effectExtent l="0" t="0" r="0" b="0"/>
+            <wp:docPr id="1036060620" name="Imagem 5" descr="Gráfico&#10;&#10;Descrição gerada automaticamente"/>
+            <wp:cNvGraphicFramePr>
+              <a:graphicFrameLocks xmlns:a="http://schemas.openxmlformats.org/drawingml/2006/main" noChangeAspect="1"/>
+            </wp:cNvGraphicFramePr>
+            <a:graphic xmlns:a="http://schemas.openxmlformats.org/drawingml/2006/main">
+              <a:graphicData uri="http://schemas.openxmlformats.org/drawingml/2006/picture">
+                <pic:pic xmlns:pic="http://schemas.openxmlformats.org/drawingml/2006/picture">
+                  <pic:nvPicPr>
+                    <pic:cNvPr id="1036060620" name="Imagem 5" descr="Gráfico&#10;&#10;Descrição gerada automaticamente"/>
+                    <pic:cNvPicPr>
+                      <a:picLocks noChangeAspect="1" noChangeArrowheads="1"/>
+                    </pic:cNvPicPr>
+                  </pic:nvPicPr>
+                  <pic:blipFill>
+                    <a:blip r:embed="rId20" cstate="print">
+                      <a:extLst>
+                        <a:ext uri="{28A0092B-C50C-407E-A947-70E740481C1C}">
+                          <a14:useLocalDpi xmlns:a14="http://schemas.microsoft.com/office/drawing/2010/main" val="0"/>
+                        </a:ext>
+                      </a:extLst>
+                    </a:blip>
+                    <a:srcRect/>
+                    <a:stretch>
+                      <a:fillRect/>
+                    </a:stretch>
+                  </pic:blipFill>
+                  <pic:spPr bwMode="auto">
+                    <a:xfrm>
+                      <a:off x="0" y="0"/>
+                      <a:ext cx="5550509" cy="2956169"/>
+                    </a:xfrm>
+                    <a:prstGeom prst="rect">
+                      <a:avLst/>
+                    </a:prstGeom>
+                    <a:noFill/>
+                    <a:ln>
+                      <a:noFill/>
+                    </a:ln>
+                  </pic:spPr>
+                </pic:pic>
+              </a:graphicData>
+            </a:graphic>
+          </wp:inline>
+        </w:drawing>
       </w:r>
     </w:p>
     <w:p>
@@ -4605,7 +4632,6 @@
         <w:rPr>
           <w:rFonts w:eastAsia="Calibri"/>
         </w:rPr>
-        <w:lastRenderedPageBreak/>
         <w:t>Recursos previstos</w:t>
       </w:r>
       <w:bookmarkEnd w:id="11"/>
@@ -4628,109 +4654,7 @@
           <w:sz w:val="24"/>
           <w:szCs w:val="24"/>
         </w:rPr>
-        <w:t xml:space="preserve">Descrever os recursos previstos </w:t>
-      </w:r>
-      <w:r>
-        <w:rPr>
-          <w:rFonts w:eastAsia="Calibri"/>
-          <w:color w:val="FF0000"/>
-          <w:sz w:val="24"/>
-          <w:szCs w:val="24"/>
-        </w:rPr>
-        <w:t xml:space="preserve">(materiais, institucionais e humanos) </w:t>
-      </w:r>
-      <w:r>
-        <w:rPr>
-          <w:rFonts w:eastAsia="Calibri"/>
-          <w:color w:val="FF0000"/>
-          <w:sz w:val="24"/>
-          <w:szCs w:val="24"/>
-        </w:rPr>
-        <w:t>para o desenvolvimento do projeto</w:t>
-      </w:r>
-      <w:r>
-        <w:rPr>
-          <w:rFonts w:eastAsia="Calibri"/>
-          <w:color w:val="FF0000"/>
-          <w:sz w:val="24"/>
-          <w:szCs w:val="24"/>
-        </w:rPr>
-        <w:t xml:space="preserve">. Esclarecer que qualquer indicação de gastos financeiros deve apontar a fonte </w:t>
-      </w:r>
-    </w:p>
-    <w:p>
-      <w:pPr>
-        <w:spacing w:after="0" w:line="276" w:lineRule="auto"/>
-        <w:jc w:val="both"/>
-        <w:rPr>
-          <w:rFonts w:eastAsia="Calibri"/>
-          <w:color w:val="FF0000"/>
-          <w:sz w:val="24"/>
-          <w:szCs w:val="24"/>
-        </w:rPr>
-      </w:pPr>
-      <w:r>
-        <w:rPr>
-          <w:rFonts w:eastAsia="Calibri"/>
-          <w:color w:val="FF0000"/>
-          <w:sz w:val="24"/>
-          <w:szCs w:val="24"/>
-        </w:rPr>
-        <w:t xml:space="preserve">deste recurso. Sugere-se dar preferência </w:t>
-      </w:r>
-      <w:r>
-        <w:rPr>
-          <w:rFonts w:eastAsia="Calibri"/>
-          <w:color w:val="FF0000"/>
-          <w:sz w:val="24"/>
-          <w:szCs w:val="24"/>
-        </w:rPr>
-        <w:t>a</w:t>
-      </w:r>
-      <w:r>
-        <w:rPr>
-          <w:rFonts w:eastAsia="Calibri"/>
-          <w:color w:val="FF0000"/>
-          <w:sz w:val="24"/>
-          <w:szCs w:val="24"/>
-        </w:rPr>
-        <w:t xml:space="preserve"> estratégias que</w:t>
-      </w:r>
-      <w:r>
-        <w:rPr>
-          <w:rFonts w:eastAsia="Calibri"/>
-          <w:color w:val="FF0000"/>
-          <w:sz w:val="24"/>
-          <w:szCs w:val="24"/>
-        </w:rPr>
-        <w:t xml:space="preserve"> minimizem ao máximo possível o dispêndio de custos financeiros, tendo em vista que as IES não </w:t>
-      </w:r>
-      <w:r>
-        <w:rPr>
-          <w:rFonts w:eastAsia="Calibri"/>
-          <w:color w:val="FF0000"/>
-          <w:sz w:val="24"/>
-          <w:szCs w:val="24"/>
-        </w:rPr>
-        <w:t xml:space="preserve">possuem previsão de recursos específicos para a execução de projetos de extensão a serem desenvolvidos nas disciplinas da </w:t>
-      </w:r>
-      <w:r>
-        <w:rPr>
-          <w:rFonts w:eastAsia="Calibri"/>
-          <w:color w:val="FF0000"/>
-          <w:sz w:val="24"/>
-          <w:szCs w:val="24"/>
-        </w:rPr>
-        <w:t>matriz</w:t>
-      </w:r>
-      <w:r>
-        <w:rPr>
-          <w:rFonts w:eastAsia="Calibri"/>
-          <w:color w:val="FF0000"/>
-          <w:sz w:val="24"/>
-          <w:szCs w:val="24"/>
-        </w:rPr>
-        <w:t xml:space="preserve"> curricular.</w:t>
+        <w:t>Começamos com um kit básico de Arduino, que já continha a Protoboard, um clone de Arduino UNO, cabos macho-macho para conexão e um sensor de temperatura. Para a instalação do painel LCD precisamos comprar um painel LCD 16x2 e um módulo I2C. Para conectá-lo ao Arduino também houve a necessidade de comprar cabos fêmea-macho.</w:t>
       </w:r>
     </w:p>
     <w:p>
@@ -4783,73 +4707,363 @@
           <w:sz w:val="24"/>
           <w:szCs w:val="24"/>
         </w:rPr>
-        <w:t>Descrever</w:t>
-      </w:r>
-      <w:r>
-        <w:rPr>
-          <w:rFonts w:eastAsia="Calibri"/>
-          <w:color w:val="FF0000"/>
-          <w:sz w:val="24"/>
-          <w:szCs w:val="24"/>
-        </w:rPr>
-        <w:t xml:space="preserve"> a solução de Tecnologia da Informação desenvolvida, conforme etapas definidas no item </w:t>
-      </w:r>
-      <w:r>
-        <w:rPr>
-          <w:rFonts w:eastAsia="Calibri"/>
-          <w:color w:val="FF0000"/>
-          <w:sz w:val="24"/>
-          <w:szCs w:val="24"/>
-        </w:rPr>
-        <w:t>1</w:t>
-      </w:r>
-      <w:r>
-        <w:rPr>
-          <w:rFonts w:eastAsia="Calibri"/>
-          <w:color w:val="FF0000"/>
-          <w:sz w:val="24"/>
-          <w:szCs w:val="24"/>
-        </w:rPr>
-        <w:t>.</w:t>
-      </w:r>
-      <w:r>
-        <w:rPr>
-          <w:rFonts w:eastAsia="Calibri"/>
-          <w:color w:val="FF0000"/>
-          <w:sz w:val="24"/>
-          <w:szCs w:val="24"/>
-        </w:rPr>
-        <w:t>4 – Procedimentos de Ensino-Aprendizagem do Plano de Ensino</w:t>
-      </w:r>
-      <w:r>
-        <w:rPr>
-          <w:rFonts w:eastAsia="Calibri"/>
-          <w:color w:val="FF0000"/>
-          <w:sz w:val="24"/>
-          <w:szCs w:val="24"/>
-        </w:rPr>
-        <w:t>, etap</w:t>
-      </w:r>
-      <w:r>
-        <w:rPr>
-          <w:rFonts w:eastAsia="Calibri"/>
-          <w:color w:val="FF0000"/>
-          <w:sz w:val="24"/>
-          <w:szCs w:val="24"/>
-        </w:rPr>
-        <w:t>a 4</w:t>
-      </w:r>
-      <w:r>
-        <w:rPr>
-          <w:rFonts w:eastAsia="Calibri"/>
-          <w:color w:val="FF0000"/>
-          <w:sz w:val="24"/>
-          <w:szCs w:val="24"/>
-        </w:rPr>
-        <w:t>.</w:t>
-      </w:r>
-    </w:p>
-    <w:p/>
+        <w:t>Utilizamos o Arduino IDE par</w:t>
+      </w:r>
+      <w:r>
+        <w:rPr>
+          <w:rFonts w:eastAsia="Calibri"/>
+          <w:color w:val="FF0000"/>
+          <w:sz w:val="24"/>
+          <w:szCs w:val="24"/>
+        </w:rPr>
+        <w:t xml:space="preserve">a criar o código do Arduino, com as bibliotecas </w:t>
+      </w:r>
+      <w:proofErr w:type="spellStart"/>
+      <w:r>
+        <w:rPr>
+          <w:rFonts w:eastAsia="Calibri"/>
+          <w:color w:val="FF0000"/>
+          <w:sz w:val="24"/>
+          <w:szCs w:val="24"/>
+        </w:rPr>
+        <w:t>Thermistor</w:t>
+      </w:r>
+      <w:proofErr w:type="spellEnd"/>
+      <w:r>
+        <w:rPr>
+          <w:rFonts w:eastAsia="Calibri"/>
+          <w:color w:val="FF0000"/>
+          <w:sz w:val="24"/>
+          <w:szCs w:val="24"/>
+        </w:rPr>
+        <w:t xml:space="preserve"> para o módulo de temperatura e LiquidCrystal_I2C para o display LCD. Após um setup que liga o display LCD e espera 3 segundos, o loop começa pegando a temperatura atual e comparando com as </w:t>
+      </w:r>
+      <w:proofErr w:type="spellStart"/>
+      <w:r>
+        <w:rPr>
+          <w:rFonts w:eastAsia="Calibri"/>
+          <w:color w:val="FF0000"/>
+          <w:sz w:val="24"/>
+          <w:szCs w:val="24"/>
+        </w:rPr>
+        <w:t>int</w:t>
+      </w:r>
+      <w:proofErr w:type="spellEnd"/>
+      <w:r>
+        <w:rPr>
+          <w:rFonts w:eastAsia="Calibri"/>
+          <w:color w:val="FF0000"/>
+          <w:sz w:val="24"/>
+          <w:szCs w:val="24"/>
+        </w:rPr>
+        <w:t xml:space="preserve"> “</w:t>
+      </w:r>
+      <w:proofErr w:type="spellStart"/>
+      <w:r>
+        <w:rPr>
+          <w:rFonts w:eastAsia="Calibri"/>
+          <w:color w:val="FF0000"/>
+          <w:sz w:val="24"/>
+          <w:szCs w:val="24"/>
+        </w:rPr>
+        <w:t>maiorTemp</w:t>
+      </w:r>
+      <w:proofErr w:type="spellEnd"/>
+      <w:r>
+        <w:rPr>
+          <w:rFonts w:eastAsia="Calibri"/>
+          <w:color w:val="FF0000"/>
+          <w:sz w:val="24"/>
+          <w:szCs w:val="24"/>
+        </w:rPr>
+        <w:t>” e “</w:t>
+      </w:r>
+      <w:proofErr w:type="spellStart"/>
+      <w:r>
+        <w:rPr>
+          <w:rFonts w:eastAsia="Calibri"/>
+          <w:color w:val="FF0000"/>
+          <w:sz w:val="24"/>
+          <w:szCs w:val="24"/>
+        </w:rPr>
+        <w:t>menorTemp</w:t>
+      </w:r>
+      <w:proofErr w:type="spellEnd"/>
+      <w:r>
+        <w:rPr>
+          <w:rFonts w:eastAsia="Calibri"/>
+          <w:color w:val="FF0000"/>
+          <w:sz w:val="24"/>
+          <w:szCs w:val="24"/>
+        </w:rPr>
+        <w:t>” (que começa com o valor de 9999), fazendo com que a temperatura mínima, atual e máxima comece sincronizadas.</w:t>
+      </w:r>
+    </w:p>
+    <w:p>
+      <w:pPr>
+        <w:spacing w:after="0" w:line="276" w:lineRule="auto"/>
+        <w:jc w:val="both"/>
+        <w:rPr>
+          <w:rFonts w:eastAsia="Calibri"/>
+          <w:color w:val="FF0000"/>
+          <w:sz w:val="24"/>
+          <w:szCs w:val="24"/>
+        </w:rPr>
+      </w:pPr>
+      <w:r>
+        <w:rPr>
+          <w:rFonts w:eastAsia="Calibri"/>
+          <w:color w:val="FF0000"/>
+          <w:sz w:val="24"/>
+          <w:szCs w:val="24"/>
+        </w:rPr>
+        <w:t xml:space="preserve">Após pegar os valores, o Arduino dá </w:t>
+      </w:r>
+      <w:proofErr w:type="spellStart"/>
+      <w:r>
+        <w:rPr>
+          <w:rFonts w:eastAsia="Calibri"/>
+          <w:color w:val="FF0000"/>
+          <w:sz w:val="24"/>
+          <w:szCs w:val="24"/>
+        </w:rPr>
+        <w:t>serial.print</w:t>
+      </w:r>
+      <w:proofErr w:type="spellEnd"/>
+      <w:r>
+        <w:rPr>
+          <w:rFonts w:eastAsia="Calibri"/>
+          <w:color w:val="FF0000"/>
+          <w:sz w:val="24"/>
+          <w:szCs w:val="24"/>
+        </w:rPr>
+        <w:t xml:space="preserve"> com os valores mínimos, atuais, máximos e segundos desde o boot separados </w:t>
+      </w:r>
+      <w:proofErr w:type="gramStart"/>
+      <w:r>
+        <w:rPr>
+          <w:rFonts w:eastAsia="Calibri"/>
+          <w:color w:val="FF0000"/>
+          <w:sz w:val="24"/>
+          <w:szCs w:val="24"/>
+        </w:rPr>
+        <w:t>por ;</w:t>
+      </w:r>
+      <w:proofErr w:type="gramEnd"/>
+      <w:r>
+        <w:rPr>
+          <w:rFonts w:eastAsia="Calibri"/>
+          <w:color w:val="FF0000"/>
+          <w:sz w:val="24"/>
+          <w:szCs w:val="24"/>
+        </w:rPr>
+        <w:t xml:space="preserve"> (para facilitar a leitura pelo Python), além de atualizar o display LCD. Feito isso, o Arduino espera 10 segundos antes de recomeçar o loop.</w:t>
+      </w:r>
+    </w:p>
+    <w:p>
+      <w:pPr>
+        <w:spacing w:after="0" w:line="276" w:lineRule="auto"/>
+        <w:jc w:val="both"/>
+        <w:rPr>
+          <w:rFonts w:eastAsia="Calibri"/>
+          <w:color w:val="FF0000"/>
+          <w:sz w:val="24"/>
+          <w:szCs w:val="24"/>
+        </w:rPr>
+      </w:pPr>
+    </w:p>
+    <w:p>
+      <w:pPr>
+        <w:spacing w:after="0" w:line="276" w:lineRule="auto"/>
+        <w:jc w:val="both"/>
+        <w:rPr>
+          <w:rFonts w:eastAsia="Calibri"/>
+          <w:color w:val="FF0000"/>
+          <w:sz w:val="24"/>
+          <w:szCs w:val="24"/>
+        </w:rPr>
+      </w:pPr>
+      <w:r>
+        <w:rPr>
+          <w:rFonts w:eastAsia="Calibri"/>
+          <w:color w:val="FF0000"/>
+          <w:sz w:val="24"/>
+          <w:szCs w:val="24"/>
+        </w:rPr>
+        <w:t xml:space="preserve">Após isso, utilizamos o Visual Studio </w:t>
+      </w:r>
+      <w:proofErr w:type="spellStart"/>
+      <w:r>
+        <w:rPr>
+          <w:rFonts w:eastAsia="Calibri"/>
+          <w:color w:val="FF0000"/>
+          <w:sz w:val="24"/>
+          <w:szCs w:val="24"/>
+        </w:rPr>
+        <w:t>Code</w:t>
+      </w:r>
+      <w:proofErr w:type="spellEnd"/>
+      <w:r>
+        <w:rPr>
+          <w:rFonts w:eastAsia="Calibri"/>
+          <w:color w:val="FF0000"/>
+          <w:sz w:val="24"/>
+          <w:szCs w:val="24"/>
+        </w:rPr>
+        <w:t xml:space="preserve"> para criar o código do Python que lerá a porta serial, escreverá a temperatura em um documento .</w:t>
+      </w:r>
+      <w:proofErr w:type="spellStart"/>
+      <w:r>
+        <w:rPr>
+          <w:rFonts w:eastAsia="Calibri"/>
+          <w:color w:val="FF0000"/>
+          <w:sz w:val="24"/>
+          <w:szCs w:val="24"/>
+        </w:rPr>
+        <w:t>xlsx</w:t>
+      </w:r>
+      <w:proofErr w:type="spellEnd"/>
+      <w:r>
+        <w:rPr>
+          <w:rFonts w:eastAsia="Calibri"/>
+          <w:color w:val="FF0000"/>
+          <w:sz w:val="24"/>
+          <w:szCs w:val="24"/>
+        </w:rPr>
+        <w:t xml:space="preserve"> (Excel) e gerará o gráfico. </w:t>
+      </w:r>
+      <w:proofErr w:type="gramStart"/>
+      <w:r>
+        <w:rPr>
+          <w:rFonts w:eastAsia="Calibri"/>
+          <w:color w:val="FF0000"/>
+          <w:sz w:val="24"/>
+          <w:szCs w:val="24"/>
+        </w:rPr>
+        <w:t>Pra</w:t>
+      </w:r>
+      <w:proofErr w:type="gramEnd"/>
+      <w:r>
+        <w:rPr>
+          <w:rFonts w:eastAsia="Calibri"/>
+          <w:color w:val="FF0000"/>
+          <w:sz w:val="24"/>
+          <w:szCs w:val="24"/>
+        </w:rPr>
+        <w:t xml:space="preserve"> isso, importamos a biblioteca serial para leitura do Arduino, </w:t>
+      </w:r>
+      <w:r>
+        <w:rPr>
+          <w:rFonts w:eastAsia="Calibri"/>
+          <w:color w:val="FF0000"/>
+          <w:sz w:val="24"/>
+          <w:szCs w:val="24"/>
+        </w:rPr>
+        <w:t xml:space="preserve">Pandas + </w:t>
+      </w:r>
+      <w:proofErr w:type="spellStart"/>
+      <w:r>
+        <w:rPr>
+          <w:rFonts w:eastAsia="Calibri"/>
+          <w:color w:val="FF0000"/>
+          <w:sz w:val="24"/>
+          <w:szCs w:val="24"/>
+        </w:rPr>
+        <w:t>openpyxl</w:t>
+      </w:r>
+      <w:proofErr w:type="spellEnd"/>
+      <w:r>
+        <w:rPr>
+          <w:rFonts w:eastAsia="Calibri"/>
+          <w:color w:val="FF0000"/>
+          <w:sz w:val="24"/>
+          <w:szCs w:val="24"/>
+        </w:rPr>
+        <w:t xml:space="preserve"> para gerar o arquivo .</w:t>
+      </w:r>
+      <w:proofErr w:type="spellStart"/>
+      <w:r>
+        <w:rPr>
+          <w:rFonts w:eastAsia="Calibri"/>
+          <w:color w:val="FF0000"/>
+          <w:sz w:val="24"/>
+          <w:szCs w:val="24"/>
+        </w:rPr>
+        <w:t>xlsx</w:t>
+      </w:r>
+      <w:proofErr w:type="spellEnd"/>
+      <w:r>
+        <w:rPr>
+          <w:rFonts w:eastAsia="Calibri"/>
+          <w:color w:val="FF0000"/>
+          <w:sz w:val="24"/>
+          <w:szCs w:val="24"/>
+        </w:rPr>
+        <w:t xml:space="preserve"> e </w:t>
+      </w:r>
+      <w:proofErr w:type="spellStart"/>
+      <w:r>
+        <w:rPr>
+          <w:rFonts w:eastAsia="Calibri"/>
+          <w:color w:val="FF0000"/>
+          <w:sz w:val="24"/>
+          <w:szCs w:val="24"/>
+        </w:rPr>
+        <w:t>matploblib</w:t>
+      </w:r>
+      <w:proofErr w:type="spellEnd"/>
+      <w:r>
+        <w:rPr>
+          <w:rFonts w:eastAsia="Calibri"/>
+          <w:color w:val="FF0000"/>
+          <w:sz w:val="24"/>
+          <w:szCs w:val="24"/>
+        </w:rPr>
+        <w:t xml:space="preserve"> para gerar o gráfico. O Python espera até achar um dispositivo conectado no COM7 e banda 9600 (com variáveis para mudar) e começa o loop de escrita na planilha caso haja pelo menos uma mensagem serial a caminho.</w:t>
+      </w:r>
+    </w:p>
+    <w:p>
+      <w:pPr>
+        <w:spacing w:after="0" w:line="276" w:lineRule="auto"/>
+        <w:jc w:val="both"/>
+        <w:rPr>
+          <w:rFonts w:eastAsia="Calibri"/>
+          <w:color w:val="FF0000"/>
+          <w:sz w:val="24"/>
+          <w:szCs w:val="24"/>
+        </w:rPr>
+      </w:pPr>
+    </w:p>
+    <w:p>
+      <w:pPr>
+        <w:spacing w:after="0" w:line="276" w:lineRule="auto"/>
+        <w:jc w:val="both"/>
+        <w:rPr>
+          <w:rFonts w:eastAsia="Calibri"/>
+          <w:color w:val="FF0000"/>
+          <w:sz w:val="24"/>
+          <w:szCs w:val="24"/>
+        </w:rPr>
+      </w:pPr>
+      <w:r>
+        <w:rPr>
+          <w:rFonts w:eastAsia="Calibri"/>
+          <w:color w:val="FF0000"/>
+          <w:sz w:val="24"/>
+          <w:szCs w:val="24"/>
+        </w:rPr>
+        <w:t>Com a planilha pronta, outro script pode ser utilizado para ler a planilha e gerar o gráfico.</w:t>
+      </w:r>
+      <w:r>
+        <w:rPr>
+          <w:rFonts w:eastAsia="Calibri"/>
+          <w:color w:val="FF0000"/>
+          <w:sz w:val="24"/>
+          <w:szCs w:val="24"/>
+        </w:rPr>
+        <w:t xml:space="preserve"> </w:t>
+      </w:r>
+    </w:p>
     <w:p>
       <w:pPr>
         <w:spacing w:after="0" w:line="276" w:lineRule="auto"/>
@@ -4964,16 +5178,27 @@
           <w:sz w:val="24"/>
           <w:szCs w:val="24"/>
         </w:rPr>
-        <w:t>Considerações do grupo sobre o atingimento dos objetivos sociocomunitários estabelecidos para o projeto</w:t>
-      </w:r>
-      <w:r>
-        <w:rPr>
-          <w:rFonts w:eastAsia="Calibri" w:cstheme="minorHAnsi"/>
-          <w:color w:val="FF0000"/>
-          <w:sz w:val="24"/>
-          <w:szCs w:val="24"/>
-        </w:rPr>
-        <w:t>.</w:t>
+        <w:t xml:space="preserve">Estamos muito satisfeitos com o projeto, conseguimos atingir os objetivos propostos e criamos um aparelho que poderá ser replicado para outras máquinas e funcionalidades, desde um simples termômetro digital até um sensor com </w:t>
+      </w:r>
+      <w:proofErr w:type="spellStart"/>
+      <w:r>
+        <w:rPr>
+          <w:rFonts w:eastAsia="Calibri" w:cstheme="minorHAnsi"/>
+          <w:color w:val="FF0000"/>
+          <w:sz w:val="24"/>
+          <w:szCs w:val="24"/>
+        </w:rPr>
+        <w:t>buzzer</w:t>
+      </w:r>
+      <w:proofErr w:type="spellEnd"/>
+      <w:r>
+        <w:rPr>
+          <w:rFonts w:eastAsia="Calibri" w:cstheme="minorHAnsi"/>
+          <w:color w:val="FF0000"/>
+          <w:sz w:val="24"/>
+          <w:szCs w:val="24"/>
+        </w:rPr>
+        <w:t xml:space="preserve"> para alertar os operadores de diversas máquinas.</w:t>
       </w:r>
     </w:p>
     <w:p>
@@ -5004,6 +5229,7 @@
         <w:rPr>
           <w:rFonts w:eastAsia="Calibri"/>
         </w:rPr>
+        <w:lastRenderedPageBreak/>
         <w:t>Avaliação de reação da parte interessada</w:t>
       </w:r>
       <w:bookmarkEnd w:id="15"/>
@@ -5026,79 +5252,47 @@
           <w:sz w:val="24"/>
           <w:szCs w:val="24"/>
         </w:rPr>
-        <w:t>Realizar avaliação de reação com a parte interessada</w:t>
-      </w:r>
-      <w:r>
-        <w:rPr>
-          <w:rFonts w:eastAsia="Calibri" w:cstheme="minorHAnsi"/>
-          <w:color w:val="FF0000"/>
-          <w:sz w:val="24"/>
-          <w:szCs w:val="24"/>
-        </w:rPr>
-        <w:t xml:space="preserve"> (ex: formulário, entrevista gravada em áudio/vídeo, depoimento em áudio/vídeo etc.)</w:t>
-      </w:r>
-      <w:r>
-        <w:rPr>
-          <w:rFonts w:eastAsia="Calibri" w:cstheme="minorHAnsi"/>
-          <w:color w:val="FF0000"/>
-          <w:sz w:val="24"/>
-          <w:szCs w:val="24"/>
-        </w:rPr>
-        <w:t xml:space="preserve">, para que </w:t>
-      </w:r>
-      <w:r>
-        <w:rPr>
-          <w:rFonts w:eastAsia="Calibri" w:cstheme="minorHAnsi"/>
-          <w:color w:val="FF0000"/>
-          <w:sz w:val="24"/>
-          <w:szCs w:val="24"/>
-        </w:rPr>
-        <w:t>o</w:t>
-      </w:r>
-      <w:r>
-        <w:rPr>
-          <w:rFonts w:eastAsia="Calibri" w:cstheme="minorHAnsi"/>
-          <w:color w:val="FF0000"/>
-          <w:sz w:val="24"/>
-          <w:szCs w:val="24"/>
-        </w:rPr>
-        <w:t xml:space="preserve"> efetivo</w:t>
-      </w:r>
-      <w:r>
-        <w:rPr>
-          <w:rFonts w:eastAsia="Calibri" w:cstheme="minorHAnsi"/>
-          <w:color w:val="FF0000"/>
-          <w:sz w:val="24"/>
-          <w:szCs w:val="24"/>
-        </w:rPr>
-        <w:t xml:space="preserve"> atingimento dos objetivos</w:t>
-      </w:r>
-      <w:r>
-        <w:rPr>
-          <w:rFonts w:eastAsia="Calibri" w:cstheme="minorHAnsi"/>
-          <w:color w:val="FF0000"/>
-          <w:sz w:val="24"/>
-          <w:szCs w:val="24"/>
-        </w:rPr>
-        <w:t xml:space="preserve"> socioncomunitários</w:t>
-      </w:r>
-      <w:r>
-        <w:rPr>
-          <w:rFonts w:eastAsia="Calibri" w:cstheme="minorHAnsi"/>
-          <w:color w:val="FF0000"/>
-          <w:sz w:val="24"/>
-          <w:szCs w:val="24"/>
-        </w:rPr>
-        <w:t xml:space="preserve"> propostos</w:t>
-      </w:r>
-      <w:r>
-        <w:rPr>
-          <w:rFonts w:eastAsia="Calibri" w:cstheme="minorHAnsi"/>
-          <w:color w:val="FF0000"/>
-          <w:sz w:val="24"/>
-          <w:szCs w:val="24"/>
-        </w:rPr>
-        <w:t xml:space="preserve"> fique evidente.</w:t>
+        <w:t xml:space="preserve">Não conseguimos marcar uma entrevista até o dia da entrega do trabalho. Tudo o que foi dito foi... </w:t>
+      </w:r>
+      <w:r>
+        <w:rPr>
+          <w:noProof/>
+        </w:rPr>
+        <w:drawing>
+          <wp:inline distT="0" distB="0" distL="0" distR="0" wp14:anchorId="7AEE2944" wp14:editId="47C1C9D3">
+            <wp:extent cx="3409524" cy="4495238"/>
+            <wp:effectExtent l="0" t="0" r="635" b="635"/>
+            <wp:docPr id="342323077" name="Imagem 1" descr="Interface gráfica do usuário&#10;&#10;Descrição gerada automaticamente"/>
+            <wp:cNvGraphicFramePr>
+              <a:graphicFrameLocks xmlns:a="http://schemas.openxmlformats.org/drawingml/2006/main" noChangeAspect="1"/>
+            </wp:cNvGraphicFramePr>
+            <a:graphic xmlns:a="http://schemas.openxmlformats.org/drawingml/2006/main">
+              <a:graphicData uri="http://schemas.openxmlformats.org/drawingml/2006/picture">
+                <pic:pic xmlns:pic="http://schemas.openxmlformats.org/drawingml/2006/picture">
+                  <pic:nvPicPr>
+                    <pic:cNvPr id="342323077" name="Imagem 1" descr="Interface gráfica do usuário&#10;&#10;Descrição gerada automaticamente"/>
+                    <pic:cNvPicPr/>
+                  </pic:nvPicPr>
+                  <pic:blipFill>
+                    <a:blip r:embed="rId21"/>
+                    <a:stretch>
+                      <a:fillRect/>
+                    </a:stretch>
+                  </pic:blipFill>
+                  <pic:spPr>
+                    <a:xfrm>
+                      <a:off x="0" y="0"/>
+                      <a:ext cx="3409524" cy="4495238"/>
+                    </a:xfrm>
+                    <a:prstGeom prst="rect">
+                      <a:avLst/>
+                    </a:prstGeom>
+                  </pic:spPr>
+                </pic:pic>
+              </a:graphicData>
+            </a:graphic>
+          </wp:inline>
+        </w:drawing>
       </w:r>
     </w:p>
     <w:p>
@@ -5269,23 +5463,63 @@
           <w:sz w:val="24"/>
           <w:szCs w:val="24"/>
         </w:rPr>
-        <w:t xml:space="preserve">Explicitar </w:t>
-      </w:r>
-      <w:r>
-        <w:rPr>
-          <w:color w:val="FF0000"/>
-          <w:sz w:val="24"/>
-          <w:szCs w:val="24"/>
-        </w:rPr>
-        <w:t xml:space="preserve">a experiência/projeto vivido </w:t>
-      </w:r>
-      <w:r>
-        <w:rPr>
-          <w:color w:val="FF0000"/>
-          <w:sz w:val="24"/>
-          <w:szCs w:val="24"/>
-        </w:rPr>
-        <w:t xml:space="preserve">e contextualizar a sua participação no projeto. </w:t>
+        <w:t>• Gabriel: Fui a ponte entre a empresa e o grupo, além de fazer a elétrica e código do termômetro.</w:t>
+      </w:r>
+    </w:p>
+    <w:p>
+      <w:pPr>
+        <w:spacing w:after="0" w:line="276" w:lineRule="auto"/>
+        <w:ind w:firstLine="708"/>
+        <w:jc w:val="both"/>
+        <w:rPr>
+          <w:color w:val="FF0000"/>
+          <w:sz w:val="24"/>
+          <w:szCs w:val="24"/>
+        </w:rPr>
+      </w:pPr>
+      <w:r>
+        <w:rPr>
+          <w:color w:val="FF0000"/>
+          <w:sz w:val="24"/>
+          <w:szCs w:val="24"/>
+        </w:rPr>
+        <w:t xml:space="preserve">• Caio: Fiz o </w:t>
+      </w:r>
+      <w:r>
+        <w:rPr>
+          <w:color w:val="FF0000"/>
+          <w:sz w:val="24"/>
+          <w:szCs w:val="24"/>
+        </w:rPr>
+        <w:t>código que lê a planilha e cria o gráfico.</w:t>
+      </w:r>
+    </w:p>
+    <w:p>
+      <w:pPr>
+        <w:spacing w:after="0" w:line="276" w:lineRule="auto"/>
+        <w:ind w:firstLine="708"/>
+        <w:jc w:val="both"/>
+        <w:rPr>
+          <w:color w:val="FF0000"/>
+          <w:sz w:val="24"/>
+          <w:szCs w:val="24"/>
+        </w:rPr>
+      </w:pPr>
+      <w:r>
+        <w:rPr>
+          <w:color w:val="FF0000"/>
+          <w:sz w:val="24"/>
+          <w:szCs w:val="24"/>
+        </w:rPr>
+        <w:t>• João: Digitei o roteiro e arquivei o progresso da equipe.</w:t>
+      </w:r>
+      <w:r>
+        <w:rPr>
+          <w:color w:val="FF0000"/>
+          <w:sz w:val="24"/>
+          <w:szCs w:val="24"/>
+        </w:rPr>
+        <w:t xml:space="preserve"> </w:t>
       </w:r>
     </w:p>
     <w:p>
@@ -5323,7 +5557,66 @@
           <w:sz w:val="24"/>
           <w:szCs w:val="24"/>
         </w:rPr>
-        <w:t xml:space="preserve">Descrever como a experiência foi vivenciada: local; sujeitos/públicos envolvidos; período; detalhamento das etapas da experiência. </w:t>
+        <w:t>• Gabriel: Fizemos o trabalho entre nós, discutindo durante as aulas que temos juntos (Três dias por semana) e por WhatsApp durante um período de 15 dias.</w:t>
+      </w:r>
+      <w:r>
+        <w:rPr>
+          <w:color w:val="FF0000"/>
+          <w:sz w:val="24"/>
+          <w:szCs w:val="24"/>
+        </w:rPr>
+        <w:t xml:space="preserve"> </w:t>
+      </w:r>
+      <w:r>
+        <w:rPr>
+          <w:color w:val="FF0000"/>
+          <w:sz w:val="24"/>
+          <w:szCs w:val="24"/>
+        </w:rPr>
+        <w:t>O escopo do trabalho cresceu durante as nossas discussões, já que a ideia inicial era de um termômetro digital simples.</w:t>
+      </w:r>
+    </w:p>
+    <w:p>
+      <w:pPr>
+        <w:pStyle w:val="PargrafodaLista"/>
+        <w:spacing w:after="0" w:line="276" w:lineRule="auto"/>
+        <w:ind w:left="1080"/>
+        <w:jc w:val="both"/>
+        <w:rPr>
+          <w:color w:val="FF0000"/>
+          <w:sz w:val="24"/>
+          <w:szCs w:val="24"/>
+        </w:rPr>
+      </w:pPr>
+      <w:r>
+        <w:rPr>
+          <w:color w:val="FF0000"/>
+          <w:sz w:val="24"/>
+          <w:szCs w:val="24"/>
+        </w:rPr>
+        <w:t xml:space="preserve">• Caio: </w:t>
+      </w:r>
+    </w:p>
+    <w:p>
+      <w:pPr>
+        <w:pStyle w:val="PargrafodaLista"/>
+        <w:spacing w:after="0" w:line="276" w:lineRule="auto"/>
+        <w:ind w:left="1080"/>
+        <w:jc w:val="both"/>
+        <w:rPr>
+          <w:color w:val="FF0000"/>
+          <w:sz w:val="24"/>
+          <w:szCs w:val="24"/>
+        </w:rPr>
+      </w:pPr>
+      <w:r>
+        <w:rPr>
+          <w:color w:val="FF0000"/>
+          <w:sz w:val="24"/>
+          <w:szCs w:val="24"/>
+        </w:rPr>
+        <w:lastRenderedPageBreak/>
+        <w:t xml:space="preserve">• João: </w:t>
       </w:r>
     </w:p>
     <w:p>
@@ -5361,8 +5654,106 @@
           <w:sz w:val="24"/>
           <w:szCs w:val="24"/>
         </w:rPr>
-        <w:t xml:space="preserve">expectativa e o vivido; descrição do que foi observado na experiência; no que resultou a experiência; como você se sentiu? descobertas/aprendizagens, facilidades, dificuldades e recomendações caso necessário. </w:t>
-      </w:r>
+        <w:t>• Gabriel: Tive uma leve dificuldade para idealizar o projeto, mas assim que fechamos o escopo do projeto a parte do código foi fácil, mesmo sendo trabalhosa. Consegui finalizar o código em um final de semana, em aproximadamente 6 horas.</w:t>
+      </w:r>
+    </w:p>
+    <w:p>
+      <w:pPr>
+        <w:pStyle w:val="PargrafodaLista"/>
+        <w:spacing w:after="0" w:line="276" w:lineRule="auto"/>
+        <w:ind w:left="1080"/>
+        <w:jc w:val="both"/>
+        <w:rPr>
+          <w:color w:val="FF0000"/>
+          <w:sz w:val="24"/>
+          <w:szCs w:val="24"/>
+        </w:rPr>
+      </w:pPr>
+      <w:r>
+        <w:rPr>
+          <w:color w:val="FF0000"/>
+          <w:sz w:val="24"/>
+          <w:szCs w:val="24"/>
+        </w:rPr>
+        <w:t xml:space="preserve">• Caio: </w:t>
+      </w:r>
+    </w:p>
+    <w:p>
+      <w:pPr>
+        <w:pStyle w:val="PargrafodaLista"/>
+        <w:spacing w:after="0" w:line="276" w:lineRule="auto"/>
+        <w:ind w:left="1080"/>
+        <w:jc w:val="both"/>
+        <w:rPr>
+          <w:color w:val="FF0000"/>
+          <w:sz w:val="24"/>
+          <w:szCs w:val="24"/>
+        </w:rPr>
+      </w:pPr>
+      <w:r>
+        <w:rPr>
+          <w:color w:val="FF0000"/>
+          <w:sz w:val="24"/>
+          <w:szCs w:val="24"/>
+        </w:rPr>
+        <w:t xml:space="preserve">• João: </w:t>
+      </w:r>
+    </w:p>
+    <w:p>
+      <w:pPr>
+        <w:pStyle w:val="PargrafodaLista"/>
+        <w:spacing w:after="0" w:line="276" w:lineRule="auto"/>
+        <w:ind w:left="1080"/>
+        <w:jc w:val="both"/>
+        <w:rPr>
+          <w:color w:val="FF0000"/>
+          <w:sz w:val="24"/>
+          <w:szCs w:val="24"/>
+        </w:rPr>
+      </w:pPr>
+    </w:p>
+    <w:p>
+      <w:pPr>
+        <w:pStyle w:val="PargrafodaLista"/>
+        <w:spacing w:after="0" w:line="276" w:lineRule="auto"/>
+        <w:ind w:left="1080"/>
+        <w:jc w:val="both"/>
+        <w:rPr>
+          <w:color w:val="FF0000"/>
+          <w:sz w:val="24"/>
+          <w:szCs w:val="24"/>
+        </w:rPr>
+      </w:pPr>
+      <w:r>
+        <w:rPr>
+          <w:color w:val="FF0000"/>
+          <w:sz w:val="24"/>
+          <w:szCs w:val="24"/>
+          <w:highlight w:val="yellow"/>
+        </w:rPr>
+        <w:t>expectativa e o vivido; descrição do que foi observado na experiência; no que resultou a experiência; como você se sentiu? descobertas/aprendizagens, facilidades, dificuldades e recomendações caso necessário.</w:t>
+      </w:r>
+      <w:r>
+        <w:rPr>
+          <w:color w:val="FF0000"/>
+          <w:sz w:val="24"/>
+          <w:szCs w:val="24"/>
+        </w:rPr>
+        <w:t xml:space="preserve"> </w:t>
+      </w:r>
+    </w:p>
+    <w:p>
+      <w:pPr>
+        <w:pStyle w:val="PargrafodaLista"/>
+        <w:spacing w:after="0" w:line="276" w:lineRule="auto"/>
+        <w:ind w:left="1080"/>
+        <w:jc w:val="both"/>
+        <w:rPr>
+          <w:color w:val="FF0000"/>
+          <w:sz w:val="24"/>
+          <w:szCs w:val="24"/>
+        </w:rPr>
+      </w:pPr>
     </w:p>
     <w:p>
       <w:pPr>
@@ -5374,7 +5765,6 @@
       </w:pPr>
       <w:bookmarkStart w:id="20" w:name="_Toc119686581"/>
       <w:r>
-        <w:lastRenderedPageBreak/>
         <w:t>REFLEXÃO APROFUNDADA</w:t>
       </w:r>
       <w:bookmarkEnd w:id="20"/>
@@ -5400,23 +5790,122 @@
           <w:sz w:val="24"/>
           <w:szCs w:val="24"/>
         </w:rPr>
-        <w:t xml:space="preserve">Espaço </w:t>
-      </w:r>
-      <w:r>
-        <w:rPr>
-          <w:color w:val="FF0000"/>
-          <w:sz w:val="24"/>
-          <w:szCs w:val="24"/>
-        </w:rPr>
-        <w:t>para relato</w:t>
-      </w:r>
-      <w:r>
-        <w:rPr>
-          <w:color w:val="FF0000"/>
-          <w:sz w:val="24"/>
-          <w:szCs w:val="24"/>
-        </w:rPr>
-        <w:t xml:space="preserve"> sobre a experiência vivida versus teoria apresentada no relato coletivo. </w:t>
+        <w:t>• Gabriel: Nossa maior dificuldade realmente foi fechar com a empresa. Devido a natureza do trabalho não podíamos ter contato direto com a máquina (tanto por ela ser cara quanto perigosa)</w:t>
+      </w:r>
+      <w:r>
+        <w:rPr>
+          <w:color w:val="FF0000"/>
+          <w:sz w:val="24"/>
+          <w:szCs w:val="24"/>
+        </w:rPr>
+        <w:t xml:space="preserve"> até mostrarmos o projeto completo, o que atrapalhou o nosso schedule. Mas o código em si foi extremamente fácil de montar e fluiu em uma noite.</w:t>
+      </w:r>
+    </w:p>
+    <w:p>
+      <w:pPr>
+        <w:pStyle w:val="PargrafodaLista"/>
+        <w:spacing w:after="0" w:line="276" w:lineRule="auto"/>
+        <w:ind w:left="1080"/>
+        <w:jc w:val="both"/>
+        <w:rPr>
+          <w:color w:val="FF0000"/>
+          <w:sz w:val="24"/>
+          <w:szCs w:val="24"/>
+        </w:rPr>
+      </w:pPr>
+      <w:r>
+        <w:rPr>
+          <w:color w:val="FF0000"/>
+          <w:sz w:val="24"/>
+          <w:szCs w:val="24"/>
+        </w:rPr>
+        <w:t xml:space="preserve">• Caio: </w:t>
+      </w:r>
+    </w:p>
+    <w:p>
+      <w:pPr>
+        <w:pStyle w:val="PargrafodaLista"/>
+        <w:spacing w:after="0" w:line="276" w:lineRule="auto"/>
+        <w:ind w:left="1080"/>
+        <w:jc w:val="both"/>
+        <w:rPr>
+          <w:color w:val="FF0000"/>
+          <w:sz w:val="24"/>
+          <w:szCs w:val="24"/>
+        </w:rPr>
+      </w:pPr>
+      <w:r>
+        <w:rPr>
+          <w:color w:val="FF0000"/>
+          <w:sz w:val="24"/>
+          <w:szCs w:val="24"/>
+        </w:rPr>
+        <w:t xml:space="preserve">• João: </w:t>
+      </w:r>
+    </w:p>
+    <w:p>
+      <w:pPr>
+        <w:pStyle w:val="PargrafodaLista"/>
+        <w:spacing w:after="0" w:line="276" w:lineRule="auto"/>
+        <w:ind w:left="1080"/>
+        <w:jc w:val="both"/>
+        <w:rPr>
+          <w:color w:val="FF0000"/>
+          <w:sz w:val="24"/>
+          <w:szCs w:val="24"/>
+        </w:rPr>
+      </w:pPr>
+    </w:p>
+    <w:p>
+      <w:pPr>
+        <w:pStyle w:val="PargrafodaLista"/>
+        <w:spacing w:after="0" w:line="276" w:lineRule="auto"/>
+        <w:ind w:left="1080"/>
+        <w:jc w:val="both"/>
+        <w:rPr>
+          <w:color w:val="FF0000"/>
+          <w:sz w:val="24"/>
+          <w:szCs w:val="24"/>
+        </w:rPr>
+      </w:pPr>
+    </w:p>
+    <w:p>
+      <w:pPr>
+        <w:pStyle w:val="PargrafodaLista"/>
+        <w:spacing w:after="0" w:line="276" w:lineRule="auto"/>
+        <w:ind w:left="1080"/>
+        <w:jc w:val="both"/>
+        <w:rPr>
+          <w:color w:val="FF0000"/>
+          <w:sz w:val="24"/>
+          <w:szCs w:val="24"/>
+        </w:rPr>
+      </w:pPr>
+      <w:r>
+        <w:rPr>
+          <w:color w:val="FF0000"/>
+          <w:sz w:val="24"/>
+          <w:szCs w:val="24"/>
+          <w:highlight w:val="yellow"/>
+        </w:rPr>
+        <w:t>Espaço para relato</w:t>
+      </w:r>
+      <w:r>
+        <w:rPr>
+          <w:color w:val="FF0000"/>
+          <w:sz w:val="24"/>
+          <w:szCs w:val="24"/>
+          <w:highlight w:val="yellow"/>
+        </w:rPr>
+        <w:t xml:space="preserve"> sobre a experiência vivida versus teoria apresentada no relato coletivo.</w:t>
+      </w:r>
+      <w:r>
+        <w:rPr>
+          <w:color w:val="FF0000"/>
+          <w:sz w:val="24"/>
+          <w:szCs w:val="24"/>
+        </w:rPr>
+        <w:t xml:space="preserve"> </w:t>
       </w:r>
     </w:p>
     <w:p>
@@ -5447,81 +5936,7 @@
           <w:sz w:val="24"/>
           <w:szCs w:val="24"/>
         </w:rPr>
-        <w:t xml:space="preserve">Outros aspectos que podem ser trabalhados junto à parte interessada e </w:t>
-      </w:r>
-      <w:r>
-        <w:rPr>
-          <w:color w:val="FF0000"/>
-          <w:sz w:val="24"/>
-          <w:szCs w:val="24"/>
-        </w:rPr>
-        <w:t>perspectivas</w:t>
-      </w:r>
-      <w:r>
-        <w:rPr>
-          <w:color w:val="FF0000"/>
-          <w:sz w:val="24"/>
-          <w:szCs w:val="24"/>
-        </w:rPr>
-        <w:t xml:space="preserve"> de trabalhos futuros, </w:t>
-      </w:r>
-      <w:r>
-        <w:rPr>
-          <w:color w:val="FF0000"/>
-          <w:sz w:val="24"/>
-          <w:szCs w:val="24"/>
-        </w:rPr>
-        <w:t>envolvendo tanto extensão quanto</w:t>
-      </w:r>
-      <w:bookmarkStart w:id="22" w:name="_GoBack"/>
-      <w:bookmarkEnd w:id="22"/>
-      <w:r>
-        <w:rPr>
-          <w:color w:val="FF0000"/>
-          <w:sz w:val="24"/>
-          <w:szCs w:val="24"/>
-        </w:rPr>
-        <w:t xml:space="preserve"> pesquisa</w:t>
-      </w:r>
-      <w:r>
-        <w:rPr>
-          <w:color w:val="FF0000"/>
-          <w:sz w:val="24"/>
-          <w:szCs w:val="24"/>
-        </w:rPr>
-        <w:t>.</w:t>
-      </w:r>
-      <w:r>
-        <w:rPr>
-          <w:color w:val="FF0000"/>
-          <w:sz w:val="24"/>
-          <w:szCs w:val="24"/>
-        </w:rPr>
-        <w:t xml:space="preserve"> Soluções </w:t>
-      </w:r>
-      <w:r>
-        <w:rPr>
-          <w:color w:val="FF0000"/>
-          <w:sz w:val="24"/>
-          <w:szCs w:val="24"/>
-        </w:rPr>
-        <w:t>tecnológicas</w:t>
-      </w:r>
-      <w:r>
-        <w:rPr>
-          <w:color w:val="FF0000"/>
-          <w:sz w:val="24"/>
-          <w:szCs w:val="24"/>
-        </w:rPr>
-        <w:t xml:space="preserve"> alternativas que poderiam ter sido </w:t>
-      </w:r>
-      <w:r>
-        <w:rPr>
-          <w:color w:val="FF0000"/>
-          <w:sz w:val="24"/>
-          <w:szCs w:val="24"/>
-        </w:rPr>
-        <w:t>implementadas para o projeto desenvolvido.</w:t>
+        <w:t>• Gabriel: Conseguimos permissão para implementar o sistema em uma máquina similar, e pelos testes o sistema funcionou muito bem com pequenas modificações na elétrica.</w:t>
       </w:r>
     </w:p>
     <w:p>
@@ -5641,7 +6056,7 @@
 </file>
 
 <file path=word/endnotes.xml><?xml version="1.0" encoding="utf-8"?>
-<w:endnotes xmlns:wpc="http://schemas.microsoft.com/office/word/2010/wordprocessingCanvas" xmlns:mc="http://schemas.openxmlformats.org/markup-compatibility/2006" xmlns:o="urn:schemas-microsoft-com:office:office" xmlns:r="http://schemas.openxmlformats.org/officeDocument/2006/relationships" xmlns:m="http://schemas.openxmlformats.org/officeDocument/2006/math" xmlns:v="urn:schemas-microsoft-com:vml" xmlns:wp14="http://schemas.microsoft.com/office/word/2010/wordprocessingDrawing" xmlns:wp="http://schemas.openxmlformats.org/drawingml/2006/wordprocessingDrawing" xmlns:w10="urn:schemas-microsoft-com:office:word" xmlns:w="http://schemas.openxmlformats.org/wordprocessingml/2006/main" xmlns:w14="http://schemas.microsoft.com/office/word/2010/wordml" xmlns:w15="http://schemas.microsoft.com/office/word/2012/wordml" xmlns:wpg="http://schemas.microsoft.com/office/word/2010/wordprocessingGroup" xmlns:wpi="http://schemas.microsoft.com/office/word/2010/wordprocessingInk" xmlns:wne="http://schemas.microsoft.com/office/word/2006/wordml" xmlns:wps="http://schemas.microsoft.com/office/word/2010/wordprocessingShape" mc:Ignorable="w14 w15 wp14">
+<w:endnotes xmlns:wpc="http://schemas.microsoft.com/office/word/2010/wordprocessingCanvas" xmlns:cx="http://schemas.microsoft.com/office/drawing/2014/chartex" xmlns:cx1="http://schemas.microsoft.com/office/drawing/2015/9/8/chartex" xmlns:cx2="http://schemas.microsoft.com/office/drawing/2015/10/21/chartex" xmlns:cx3="http://schemas.microsoft.com/office/drawing/2016/5/9/chartex" xmlns:cx4="http://schemas.microsoft.com/office/drawing/2016/5/10/chartex" xmlns:cx5="http://schemas.microsoft.com/office/drawing/2016/5/11/chartex" xmlns:cx6="http://schemas.microsoft.com/office/drawing/2016/5/12/chartex" xmlns:cx7="http://schemas.microsoft.com/office/drawing/2016/5/13/chartex" xmlns:cx8="http://schemas.microsoft.com/office/drawing/2016/5/14/chartex" xmlns:mc="http://schemas.openxmlformats.org/markup-compatibility/2006" xmlns:aink="http://schemas.microsoft.com/office/drawing/2016/ink" xmlns:am3d="http://schemas.microsoft.com/office/drawing/2017/model3d" xmlns:o="urn:schemas-microsoft-com:office:office" xmlns:oel="http://schemas.microsoft.com/office/2019/extlst" xmlns:r="http://schemas.openxmlformats.org/officeDocument/2006/relationships" xmlns:m="http://schemas.openxmlformats.org/officeDocument/2006/math" xmlns:v="urn:schemas-microsoft-com:vml" xmlns:wp14="http://schemas.microsoft.com/office/word/2010/wordprocessingDrawing" xmlns:wp="http://schemas.openxmlformats.org/drawingml/2006/wordprocessingDrawing" xmlns:w10="urn:schemas-microsoft-com:office:word" xmlns:w="http://schemas.openxmlformats.org/wordprocessingml/2006/main" xmlns:w14="http://schemas.microsoft.com/office/word/2010/wordml" xmlns:w15="http://schemas.microsoft.com/office/word/2012/wordml" xmlns:w16cex="http://schemas.microsoft.com/office/word/2018/wordml/cex" xmlns:w16cid="http://schemas.microsoft.com/office/word/2016/wordml/cid" xmlns:w16="http://schemas.microsoft.com/office/word/2018/wordml" xmlns:w16du="http://schemas.microsoft.com/office/word/2023/wordml/word16du" xmlns:w16sdtdh="http://schemas.microsoft.com/office/word/2020/wordml/sdtdatahash" xmlns:w16se="http://schemas.microsoft.com/office/word/2015/wordml/symex" xmlns:wpg="http://schemas.microsoft.com/office/word/2010/wordprocessingGroup" xmlns:wpi="http://schemas.microsoft.com/office/word/2010/wordprocessingInk" xmlns:wne="http://schemas.microsoft.com/office/word/2006/wordml" xmlns:wps="http://schemas.microsoft.com/office/word/2010/wordprocessingShape" mc:Ignorable="w14 w15 w16se w16cid w16 w16cex w16sdtdh w16du wp14">
   <w:endnote w:type="separator" w:id="-1">
     <w:p>
       <w:pPr>
@@ -5673,7 +6088,7 @@
 </file>
 
 <file path=word/footnotes.xml><?xml version="1.0" encoding="utf-8"?>
-<w:footnotes xmlns:wpc="http://schemas.microsoft.com/office/word/2010/wordprocessingCanvas" xmlns:mc="http://schemas.openxmlformats.org/markup-compatibility/2006" xmlns:o="urn:schemas-microsoft-com:office:office" xmlns:r="http://schemas.openxmlformats.org/officeDocument/2006/relationships" xmlns:m="http://schemas.openxmlformats.org/officeDocument/2006/math" xmlns:v="urn:schemas-microsoft-com:vml" xmlns:wp14="http://schemas.microsoft.com/office/word/2010/wordprocessingDrawing" xmlns:wp="http://schemas.openxmlformats.org/drawingml/2006/wordprocessingDrawing" xmlns:w10="urn:schemas-microsoft-com:office:word" xmlns:w="http://schemas.openxmlformats.org/wordprocessingml/2006/main" xmlns:w14="http://schemas.microsoft.com/office/word/2010/wordml" xmlns:w15="http://schemas.microsoft.com/office/word/2012/wordml" xmlns:wpg="http://schemas.microsoft.com/office/word/2010/wordprocessingGroup" xmlns:wpi="http://schemas.microsoft.com/office/word/2010/wordprocessingInk" xmlns:wne="http://schemas.microsoft.com/office/word/2006/wordml" xmlns:wps="http://schemas.microsoft.com/office/word/2010/wordprocessingShape" mc:Ignorable="w14 w15 wp14">
+<w:footnotes xmlns:wpc="http://schemas.microsoft.com/office/word/2010/wordprocessingCanvas" xmlns:cx="http://schemas.microsoft.com/office/drawing/2014/chartex" xmlns:cx1="http://schemas.microsoft.com/office/drawing/2015/9/8/chartex" xmlns:cx2="http://schemas.microsoft.com/office/drawing/2015/10/21/chartex" xmlns:cx3="http://schemas.microsoft.com/office/drawing/2016/5/9/chartex" xmlns:cx4="http://schemas.microsoft.com/office/drawing/2016/5/10/chartex" xmlns:cx5="http://schemas.microsoft.com/office/drawing/2016/5/11/chartex" xmlns:cx6="http://schemas.microsoft.com/office/drawing/2016/5/12/chartex" xmlns:cx7="http://schemas.microsoft.com/office/drawing/2016/5/13/chartex" xmlns:cx8="http://schemas.microsoft.com/office/drawing/2016/5/14/chartex" xmlns:mc="http://schemas.openxmlformats.org/markup-compatibility/2006" xmlns:aink="http://schemas.microsoft.com/office/drawing/2016/ink" xmlns:am3d="http://schemas.microsoft.com/office/drawing/2017/model3d" xmlns:o="urn:schemas-microsoft-com:office:office" xmlns:oel="http://schemas.microsoft.com/office/2019/extlst" xmlns:r="http://schemas.openxmlformats.org/officeDocument/2006/relationships" xmlns:m="http://schemas.openxmlformats.org/officeDocument/2006/math" xmlns:v="urn:schemas-microsoft-com:vml" xmlns:wp14="http://schemas.microsoft.com/office/word/2010/wordprocessingDrawing" xmlns:wp="http://schemas.openxmlformats.org/drawingml/2006/wordprocessingDrawing" xmlns:w10="urn:schemas-microsoft-com:office:word" xmlns:w="http://schemas.openxmlformats.org/wordprocessingml/2006/main" xmlns:w14="http://schemas.microsoft.com/office/word/2010/wordml" xmlns:w15="http://schemas.microsoft.com/office/word/2012/wordml" xmlns:w16cex="http://schemas.microsoft.com/office/word/2018/wordml/cex" xmlns:w16cid="http://schemas.microsoft.com/office/word/2016/wordml/cid" xmlns:w16="http://schemas.microsoft.com/office/word/2018/wordml" xmlns:w16du="http://schemas.microsoft.com/office/word/2023/wordml/word16du" xmlns:w16sdtdh="http://schemas.microsoft.com/office/word/2020/wordml/sdtdatahash" xmlns:w16se="http://schemas.microsoft.com/office/word/2015/wordml/symex" xmlns:wpg="http://schemas.microsoft.com/office/word/2010/wordprocessingGroup" xmlns:wpi="http://schemas.microsoft.com/office/word/2010/wordprocessingInk" xmlns:wne="http://schemas.microsoft.com/office/word/2006/wordml" xmlns:wps="http://schemas.microsoft.com/office/word/2010/wordprocessingShape" mc:Ignorable="w14 w15 w16se w16cid w16 w16cex w16sdtdh w16du wp14">
   <w:footnote w:type="separator" w:id="-1">
     <w:p>
       <w:pPr>
@@ -5705,8 +6120,8 @@
 </file>
 
 <file path=word/numbering.xml><?xml version="1.0" encoding="utf-8"?>
-<w:numbering xmlns:wpc="http://schemas.microsoft.com/office/word/2010/wordprocessingCanvas" xmlns:mc="http://schemas.openxmlformats.org/markup-compatibility/2006" xmlns:o="urn:schemas-microsoft-com:office:office" xmlns:r="http://schemas.openxmlformats.org/officeDocument/2006/relationships" xmlns:m="http://schemas.openxmlformats.org/officeDocument/2006/math" xmlns:v="urn:schemas-microsoft-com:vml" xmlns:wp14="http://schemas.microsoft.com/office/word/2010/wordprocessingDrawing" xmlns:wp="http://schemas.openxmlformats.org/drawingml/2006/wordprocessingDrawing" xmlns:w10="urn:schemas-microsoft-com:office:word" xmlns:w="http://schemas.openxmlformats.org/wordprocessingml/2006/main" xmlns:w14="http://schemas.microsoft.com/office/word/2010/wordml" xmlns:w15="http://schemas.microsoft.com/office/word/2012/wordml" xmlns:wpg="http://schemas.microsoft.com/office/word/2010/wordprocessingGroup" xmlns:wpi="http://schemas.microsoft.com/office/word/2010/wordprocessingInk" xmlns:wne="http://schemas.microsoft.com/office/word/2006/wordml" xmlns:wps="http://schemas.microsoft.com/office/word/2010/wordprocessingShape" mc:Ignorable="w14 w15 wp14">
-  <w:abstractNum w:abstractNumId="0">
+<w:numbering xmlns:wpc="http://schemas.microsoft.com/office/word/2010/wordprocessingCanvas" xmlns:cx="http://schemas.microsoft.com/office/drawing/2014/chartex" xmlns:cx1="http://schemas.microsoft.com/office/drawing/2015/9/8/chartex" xmlns:cx2="http://schemas.microsoft.com/office/drawing/2015/10/21/chartex" xmlns:cx3="http://schemas.microsoft.com/office/drawing/2016/5/9/chartex" xmlns:cx4="http://schemas.microsoft.com/office/drawing/2016/5/10/chartex" xmlns:cx5="http://schemas.microsoft.com/office/drawing/2016/5/11/chartex" xmlns:cx6="http://schemas.microsoft.com/office/drawing/2016/5/12/chartex" xmlns:cx7="http://schemas.microsoft.com/office/drawing/2016/5/13/chartex" xmlns:cx8="http://schemas.microsoft.com/office/drawing/2016/5/14/chartex" xmlns:mc="http://schemas.openxmlformats.org/markup-compatibility/2006" xmlns:aink="http://schemas.microsoft.com/office/drawing/2016/ink" xmlns:am3d="http://schemas.microsoft.com/office/drawing/2017/model3d" xmlns:o="urn:schemas-microsoft-com:office:office" xmlns:oel="http://schemas.microsoft.com/office/2019/extlst" xmlns:r="http://schemas.openxmlformats.org/officeDocument/2006/relationships" xmlns:m="http://schemas.openxmlformats.org/officeDocument/2006/math" xmlns:v="urn:schemas-microsoft-com:vml" xmlns:wp14="http://schemas.microsoft.com/office/word/2010/wordprocessingDrawing" xmlns:wp="http://schemas.openxmlformats.org/drawingml/2006/wordprocessingDrawing" xmlns:w10="urn:schemas-microsoft-com:office:word" xmlns:w="http://schemas.openxmlformats.org/wordprocessingml/2006/main" xmlns:w14="http://schemas.microsoft.com/office/word/2010/wordml" xmlns:w15="http://schemas.microsoft.com/office/word/2012/wordml" xmlns:w16cex="http://schemas.microsoft.com/office/word/2018/wordml/cex" xmlns:w16cid="http://schemas.microsoft.com/office/word/2016/wordml/cid" xmlns:w16="http://schemas.microsoft.com/office/word/2018/wordml" xmlns:w16du="http://schemas.microsoft.com/office/word/2023/wordml/word16du" xmlns:w16sdtdh="http://schemas.microsoft.com/office/word/2020/wordml/sdtdatahash" xmlns:w16se="http://schemas.microsoft.com/office/word/2015/wordml/symex" xmlns:wpg="http://schemas.microsoft.com/office/word/2010/wordprocessingGroup" xmlns:wpi="http://schemas.microsoft.com/office/word/2010/wordprocessingInk" xmlns:wne="http://schemas.microsoft.com/office/word/2006/wordml" xmlns:wps="http://schemas.microsoft.com/office/word/2010/wordprocessingShape" mc:Ignorable="w14 w15 w16se w16cid w16 w16cex w16sdtdh w16du wp14">
+  <w:abstractNum w:abstractNumId="0" w15:restartNumberingAfterBreak="0">
     <w:nsid w:val="0FE57B2D"/>
     <w:multiLevelType w:val="multilevel"/>
     <w:tmpl w:val="0416001F"/>
@@ -5792,7 +6207,7 @@
       </w:pPr>
     </w:lvl>
   </w:abstractNum>
-  <w:abstractNum w:abstractNumId="1">
+  <w:abstractNum w:abstractNumId="1" w15:restartNumberingAfterBreak="0">
     <w:nsid w:val="1C2C6B84"/>
     <w:multiLevelType w:val="multilevel"/>
     <w:tmpl w:val="D876E2F0"/>
@@ -5913,7 +6328,7 @@
       </w:rPr>
     </w:lvl>
   </w:abstractNum>
-  <w:abstractNum w:abstractNumId="2">
+  <w:abstractNum w:abstractNumId="2" w15:restartNumberingAfterBreak="0">
     <w:nsid w:val="32E413B6"/>
     <w:multiLevelType w:val="hybridMultilevel"/>
     <w:tmpl w:val="D6F64CB8"/>
@@ -5999,7 +6414,7 @@
       </w:pPr>
     </w:lvl>
   </w:abstractNum>
-  <w:abstractNum w:abstractNumId="3">
+  <w:abstractNum w:abstractNumId="3" w15:restartNumberingAfterBreak="0">
     <w:nsid w:val="3B049D15"/>
     <w:multiLevelType w:val="hybridMultilevel"/>
     <w:tmpl w:val="30268BDC"/>
@@ -6085,7 +6500,7 @@
       </w:pPr>
     </w:lvl>
   </w:abstractNum>
-  <w:abstractNum w:abstractNumId="4">
+  <w:abstractNum w:abstractNumId="4" w15:restartNumberingAfterBreak="0">
     <w:nsid w:val="3C73F30F"/>
     <w:multiLevelType w:val="hybridMultilevel"/>
     <w:tmpl w:val="21ECDF10"/>
@@ -6171,7 +6586,7 @@
       </w:pPr>
     </w:lvl>
   </w:abstractNum>
-  <w:abstractNum w:abstractNumId="5">
+  <w:abstractNum w:abstractNumId="5" w15:restartNumberingAfterBreak="0">
     <w:nsid w:val="65484D18"/>
     <w:multiLevelType w:val="hybridMultilevel"/>
     <w:tmpl w:val="EE20C8BE"/>
@@ -6260,7 +6675,7 @@
       </w:pPr>
     </w:lvl>
   </w:abstractNum>
-  <w:abstractNum w:abstractNumId="6">
+  <w:abstractNum w:abstractNumId="6" w15:restartNumberingAfterBreak="0">
     <w:nsid w:val="670D23AB"/>
     <w:multiLevelType w:val="multilevel"/>
     <w:tmpl w:val="00AAD216"/>
@@ -6373,7 +6788,7 @@
       </w:rPr>
     </w:lvl>
   </w:abstractNum>
-  <w:abstractNum w:abstractNumId="7">
+  <w:abstractNum w:abstractNumId="7" w15:restartNumberingAfterBreak="0">
     <w:nsid w:val="72FB55A3"/>
     <w:multiLevelType w:val="multilevel"/>
     <w:tmpl w:val="D876E2F0"/>
@@ -6494,7 +6909,7 @@
       </w:rPr>
     </w:lvl>
   </w:abstractNum>
-  <w:abstractNum w:abstractNumId="8">
+  <w:abstractNum w:abstractNumId="8" w15:restartNumberingAfterBreak="0">
     <w:nsid w:val="7CC42D7B"/>
     <w:multiLevelType w:val="hybridMultilevel"/>
     <w:tmpl w:val="AF40AC3E"/>
@@ -6583,38 +6998,38 @@
       </w:pPr>
     </w:lvl>
   </w:abstractNum>
-  <w:num w:numId="1">
+  <w:num w:numId="1" w16cid:durableId="1072001036">
     <w:abstractNumId w:val="4"/>
   </w:num>
-  <w:num w:numId="2">
+  <w:num w:numId="2" w16cid:durableId="1161121903">
     <w:abstractNumId w:val="3"/>
   </w:num>
-  <w:num w:numId="3">
+  <w:num w:numId="3" w16cid:durableId="1664553326">
     <w:abstractNumId w:val="2"/>
   </w:num>
-  <w:num w:numId="4">
+  <w:num w:numId="4" w16cid:durableId="102384457">
     <w:abstractNumId w:val="5"/>
   </w:num>
-  <w:num w:numId="5">
+  <w:num w:numId="5" w16cid:durableId="532575310">
     <w:abstractNumId w:val="1"/>
   </w:num>
-  <w:num w:numId="6">
+  <w:num w:numId="6" w16cid:durableId="2059741563">
     <w:abstractNumId w:val="0"/>
   </w:num>
-  <w:num w:numId="7">
+  <w:num w:numId="7" w16cid:durableId="999769931">
     <w:abstractNumId w:val="8"/>
   </w:num>
-  <w:num w:numId="8">
+  <w:num w:numId="8" w16cid:durableId="1529030235">
     <w:abstractNumId w:val="7"/>
   </w:num>
-  <w:num w:numId="9">
+  <w:num w:numId="9" w16cid:durableId="500701095">
     <w:abstractNumId w:val="6"/>
   </w:num>
 </w:numbering>
 </file>
 
 <file path=word/styles.xml><?xml version="1.0" encoding="utf-8"?>
-<w:styles xmlns:mc="http://schemas.openxmlformats.org/markup-compatibility/2006" xmlns:r="http://schemas.openxmlformats.org/officeDocument/2006/relationships" xmlns:w="http://schemas.openxmlformats.org/wordprocessingml/2006/main" xmlns:w14="http://schemas.microsoft.com/office/word/2010/wordml" xmlns:w15="http://schemas.microsoft.com/office/word/2012/wordml" mc:Ignorable="w14 w15">
+<w:styles xmlns:mc="http://schemas.openxmlformats.org/markup-compatibility/2006" xmlns:r="http://schemas.openxmlformats.org/officeDocument/2006/relationships" xmlns:w="http://schemas.openxmlformats.org/wordprocessingml/2006/main" xmlns:w14="http://schemas.microsoft.com/office/word/2010/wordml" xmlns:w15="http://schemas.microsoft.com/office/word/2012/wordml" xmlns:w16cex="http://schemas.microsoft.com/office/word/2018/wordml/cex" xmlns:w16cid="http://schemas.microsoft.com/office/word/2016/wordml/cid" xmlns:w16="http://schemas.microsoft.com/office/word/2018/wordml" xmlns:w16du="http://schemas.microsoft.com/office/word/2023/wordml/word16du" xmlns:w16sdtdh="http://schemas.microsoft.com/office/word/2020/wordml/sdtdatahash" xmlns:w16se="http://schemas.microsoft.com/office/word/2015/wordml/symex" mc:Ignorable="w14 w15 w16se w16cid w16 w16cex w16sdtdh w16du">
   <w:docDefaults>
     <w:rPrDefault>
       <w:rPr>
@@ -6630,7 +7045,7 @@
       </w:pPr>
     </w:pPrDefault>
   </w:docDefaults>
-  <w:latentStyles w:defLockedState="0" w:defUIPriority="99" w:defSemiHidden="0" w:defUnhideWhenUsed="0" w:defQFormat="0" w:count="371">
+  <w:latentStyles w:defLockedState="0" w:defUIPriority="99" w:defSemiHidden="0" w:defUnhideWhenUsed="0" w:defQFormat="0" w:count="376">
     <w:lsdException w:name="Normal" w:uiPriority="0" w:qFormat="1"/>
     <w:lsdException w:name="heading 1" w:uiPriority="9" w:qFormat="1"/>
     <w:lsdException w:name="heading 2" w:semiHidden="1" w:uiPriority="9" w:unhideWhenUsed="1" w:qFormat="1"/>
@@ -7002,6 +7417,11 @@
     <w:lsdException w:name="List Table 5 Dark Accent 6" w:uiPriority="50"/>
     <w:lsdException w:name="List Table 6 Colorful Accent 6" w:uiPriority="51"/>
     <w:lsdException w:name="List Table 7 Colorful Accent 6" w:uiPriority="52"/>
+    <w:lsdException w:name="Mention" w:semiHidden="1" w:unhideWhenUsed="1"/>
+    <w:lsdException w:name="Smart Hyperlink" w:semiHidden="1" w:unhideWhenUsed="1"/>
+    <w:lsdException w:name="Hashtag" w:semiHidden="1" w:unhideWhenUsed="1"/>
+    <w:lsdException w:name="Unresolved Mention" w:semiHidden="1" w:unhideWhenUsed="1"/>
+    <w:lsdException w:name="Smart Link" w:semiHidden="1" w:unhideWhenUsed="1"/>
   </w:latentStyles>
   <w:style w:type="paragraph" w:default="1" w:styleId="Normal">
     <w:name w:val="Normal"/>
@@ -7109,7 +7529,6 @@
       <w:spacing w:after="0" w:line="240" w:lineRule="auto"/>
     </w:pPr>
     <w:tblPr>
-      <w:tblInd w:w="0" w:type="dxa"/>
       <w:tblBorders>
         <w:top w:val="single" w:sz="4" w:space="0" w:color="000000" w:themeColor="text1"/>
         <w:left w:val="single" w:sz="4" w:space="0" w:color="000000" w:themeColor="text1"/>
@@ -7118,12 +7537,6 @@
         <w:insideH w:val="single" w:sz="4" w:space="0" w:color="000000" w:themeColor="text1"/>
         <w:insideV w:val="single" w:sz="4" w:space="0" w:color="000000" w:themeColor="text1"/>
       </w:tblBorders>
-      <w:tblCellMar>
-        <w:top w:w="0" w:type="dxa"/>
-        <w:left w:w="108" w:type="dxa"/>
-        <w:bottom w:w="0" w:type="dxa"/>
-        <w:right w:w="108" w:type="dxa"/>
-      </w:tblCellMar>
     </w:tblPr>
   </w:style>
   <w:style w:type="character" w:customStyle="1" w:styleId="CabealhoChar">
@@ -7582,6 +7995,15 @@
 </file>
 
 <file path=customXml/item1.xml><?xml version="1.0" encoding="utf-8"?>
+<?mso-contentType ?>
+<FormTemplates xmlns="http://schemas.microsoft.com/sharepoint/v3/contenttype/forms">
+  <Display>DocumentLibraryForm</Display>
+  <Edit>DocumentLibraryForm</Edit>
+  <New>DocumentLibraryForm</New>
+</FormTemplates>
+</file>
+
+<file path=customXml/item2.xml><?xml version="1.0" encoding="utf-8"?>
 <p:properties xmlns:p="http://schemas.microsoft.com/office/2006/metadata/properties" xmlns:xsi="http://www.w3.org/2001/XMLSchema-instance" xmlns:pc="http://schemas.microsoft.com/office/infopath/2007/PartnerControls">
   <documentManagement>
     <CultureName xmlns="b417b415-b3ff-4f0e-8f4a-ab7c851c6c1b" xsi:nil="true"/>
@@ -7636,16 +8058,11 @@
 </p:properties>
 </file>
 
-<file path=customXml/item2.xml><?xml version="1.0" encoding="utf-8"?>
-<?mso-contentType ?>
-<FormTemplates xmlns="http://schemas.microsoft.com/sharepoint/v3/contenttype/forms">
-  <Display>DocumentLibraryForm</Display>
-  <Edit>DocumentLibraryForm</Edit>
-  <New>DocumentLibraryForm</New>
-</FormTemplates>
+<file path=customXml/item3.xml><?xml version="1.0" encoding="utf-8"?>
+<b:Sources xmlns:b="http://schemas.openxmlformats.org/officeDocument/2006/bibliography" xmlns="http://schemas.openxmlformats.org/officeDocument/2006/bibliography" SelectedStyle="\APASixthEditionOfficeOnline.xsl" StyleName="APA" Version="6"/>
 </file>
 
-<file path=customXml/item3.xml><?xml version="1.0" encoding="utf-8"?>
+<file path=customXml/item4.xml><?xml version="1.0" encoding="utf-8"?>
 <ct:contentTypeSchema xmlns:ct="http://schemas.microsoft.com/office/2006/metadata/contentType" xmlns:ma="http://schemas.microsoft.com/office/2006/metadata/properties/metaAttributes" ct:_="" ma:_="" ma:contentTypeName="Documento" ma:contentTypeID="0x0101008C2511A791BB6944986979D3FED4F940" ma:contentTypeVersion="34" ma:contentTypeDescription="Crie um novo documento." ma:contentTypeScope="" ma:versionID="dd11178c29e0b8c4b5bc58c0f1704a38">
   <xsd:schema xmlns:xsd="http://www.w3.org/2001/XMLSchema" xmlns:xs="http://www.w3.org/2001/XMLSchema" xmlns:p="http://schemas.microsoft.com/office/2006/metadata/properties" xmlns:ns2="b417b415-b3ff-4f0e-8f4a-ab7c851c6c1b" xmlns:ns3="4354c96d-ee6c-43ed-b223-db556039d59a" targetNamespace="http://schemas.microsoft.com/office/2006/metadata/properties" ma:root="true" ma:fieldsID="05da1f7aaa26746652e3e7e2a536462c" ns2:_="" ns3:_="">
     <xsd:import namespace="b417b415-b3ff-4f0e-8f4a-ab7c851c6c1b"/>
@@ -8062,11 +8479,15 @@
 </ct:contentTypeSchema>
 </file>
 
-<file path=customXml/item4.xml><?xml version="1.0" encoding="utf-8"?>
-<b:Sources xmlns:b="http://schemas.openxmlformats.org/officeDocument/2006/bibliography" xmlns="http://schemas.openxmlformats.org/officeDocument/2006/bibliography" SelectedStyle="\APASixthEditionOfficeOnline.xsl" StyleName="APA" Version="6"/>
+<file path=customXml/itemProps1.xml><?xml version="1.0" encoding="utf-8"?>
+<ds:datastoreItem xmlns:ds="http://schemas.openxmlformats.org/officeDocument/2006/customXml" ds:itemID="{35ABE880-50E4-4729-A46F-9855D7FB4EDD}">
+  <ds:schemaRefs>
+    <ds:schemaRef ds:uri="http://schemas.microsoft.com/sharepoint/v3/contenttype/forms"/>
+  </ds:schemaRefs>
+</ds:datastoreItem>
 </file>
 
-<file path=customXml/itemProps1.xml><?xml version="1.0" encoding="utf-8"?>
+<file path=customXml/itemProps2.xml><?xml version="1.0" encoding="utf-8"?>
 <ds:datastoreItem xmlns:ds="http://schemas.openxmlformats.org/officeDocument/2006/customXml" ds:itemID="{3698FCE8-4D4E-423D-A8D2-668AE45A7C79}">
   <ds:schemaRefs>
     <ds:schemaRef ds:uri="http://schemas.microsoft.com/office/2006/metadata/properties"/>
@@ -8077,15 +8498,15 @@
 </ds:datastoreItem>
 </file>
 
-<file path=customXml/itemProps2.xml><?xml version="1.0" encoding="utf-8"?>
-<ds:datastoreItem xmlns:ds="http://schemas.openxmlformats.org/officeDocument/2006/customXml" ds:itemID="{35ABE880-50E4-4729-A46F-9855D7FB4EDD}">
+<file path=customXml/itemProps3.xml><?xml version="1.0" encoding="utf-8"?>
+<ds:datastoreItem xmlns:ds="http://schemas.openxmlformats.org/officeDocument/2006/customXml" ds:itemID="{BE81DD99-E97C-4190-92F9-C7C99FEADD35}">
   <ds:schemaRefs>
-    <ds:schemaRef ds:uri="http://schemas.microsoft.com/sharepoint/v3/contenttype/forms"/>
+    <ds:schemaRef ds:uri="http://schemas.openxmlformats.org/officeDocument/2006/bibliography"/>
   </ds:schemaRefs>
 </ds:datastoreItem>
 </file>
 
-<file path=customXml/itemProps3.xml><?xml version="1.0" encoding="utf-8"?>
+<file path=customXml/itemProps4.xml><?xml version="1.0" encoding="utf-8"?>
 <ds:datastoreItem xmlns:ds="http://schemas.openxmlformats.org/officeDocument/2006/customXml" ds:itemID="{C7421C7D-4C24-4779-805D-5CA018DB24B0}">
   <ds:schemaRefs>
     <ds:schemaRef ds:uri="http://schemas.microsoft.com/office/2006/metadata/contentType"/>
@@ -8102,12 +8523,4 @@
     <ds:schemaRef ds:uri="http://schemas.microsoft.com/internal/obd"/>
   </ds:schemaRefs>
 </ds:datastoreItem>
-</file>
-
-<file path=customXml/itemProps4.xml><?xml version="1.0" encoding="utf-8"?>
-<ds:datastoreItem xmlns:ds="http://schemas.openxmlformats.org/officeDocument/2006/customXml" ds:itemID="{BE81DD99-E97C-4190-92F9-C7C99FEADD35}">
-  <ds:schemaRefs>
-    <ds:schemaRef ds:uri="http://schemas.openxmlformats.org/officeDocument/2006/bibliography"/>
-  </ds:schemaRefs>
-</ds:datastoreItem>
 </file>
</xml_diff>